<commit_message>
on server added category route
</commit_message>
<xml_diff>
--- a/Whisky Exchange API Documentation.docx
+++ b/Whisky Exchange API Documentation.docx
@@ -36,75 +36,7 @@
             <w14:round/>
           </w14:textOutline>
         </w:rPr>
-        <w:t>W</w:t>
-      </w:r>
-      <w:r>
-        <w:rPr>
-          <w:color w:val="4472C4" w:themeColor="accent1"/>
-          <w:spacing w:val="0"/>
-          <w14:shadow w14:blurRad="38100" w14:dist="25400" w14:dir="5400000" w14:sx="100000" w14:sy="100000" w14:kx="0" w14:ky="0" w14:algn="ctr">
-            <w14:srgbClr w14:val="6E747A">
-              <w14:alpha w14:val="57000"/>
-            </w14:srgbClr>
-          </w14:shadow>
-          <w14:textOutline w14:w="0" w14:cap="flat" w14:cmpd="sng" w14:algn="ctr">
-            <w14:noFill/>
-            <w14:prstDash w14:val="solid"/>
-            <w14:round/>
-          </w14:textOutline>
-        </w:rPr>
-        <w:t>hisky</w:t>
-      </w:r>
-      <w:r>
-        <w:rPr>
-          <w:color w:val="4472C4" w:themeColor="accent1"/>
-          <w:spacing w:val="0"/>
-          <w14:shadow w14:blurRad="38100" w14:dist="25400" w14:dir="5400000" w14:sx="100000" w14:sy="100000" w14:kx="0" w14:ky="0" w14:algn="ctr">
-            <w14:srgbClr w14:val="6E747A">
-              <w14:alpha w14:val="57000"/>
-            </w14:srgbClr>
-          </w14:shadow>
-          <w14:textOutline w14:w="0" w14:cap="flat" w14:cmpd="sng" w14:algn="ctr">
-            <w14:noFill/>
-            <w14:prstDash w14:val="solid"/>
-            <w14:round/>
-          </w14:textOutline>
-        </w:rPr>
-        <w:t xml:space="preserve"> </w:t>
-      </w:r>
-      <w:r>
-        <w:rPr>
-          <w:color w:val="4472C4" w:themeColor="accent1"/>
-          <w:spacing w:val="0"/>
-          <w14:shadow w14:blurRad="38100" w14:dist="25400" w14:dir="5400000" w14:sx="100000" w14:sy="100000" w14:kx="0" w14:ky="0" w14:algn="ctr">
-            <w14:srgbClr w14:val="6E747A">
-              <w14:alpha w14:val="57000"/>
-            </w14:srgbClr>
-          </w14:shadow>
-          <w14:textOutline w14:w="0" w14:cap="flat" w14:cmpd="sng" w14:algn="ctr">
-            <w14:noFill/>
-            <w14:prstDash w14:val="solid"/>
-            <w14:round/>
-          </w14:textOutline>
-        </w:rPr>
-        <w:t>Exchange</w:t>
-      </w:r>
-      <w:r>
-        <w:rPr>
-          <w:color w:val="4472C4" w:themeColor="accent1"/>
-          <w:spacing w:val="0"/>
-          <w14:shadow w14:blurRad="38100" w14:dist="25400" w14:dir="5400000" w14:sx="100000" w14:sy="100000" w14:kx="0" w14:ky="0" w14:algn="ctr">
-            <w14:srgbClr w14:val="6E747A">
-              <w14:alpha w14:val="57000"/>
-            </w14:srgbClr>
-          </w14:shadow>
-          <w14:textOutline w14:w="0" w14:cap="flat" w14:cmpd="sng" w14:algn="ctr">
-            <w14:noFill/>
-            <w14:prstDash w14:val="solid"/>
-            <w14:round/>
-          </w14:textOutline>
-        </w:rPr>
-        <w:t xml:space="preserve"> – The best whisky online store</w:t>
+        <w:t>Whisky Exchange – The best whisky online store</w:t>
       </w:r>
     </w:p>
     <w:p/>
@@ -340,18 +272,7 @@
                 <w:sz w:val="20"/>
                 <w:szCs w:val="20"/>
               </w:rPr>
-              <w:t>Request</w:t>
-            </w:r>
-            <w:r>
-              <w:rPr>
-                <w:rFonts w:ascii="Courier New" w:eastAsia="Times New Roman" w:hAnsi="Courier New" w:cs="Courier New"/>
-                <w:b/>
-                <w:bCs/>
-                <w:color w:val="2E74B5" w:themeColor="accent5" w:themeShade="BF"/>
-                <w:sz w:val="20"/>
-                <w:szCs w:val="20"/>
-              </w:rPr>
-              <w:t xml:space="preserve"> </w:t>
+              <w:t xml:space="preserve">Request </w:t>
             </w:r>
             <w:r>
               <w:rPr>
@@ -2132,7 +2053,7 @@
       <w:tblGrid>
         <w:gridCol w:w="1317"/>
         <w:gridCol w:w="950"/>
-        <w:gridCol w:w="3119"/>
+        <w:gridCol w:w="3757"/>
         <w:gridCol w:w="5833"/>
       </w:tblGrid>
       <w:tr>
@@ -2267,7 +2188,7 @@
                 <w:szCs w:val="18"/>
                 <w:shd w:val="clear" w:color="auto" w:fill="F9F9F9"/>
               </w:rPr>
-              <w:t>http://localhost:1000/users/</w:t>
+              <w:t>http://localhost:1000/</w:t>
             </w:r>
             <w:r>
               <w:rPr>
@@ -2881,35 +2802,19 @@
           <w:p>
             <w:pPr>
               <w:cnfStyle w:val="000000000000" w:firstRow="0" w:lastRow="0" w:firstColumn="0" w:lastColumn="0" w:oddVBand="0" w:evenVBand="0" w:oddHBand="0" w:evenHBand="0" w:firstRowFirstColumn="0" w:firstRowLastColumn="0" w:lastRowFirstColumn="0" w:lastRowLastColumn="0"/>
+            </w:pPr>
+            <w:r>
               <w:rPr>
                 <w:rFonts w:ascii="Segoe UI" w:hAnsi="Segoe UI" w:cs="Segoe UI"/>
-                <w:color w:val="212121"/>
                 <w:sz w:val="18"/>
                 <w:szCs w:val="18"/>
                 <w:shd w:val="clear" w:color="auto" w:fill="F9F9F9"/>
               </w:rPr>
-            </w:pPr>
-            <w:hyperlink r:id="rId6" w:history="1">
-              <w:r>
-                <w:rPr>
-                  <w:rStyle w:val="Hyperlink"/>
-                  <w:rFonts w:ascii="Segoe UI" w:hAnsi="Segoe UI" w:cs="Segoe UI"/>
-                  <w:sz w:val="18"/>
-                  <w:szCs w:val="18"/>
-                  <w:shd w:val="clear" w:color="auto" w:fill="F9F9F9"/>
-                </w:rPr>
-                <w:t>http://localhost:1000/</w:t>
-              </w:r>
-            </w:hyperlink>
-          </w:p>
-          <w:p>
-            <w:pPr>
-              <w:cnfStyle w:val="000000000000" w:firstRow="0" w:lastRow="0" w:firstColumn="0" w:lastColumn="0" w:oddVBand="0" w:evenVBand="0" w:oddHBand="0" w:evenHBand="0" w:firstRowFirstColumn="0" w:firstRowLastColumn="0" w:lastRowFirstColumn="0" w:lastRowLastColumn="0"/>
-            </w:pPr>
+              <w:t>http://localhost:1000/</w:t>
+            </w:r>
             <w:r>
               <w:rPr>
                 <w:rFonts w:ascii="Segoe UI" w:hAnsi="Segoe UI" w:cs="Segoe UI"/>
-                <w:color w:val="212121"/>
                 <w:sz w:val="18"/>
                 <w:szCs w:val="18"/>
                 <w:shd w:val="clear" w:color="auto" w:fill="F9F9F9"/>
@@ -2919,38 +2824,12 @@
             <w:r>
               <w:rPr>
                 <w:rFonts w:ascii="Segoe UI" w:hAnsi="Segoe UI" w:cs="Segoe UI"/>
-                <w:color w:val="212121"/>
                 <w:sz w:val="18"/>
                 <w:szCs w:val="18"/>
                 <w:shd w:val="clear" w:color="auto" w:fill="F9F9F9"/>
               </w:rPr>
-              <w:t>products</w:t>
-            </w:r>
-            <w:r>
-              <w:t xml:space="preserve"> </w:t>
-            </w:r>
-            <w:r>
-              <w:rPr>
-                <w:rFonts w:ascii="Segoe UI" w:hAnsi="Segoe UI" w:cs="Segoe UI"/>
-                <w:color w:val="212121"/>
-                <w:sz w:val="18"/>
-                <w:szCs w:val="18"/>
-                <w:shd w:val="clear" w:color="auto" w:fill="F9F9F9"/>
-              </w:rPr>
-              <w:t>/:</w:t>
-            </w:r>
-            <w:proofErr w:type="spellStart"/>
-            <w:r>
-              <w:rPr>
-                <w:rFonts w:ascii="Segoe UI" w:hAnsi="Segoe UI" w:cs="Segoe UI"/>
-                <w:color w:val="212121"/>
-                <w:sz w:val="18"/>
-                <w:szCs w:val="18"/>
-                <w:shd w:val="clear" w:color="auto" w:fill="F9F9F9"/>
-              </w:rPr>
-              <w:t>prodid</w:t>
-            </w:r>
-            <w:proofErr w:type="spellEnd"/>
+              <w:t>products/:prodid</w:t>
+            </w:r>
           </w:p>
         </w:tc>
         <w:tc>
@@ -3807,6 +3686,709 @@
       </w:tr>
     </w:tbl>
     <w:p/>
+    <w:p>
+      <w:r>
+        <w:br w:type="page"/>
+      </w:r>
+    </w:p>
+    <w:p>
+      <w:pPr>
+        <w:pStyle w:val="a8"/>
+      </w:pPr>
+      <w:r>
+        <w:lastRenderedPageBreak/>
+        <w:t>C</w:t>
+      </w:r>
+      <w:r>
+        <w:t>ategor</w:t>
+      </w:r>
+      <w:r>
+        <w:t>ie</w:t>
+      </w:r>
+      <w:r>
+        <w:t>s</w:t>
+      </w:r>
+    </w:p>
+    <w:p>
+      <w:pPr>
+        <w:rPr>
+          <w:rStyle w:val="a7"/>
+        </w:rPr>
+      </w:pPr>
+    </w:p>
+    <w:p>
+      <w:pPr>
+        <w:rPr>
+          <w:rStyle w:val="a7"/>
+        </w:rPr>
+      </w:pPr>
+      <w:r>
+        <w:rPr>
+          <w:rStyle w:val="a7"/>
+        </w:rPr>
+        <w:t>http://localhost:1000/category</w:t>
+      </w:r>
+    </w:p>
+    <w:tbl>
+      <w:tblPr>
+        <w:tblStyle w:val="1-1"/>
+        <w:tblW w:w="10632" w:type="dxa"/>
+        <w:tblInd w:w="-714" w:type="dxa"/>
+        <w:tblLook w:val="04A0" w:firstRow="1" w:lastRow="0" w:firstColumn="1" w:lastColumn="0" w:noHBand="0" w:noVBand="1"/>
+      </w:tblPr>
+      <w:tblGrid>
+        <w:gridCol w:w="1581"/>
+        <w:gridCol w:w="950"/>
+        <w:gridCol w:w="2808"/>
+        <w:gridCol w:w="5293"/>
+      </w:tblGrid>
+      <w:tr>
+        <w:trPr>
+          <w:cnfStyle w:val="100000000000" w:firstRow="1" w:lastRow="0" w:firstColumn="0" w:lastColumn="0" w:oddVBand="0" w:evenVBand="0" w:oddHBand="0" w:evenHBand="0" w:firstRowFirstColumn="0" w:firstRowLastColumn="0" w:lastRowFirstColumn="0" w:lastRowLastColumn="0"/>
+        </w:trPr>
+        <w:tc>
+          <w:tcPr>
+            <w:cnfStyle w:val="001000000000" w:firstRow="0" w:lastRow="0" w:firstColumn="1" w:lastColumn="0" w:oddVBand="0" w:evenVBand="0" w:oddHBand="0" w:evenHBand="0" w:firstRowFirstColumn="0" w:firstRowLastColumn="0" w:lastRowFirstColumn="0" w:lastRowLastColumn="0"/>
+            <w:tcW w:w="1884" w:type="dxa"/>
+          </w:tcPr>
+          <w:p>
+            <w:r>
+              <w:rPr>
+                <w:rFonts w:ascii="Arial" w:hAnsi="Arial" w:cs="Arial"/>
+                <w:b w:val="0"/>
+                <w:bCs w:val="0"/>
+              </w:rPr>
+              <w:t>Description</w:t>
+            </w:r>
+          </w:p>
+        </w:tc>
+        <w:tc>
+          <w:tcPr>
+            <w:tcW w:w="950" w:type="dxa"/>
+          </w:tcPr>
+          <w:p>
+            <w:pPr>
+              <w:cnfStyle w:val="100000000000" w:firstRow="1" w:lastRow="0" w:firstColumn="0" w:lastColumn="0" w:oddVBand="0" w:evenVBand="0" w:oddHBand="0" w:evenHBand="0" w:firstRowFirstColumn="0" w:firstRowLastColumn="0" w:lastRowFirstColumn="0" w:lastRowLastColumn="0"/>
+            </w:pPr>
+            <w:r>
+              <w:rPr>
+                <w:rFonts w:ascii="Arial" w:hAnsi="Arial" w:cs="Arial"/>
+                <w:b w:val="0"/>
+                <w:bCs w:val="0"/>
+              </w:rPr>
+              <w:t>Method</w:t>
+            </w:r>
+          </w:p>
+        </w:tc>
+        <w:tc>
+          <w:tcPr>
+            <w:tcW w:w="3017" w:type="dxa"/>
+          </w:tcPr>
+          <w:p>
+            <w:pPr>
+              <w:cnfStyle w:val="100000000000" w:firstRow="1" w:lastRow="0" w:firstColumn="0" w:lastColumn="0" w:oddVBand="0" w:evenVBand="0" w:oddHBand="0" w:evenHBand="0" w:firstRowFirstColumn="0" w:firstRowLastColumn="0" w:lastRowFirstColumn="0" w:lastRowLastColumn="0"/>
+            </w:pPr>
+            <w:r>
+              <w:t xml:space="preserve">URL </w:t>
+            </w:r>
+            <w:r>
+              <w:rPr>
+                <w:rFonts w:ascii="Arial" w:hAnsi="Arial" w:cs="Arial"/>
+                <w:b w:val="0"/>
+                <w:bCs w:val="0"/>
+              </w:rPr>
+              <w:t>Path</w:t>
+            </w:r>
+          </w:p>
+        </w:tc>
+        <w:tc>
+          <w:tcPr>
+            <w:tcW w:w="4781" w:type="dxa"/>
+          </w:tcPr>
+          <w:p>
+            <w:pPr>
+              <w:cnfStyle w:val="100000000000" w:firstRow="1" w:lastRow="0" w:firstColumn="0" w:lastColumn="0" w:oddVBand="0" w:evenVBand="0" w:oddHBand="0" w:evenHBand="0" w:firstRowFirstColumn="0" w:firstRowLastColumn="0" w:lastRowFirstColumn="0" w:lastRowLastColumn="0"/>
+            </w:pPr>
+          </w:p>
+        </w:tc>
+      </w:tr>
+      <w:tr>
+        <w:tc>
+          <w:tcPr>
+            <w:cnfStyle w:val="001000000000" w:firstRow="0" w:lastRow="0" w:firstColumn="1" w:lastColumn="0" w:oddVBand="0" w:evenVBand="0" w:oddHBand="0" w:evenHBand="0" w:firstRowFirstColumn="0" w:firstRowLastColumn="0" w:lastRowFirstColumn="0" w:lastRowLastColumn="0"/>
+            <w:tcW w:w="1884" w:type="dxa"/>
+            <w:vMerge w:val="restart"/>
+            <w:vAlign w:val="center"/>
+          </w:tcPr>
+          <w:p>
+            <w:pPr>
+              <w:jc w:val="center"/>
+            </w:pPr>
+            <w:r>
+              <w:t>Get all products</w:t>
+            </w:r>
+          </w:p>
+        </w:tc>
+        <w:tc>
+          <w:tcPr>
+            <w:tcW w:w="950" w:type="dxa"/>
+            <w:vMerge w:val="restart"/>
+            <w:vAlign w:val="center"/>
+          </w:tcPr>
+          <w:p>
+            <w:pPr>
+              <w:jc w:val="center"/>
+              <w:cnfStyle w:val="000000000000" w:firstRow="0" w:lastRow="0" w:firstColumn="0" w:lastColumn="0" w:oddVBand="0" w:evenVBand="0" w:oddHBand="0" w:evenHBand="0" w:firstRowFirstColumn="0" w:firstRowLastColumn="0" w:lastRowFirstColumn="0" w:lastRowLastColumn="0"/>
+            </w:pPr>
+            <w:r>
+              <w:rPr>
+                <w:rFonts w:ascii="Segoe UI" w:hAnsi="Segoe UI" w:cs="Segoe UI"/>
+                <w:b/>
+                <w:bCs/>
+                <w:caps/>
+                <w:color w:val="0CBB52"/>
+                <w:sz w:val="25"/>
+                <w:szCs w:val="25"/>
+                <w:shd w:val="clear" w:color="auto" w:fill="FFFFFF"/>
+              </w:rPr>
+              <w:t>GET</w:t>
+            </w:r>
+          </w:p>
+        </w:tc>
+        <w:tc>
+          <w:tcPr>
+            <w:tcW w:w="3017" w:type="dxa"/>
+            <w:vMerge w:val="restart"/>
+            <w:vAlign w:val="center"/>
+          </w:tcPr>
+          <w:p>
+            <w:pPr>
+              <w:jc w:val="center"/>
+              <w:cnfStyle w:val="000000000000" w:firstRow="0" w:lastRow="0" w:firstColumn="0" w:lastColumn="0" w:oddVBand="0" w:evenVBand="0" w:oddHBand="0" w:evenHBand="0" w:firstRowFirstColumn="0" w:firstRowLastColumn="0" w:lastRowFirstColumn="0" w:lastRowLastColumn="0"/>
+            </w:pPr>
+            <w:bookmarkStart w:id="0" w:name="_Hlk92581758"/>
+            <w:r>
+              <w:rPr>
+                <w:rFonts w:ascii="Segoe UI" w:hAnsi="Segoe UI" w:cs="Segoe UI"/>
+                <w:color w:val="212121"/>
+                <w:sz w:val="18"/>
+                <w:szCs w:val="18"/>
+                <w:shd w:val="clear" w:color="auto" w:fill="F9F9F9"/>
+              </w:rPr>
+              <w:t>http://localhost:1000/</w:t>
+            </w:r>
+            <w:r>
+              <w:rPr>
+                <w:rFonts w:ascii="Segoe UI" w:hAnsi="Segoe UI" w:cs="Segoe UI"/>
+                <w:color w:val="212121"/>
+                <w:sz w:val="18"/>
+                <w:szCs w:val="18"/>
+                <w:shd w:val="clear" w:color="auto" w:fill="F9F9F9"/>
+              </w:rPr>
+              <w:t>category</w:t>
+            </w:r>
+            <w:bookmarkEnd w:id="0"/>
+          </w:p>
+        </w:tc>
+        <w:tc>
+          <w:tcPr>
+            <w:tcW w:w="4781" w:type="dxa"/>
+            <w:vAlign w:val="center"/>
+          </w:tcPr>
+          <w:p>
+            <w:pPr>
+              <w:shd w:val="clear" w:color="auto" w:fill="FFFFFE"/>
+              <w:spacing w:line="270" w:lineRule="atLeast"/>
+              <w:cnfStyle w:val="000000000000" w:firstRow="0" w:lastRow="0" w:firstColumn="0" w:lastColumn="0" w:oddVBand="0" w:evenVBand="0" w:oddHBand="0" w:evenHBand="0" w:firstRowFirstColumn="0" w:firstRowLastColumn="0" w:lastRowFirstColumn="0" w:lastRowLastColumn="0"/>
+              <w:rPr>
+                <w:rFonts w:ascii="Courier New" w:eastAsia="Times New Roman" w:hAnsi="Courier New" w:cs="Courier New"/>
+                <w:b/>
+                <w:bCs/>
+                <w:color w:val="2E74B5" w:themeColor="accent5" w:themeShade="BF"/>
+                <w:sz w:val="20"/>
+                <w:szCs w:val="20"/>
+              </w:rPr>
+            </w:pPr>
+            <w:r>
+              <w:rPr>
+                <w:rFonts w:ascii="Courier New" w:eastAsia="Times New Roman" w:hAnsi="Courier New" w:cs="Courier New"/>
+                <w:b/>
+                <w:bCs/>
+                <w:color w:val="2E74B5" w:themeColor="accent5" w:themeShade="BF"/>
+                <w:sz w:val="20"/>
+                <w:szCs w:val="20"/>
+              </w:rPr>
+              <w:t xml:space="preserve">Request &gt; </w:t>
+            </w:r>
+          </w:p>
+        </w:tc>
+      </w:tr>
+      <w:tr>
+        <w:tc>
+          <w:tcPr>
+            <w:cnfStyle w:val="001000000000" w:firstRow="0" w:lastRow="0" w:firstColumn="1" w:lastColumn="0" w:oddVBand="0" w:evenVBand="0" w:oddHBand="0" w:evenHBand="0" w:firstRowFirstColumn="0" w:firstRowLastColumn="0" w:lastRowFirstColumn="0" w:lastRowLastColumn="0"/>
+            <w:tcW w:w="1884" w:type="dxa"/>
+            <w:vMerge/>
+            <w:vAlign w:val="center"/>
+          </w:tcPr>
+          <w:p>
+            <w:pPr>
+              <w:jc w:val="center"/>
+            </w:pPr>
+          </w:p>
+        </w:tc>
+        <w:tc>
+          <w:tcPr>
+            <w:tcW w:w="950" w:type="dxa"/>
+            <w:vMerge/>
+            <w:vAlign w:val="center"/>
+          </w:tcPr>
+          <w:p>
+            <w:pPr>
+              <w:jc w:val="center"/>
+              <w:cnfStyle w:val="000000000000" w:firstRow="0" w:lastRow="0" w:firstColumn="0" w:lastColumn="0" w:oddVBand="0" w:evenVBand="0" w:oddHBand="0" w:evenHBand="0" w:firstRowFirstColumn="0" w:firstRowLastColumn="0" w:lastRowFirstColumn="0" w:lastRowLastColumn="0"/>
+            </w:pPr>
+          </w:p>
+        </w:tc>
+        <w:tc>
+          <w:tcPr>
+            <w:tcW w:w="3017" w:type="dxa"/>
+            <w:vMerge/>
+          </w:tcPr>
+          <w:p>
+            <w:pPr>
+              <w:cnfStyle w:val="000000000000" w:firstRow="0" w:lastRow="0" w:firstColumn="0" w:lastColumn="0" w:oddVBand="0" w:evenVBand="0" w:oddHBand="0" w:evenHBand="0" w:firstRowFirstColumn="0" w:firstRowLastColumn="0" w:lastRowFirstColumn="0" w:lastRowLastColumn="0"/>
+            </w:pPr>
+          </w:p>
+        </w:tc>
+        <w:tc>
+          <w:tcPr>
+            <w:tcW w:w="4781" w:type="dxa"/>
+          </w:tcPr>
+          <w:p>
+            <w:pPr>
+              <w:shd w:val="clear" w:color="auto" w:fill="FFFFFE"/>
+              <w:spacing w:line="270" w:lineRule="atLeast"/>
+              <w:cnfStyle w:val="000000000000" w:firstRow="0" w:lastRow="0" w:firstColumn="0" w:lastColumn="0" w:oddVBand="0" w:evenVBand="0" w:oddHBand="0" w:evenHBand="0" w:firstRowFirstColumn="0" w:firstRowLastColumn="0" w:lastRowFirstColumn="0" w:lastRowLastColumn="0"/>
+              <w:rPr>
+                <w:rFonts w:ascii="Courier New" w:eastAsia="Times New Roman" w:hAnsi="Courier New" w:cs="Courier New"/>
+                <w:b/>
+                <w:bCs/>
+                <w:color w:val="538135" w:themeColor="accent6" w:themeShade="BF"/>
+                <w:sz w:val="20"/>
+                <w:szCs w:val="20"/>
+              </w:rPr>
+            </w:pPr>
+            <w:r>
+              <w:rPr>
+                <w:rFonts w:ascii="Courier New" w:eastAsia="Times New Roman" w:hAnsi="Courier New" w:cs="Courier New"/>
+                <w:b/>
+                <w:bCs/>
+                <w:color w:val="538135" w:themeColor="accent6" w:themeShade="BF"/>
+                <w:sz w:val="20"/>
+                <w:szCs w:val="20"/>
+              </w:rPr>
+              <w:t xml:space="preserve">Response &gt; </w:t>
+            </w:r>
+          </w:p>
+          <w:p>
+            <w:pPr>
+              <w:shd w:val="clear" w:color="auto" w:fill="FFFFFE"/>
+              <w:spacing w:line="270" w:lineRule="atLeast"/>
+              <w:cnfStyle w:val="000000000000" w:firstRow="0" w:lastRow="0" w:firstColumn="0" w:lastColumn="0" w:oddVBand="0" w:evenVBand="0" w:oddHBand="0" w:evenHBand="0" w:firstRowFirstColumn="0" w:firstRowLastColumn="0" w:lastRowFirstColumn="0" w:lastRowLastColumn="0"/>
+              <w:rPr>
+                <w:rFonts w:ascii="Courier New" w:eastAsia="Times New Roman" w:hAnsi="Courier New" w:cs="Courier New"/>
+                <w:color w:val="000000"/>
+                <w:sz w:val="18"/>
+                <w:szCs w:val="18"/>
+              </w:rPr>
+            </w:pPr>
+            <w:r>
+              <w:rPr>
+                <w:rFonts w:ascii="Courier New" w:eastAsia="Times New Roman" w:hAnsi="Courier New" w:cs="Courier New"/>
+                <w:color w:val="000000"/>
+                <w:sz w:val="18"/>
+                <w:szCs w:val="18"/>
+              </w:rPr>
+              <w:t>[</w:t>
+            </w:r>
+          </w:p>
+          <w:p>
+            <w:pPr>
+              <w:shd w:val="clear" w:color="auto" w:fill="FFFFFE"/>
+              <w:spacing w:line="270" w:lineRule="atLeast"/>
+              <w:cnfStyle w:val="000000000000" w:firstRow="0" w:lastRow="0" w:firstColumn="0" w:lastColumn="0" w:oddVBand="0" w:evenVBand="0" w:oddHBand="0" w:evenHBand="0" w:firstRowFirstColumn="0" w:firstRowLastColumn="0" w:lastRowFirstColumn="0" w:lastRowLastColumn="0"/>
+              <w:rPr>
+                <w:rFonts w:ascii="Courier New" w:eastAsia="Times New Roman" w:hAnsi="Courier New" w:cs="Courier New"/>
+                <w:color w:val="000000"/>
+                <w:sz w:val="18"/>
+                <w:szCs w:val="18"/>
+              </w:rPr>
+            </w:pPr>
+            <w:r>
+              <w:rPr>
+                <w:rFonts w:ascii="Courier New" w:eastAsia="Times New Roman" w:hAnsi="Courier New" w:cs="Courier New"/>
+                <w:color w:val="000000"/>
+                <w:sz w:val="18"/>
+                <w:szCs w:val="18"/>
+              </w:rPr>
+              <w:t>    {</w:t>
+            </w:r>
+          </w:p>
+          <w:p>
+            <w:pPr>
+              <w:shd w:val="clear" w:color="auto" w:fill="FFFFFE"/>
+              <w:spacing w:line="270" w:lineRule="atLeast"/>
+              <w:cnfStyle w:val="000000000000" w:firstRow="0" w:lastRow="0" w:firstColumn="0" w:lastColumn="0" w:oddVBand="0" w:evenVBand="0" w:oddHBand="0" w:evenHBand="0" w:firstRowFirstColumn="0" w:firstRowLastColumn="0" w:lastRowFirstColumn="0" w:lastRowLastColumn="0"/>
+              <w:rPr>
+                <w:rFonts w:ascii="Courier New" w:eastAsia="Times New Roman" w:hAnsi="Courier New" w:cs="Courier New"/>
+                <w:color w:val="000000"/>
+                <w:sz w:val="18"/>
+                <w:szCs w:val="18"/>
+              </w:rPr>
+            </w:pPr>
+            <w:r>
+              <w:rPr>
+                <w:rFonts w:ascii="Courier New" w:eastAsia="Times New Roman" w:hAnsi="Courier New" w:cs="Courier New"/>
+                <w:color w:val="000000"/>
+                <w:sz w:val="18"/>
+                <w:szCs w:val="18"/>
+              </w:rPr>
+              <w:t>        </w:t>
+            </w:r>
+            <w:r>
+              <w:rPr>
+                <w:rFonts w:ascii="Courier New" w:eastAsia="Times New Roman" w:hAnsi="Courier New" w:cs="Courier New"/>
+                <w:color w:val="A31515"/>
+                <w:sz w:val="18"/>
+                <w:szCs w:val="18"/>
+              </w:rPr>
+              <w:t>"id"</w:t>
+            </w:r>
+            <w:r>
+              <w:rPr>
+                <w:rFonts w:ascii="Courier New" w:eastAsia="Times New Roman" w:hAnsi="Courier New" w:cs="Courier New"/>
+                <w:color w:val="000000"/>
+                <w:sz w:val="18"/>
+                <w:szCs w:val="18"/>
+              </w:rPr>
+              <w:t>: </w:t>
+            </w:r>
+            <w:r>
+              <w:rPr>
+                <w:rFonts w:ascii="Courier New" w:eastAsia="Times New Roman" w:hAnsi="Courier New" w:cs="Courier New"/>
+                <w:color w:val="098658"/>
+                <w:sz w:val="18"/>
+                <w:szCs w:val="18"/>
+              </w:rPr>
+              <w:t>1</w:t>
+            </w:r>
+            <w:r>
+              <w:rPr>
+                <w:rFonts w:ascii="Courier New" w:eastAsia="Times New Roman" w:hAnsi="Courier New" w:cs="Courier New"/>
+                <w:color w:val="000000"/>
+                <w:sz w:val="18"/>
+                <w:szCs w:val="18"/>
+              </w:rPr>
+              <w:t>,</w:t>
+            </w:r>
+          </w:p>
+          <w:p>
+            <w:pPr>
+              <w:shd w:val="clear" w:color="auto" w:fill="FFFFFE"/>
+              <w:spacing w:line="270" w:lineRule="atLeast"/>
+              <w:cnfStyle w:val="000000000000" w:firstRow="0" w:lastRow="0" w:firstColumn="0" w:lastColumn="0" w:oddVBand="0" w:evenVBand="0" w:oddHBand="0" w:evenHBand="0" w:firstRowFirstColumn="0" w:firstRowLastColumn="0" w:lastRowFirstColumn="0" w:lastRowLastColumn="0"/>
+              <w:rPr>
+                <w:rFonts w:ascii="Courier New" w:eastAsia="Times New Roman" w:hAnsi="Courier New" w:cs="Courier New"/>
+                <w:color w:val="000000"/>
+                <w:sz w:val="18"/>
+                <w:szCs w:val="18"/>
+              </w:rPr>
+            </w:pPr>
+            <w:r>
+              <w:rPr>
+                <w:rFonts w:ascii="Courier New" w:eastAsia="Times New Roman" w:hAnsi="Courier New" w:cs="Courier New"/>
+                <w:color w:val="000000"/>
+                <w:sz w:val="18"/>
+                <w:szCs w:val="18"/>
+              </w:rPr>
+              <w:t>        </w:t>
+            </w:r>
+            <w:r>
+              <w:rPr>
+                <w:rFonts w:ascii="Courier New" w:eastAsia="Times New Roman" w:hAnsi="Courier New" w:cs="Courier New"/>
+                <w:color w:val="A31515"/>
+                <w:sz w:val="18"/>
+                <w:szCs w:val="18"/>
+              </w:rPr>
+              <w:t>"</w:t>
+            </w:r>
+            <w:proofErr w:type="spellStart"/>
+            <w:r>
+              <w:rPr>
+                <w:rFonts w:ascii="Courier New" w:eastAsia="Times New Roman" w:hAnsi="Courier New" w:cs="Courier New"/>
+                <w:color w:val="A31515"/>
+                <w:sz w:val="18"/>
+                <w:szCs w:val="18"/>
+              </w:rPr>
+              <w:t>categoryName</w:t>
+            </w:r>
+            <w:proofErr w:type="spellEnd"/>
+            <w:r>
+              <w:rPr>
+                <w:rFonts w:ascii="Courier New" w:eastAsia="Times New Roman" w:hAnsi="Courier New" w:cs="Courier New"/>
+                <w:color w:val="A31515"/>
+                <w:sz w:val="18"/>
+                <w:szCs w:val="18"/>
+              </w:rPr>
+              <w:t>"</w:t>
+            </w:r>
+            <w:r>
+              <w:rPr>
+                <w:rFonts w:ascii="Courier New" w:eastAsia="Times New Roman" w:hAnsi="Courier New" w:cs="Courier New"/>
+                <w:color w:val="000000"/>
+                <w:sz w:val="18"/>
+                <w:szCs w:val="18"/>
+              </w:rPr>
+              <w:t>: </w:t>
+            </w:r>
+            <w:r>
+              <w:rPr>
+                <w:rFonts w:ascii="Courier New" w:eastAsia="Times New Roman" w:hAnsi="Courier New" w:cs="Courier New"/>
+                <w:color w:val="0451A5"/>
+                <w:sz w:val="18"/>
+                <w:szCs w:val="18"/>
+              </w:rPr>
+              <w:t>"Highland single malts"</w:t>
+            </w:r>
+          </w:p>
+          <w:p>
+            <w:pPr>
+              <w:shd w:val="clear" w:color="auto" w:fill="FFFFFE"/>
+              <w:spacing w:line="270" w:lineRule="atLeast"/>
+              <w:cnfStyle w:val="000000000000" w:firstRow="0" w:lastRow="0" w:firstColumn="0" w:lastColumn="0" w:oddVBand="0" w:evenVBand="0" w:oddHBand="0" w:evenHBand="0" w:firstRowFirstColumn="0" w:firstRowLastColumn="0" w:lastRowFirstColumn="0" w:lastRowLastColumn="0"/>
+              <w:rPr>
+                <w:rFonts w:ascii="Courier New" w:eastAsia="Times New Roman" w:hAnsi="Courier New" w:cs="Courier New"/>
+                <w:color w:val="000000"/>
+                <w:sz w:val="18"/>
+                <w:szCs w:val="18"/>
+              </w:rPr>
+            </w:pPr>
+            <w:r>
+              <w:rPr>
+                <w:rFonts w:ascii="Courier New" w:eastAsia="Times New Roman" w:hAnsi="Courier New" w:cs="Courier New"/>
+                <w:color w:val="000000"/>
+                <w:sz w:val="18"/>
+                <w:szCs w:val="18"/>
+              </w:rPr>
+              <w:t>    },</w:t>
+            </w:r>
+          </w:p>
+          <w:p>
+            <w:pPr>
+              <w:shd w:val="clear" w:color="auto" w:fill="FFFFFE"/>
+              <w:spacing w:line="270" w:lineRule="atLeast"/>
+              <w:cnfStyle w:val="000000000000" w:firstRow="0" w:lastRow="0" w:firstColumn="0" w:lastColumn="0" w:oddVBand="0" w:evenVBand="0" w:oddHBand="0" w:evenHBand="0" w:firstRowFirstColumn="0" w:firstRowLastColumn="0" w:lastRowFirstColumn="0" w:lastRowLastColumn="0"/>
+              <w:rPr>
+                <w:rFonts w:ascii="Courier New" w:eastAsia="Times New Roman" w:hAnsi="Courier New" w:cs="Courier New"/>
+                <w:color w:val="000000"/>
+                <w:sz w:val="18"/>
+                <w:szCs w:val="18"/>
+              </w:rPr>
+            </w:pPr>
+            <w:r>
+              <w:rPr>
+                <w:rFonts w:ascii="Courier New" w:eastAsia="Times New Roman" w:hAnsi="Courier New" w:cs="Courier New"/>
+                <w:color w:val="000000"/>
+                <w:sz w:val="18"/>
+                <w:szCs w:val="18"/>
+              </w:rPr>
+              <w:t>    {</w:t>
+            </w:r>
+          </w:p>
+          <w:p>
+            <w:pPr>
+              <w:shd w:val="clear" w:color="auto" w:fill="FFFFFE"/>
+              <w:spacing w:line="270" w:lineRule="atLeast"/>
+              <w:cnfStyle w:val="000000000000" w:firstRow="0" w:lastRow="0" w:firstColumn="0" w:lastColumn="0" w:oddVBand="0" w:evenVBand="0" w:oddHBand="0" w:evenHBand="0" w:firstRowFirstColumn="0" w:firstRowLastColumn="0" w:lastRowFirstColumn="0" w:lastRowLastColumn="0"/>
+              <w:rPr>
+                <w:rFonts w:ascii="Courier New" w:eastAsia="Times New Roman" w:hAnsi="Courier New" w:cs="Courier New"/>
+                <w:color w:val="000000"/>
+                <w:sz w:val="18"/>
+                <w:szCs w:val="18"/>
+              </w:rPr>
+            </w:pPr>
+            <w:r>
+              <w:rPr>
+                <w:rFonts w:ascii="Courier New" w:eastAsia="Times New Roman" w:hAnsi="Courier New" w:cs="Courier New"/>
+                <w:color w:val="000000"/>
+                <w:sz w:val="18"/>
+                <w:szCs w:val="18"/>
+              </w:rPr>
+              <w:t>        </w:t>
+            </w:r>
+            <w:r>
+              <w:rPr>
+                <w:rFonts w:ascii="Courier New" w:eastAsia="Times New Roman" w:hAnsi="Courier New" w:cs="Courier New"/>
+                <w:color w:val="A31515"/>
+                <w:sz w:val="18"/>
+                <w:szCs w:val="18"/>
+              </w:rPr>
+              <w:t>"id"</w:t>
+            </w:r>
+            <w:r>
+              <w:rPr>
+                <w:rFonts w:ascii="Courier New" w:eastAsia="Times New Roman" w:hAnsi="Courier New" w:cs="Courier New"/>
+                <w:color w:val="000000"/>
+                <w:sz w:val="18"/>
+                <w:szCs w:val="18"/>
+              </w:rPr>
+              <w:t>: </w:t>
+            </w:r>
+            <w:r>
+              <w:rPr>
+                <w:rFonts w:ascii="Courier New" w:eastAsia="Times New Roman" w:hAnsi="Courier New" w:cs="Courier New"/>
+                <w:color w:val="098658"/>
+                <w:sz w:val="18"/>
+                <w:szCs w:val="18"/>
+              </w:rPr>
+              <w:t>2</w:t>
+            </w:r>
+            <w:r>
+              <w:rPr>
+                <w:rFonts w:ascii="Courier New" w:eastAsia="Times New Roman" w:hAnsi="Courier New" w:cs="Courier New"/>
+                <w:color w:val="000000"/>
+                <w:sz w:val="18"/>
+                <w:szCs w:val="18"/>
+              </w:rPr>
+              <w:t>,</w:t>
+            </w:r>
+          </w:p>
+          <w:p>
+            <w:pPr>
+              <w:shd w:val="clear" w:color="auto" w:fill="FFFFFE"/>
+              <w:spacing w:line="270" w:lineRule="atLeast"/>
+              <w:cnfStyle w:val="000000000000" w:firstRow="0" w:lastRow="0" w:firstColumn="0" w:lastColumn="0" w:oddVBand="0" w:evenVBand="0" w:oddHBand="0" w:evenHBand="0" w:firstRowFirstColumn="0" w:firstRowLastColumn="0" w:lastRowFirstColumn="0" w:lastRowLastColumn="0"/>
+              <w:rPr>
+                <w:rFonts w:ascii="Courier New" w:eastAsia="Times New Roman" w:hAnsi="Courier New" w:cs="Courier New"/>
+                <w:color w:val="000000"/>
+                <w:sz w:val="18"/>
+                <w:szCs w:val="18"/>
+              </w:rPr>
+            </w:pPr>
+            <w:r>
+              <w:rPr>
+                <w:rFonts w:ascii="Courier New" w:eastAsia="Times New Roman" w:hAnsi="Courier New" w:cs="Courier New"/>
+                <w:color w:val="000000"/>
+                <w:sz w:val="18"/>
+                <w:szCs w:val="18"/>
+              </w:rPr>
+              <w:t>        </w:t>
+            </w:r>
+            <w:r>
+              <w:rPr>
+                <w:rFonts w:ascii="Courier New" w:eastAsia="Times New Roman" w:hAnsi="Courier New" w:cs="Courier New"/>
+                <w:color w:val="A31515"/>
+                <w:sz w:val="18"/>
+                <w:szCs w:val="18"/>
+              </w:rPr>
+              <w:t>"</w:t>
+            </w:r>
+            <w:proofErr w:type="spellStart"/>
+            <w:r>
+              <w:rPr>
+                <w:rFonts w:ascii="Courier New" w:eastAsia="Times New Roman" w:hAnsi="Courier New" w:cs="Courier New"/>
+                <w:color w:val="A31515"/>
+                <w:sz w:val="18"/>
+                <w:szCs w:val="18"/>
+              </w:rPr>
+              <w:t>categoryName</w:t>
+            </w:r>
+            <w:proofErr w:type="spellEnd"/>
+            <w:r>
+              <w:rPr>
+                <w:rFonts w:ascii="Courier New" w:eastAsia="Times New Roman" w:hAnsi="Courier New" w:cs="Courier New"/>
+                <w:color w:val="A31515"/>
+                <w:sz w:val="18"/>
+                <w:szCs w:val="18"/>
+              </w:rPr>
+              <w:t>"</w:t>
+            </w:r>
+            <w:r>
+              <w:rPr>
+                <w:rFonts w:ascii="Courier New" w:eastAsia="Times New Roman" w:hAnsi="Courier New" w:cs="Courier New"/>
+                <w:color w:val="000000"/>
+                <w:sz w:val="18"/>
+                <w:szCs w:val="18"/>
+              </w:rPr>
+              <w:t>: </w:t>
+            </w:r>
+            <w:r>
+              <w:rPr>
+                <w:rFonts w:ascii="Courier New" w:eastAsia="Times New Roman" w:hAnsi="Courier New" w:cs="Courier New"/>
+                <w:color w:val="0451A5"/>
+                <w:sz w:val="18"/>
+                <w:szCs w:val="18"/>
+              </w:rPr>
+              <w:t>"Speyside single malts"</w:t>
+            </w:r>
+          </w:p>
+          <w:p>
+            <w:pPr>
+              <w:shd w:val="clear" w:color="auto" w:fill="FFFFFE"/>
+              <w:spacing w:line="270" w:lineRule="atLeast"/>
+              <w:cnfStyle w:val="000000000000" w:firstRow="0" w:lastRow="0" w:firstColumn="0" w:lastColumn="0" w:oddVBand="0" w:evenVBand="0" w:oddHBand="0" w:evenHBand="0" w:firstRowFirstColumn="0" w:firstRowLastColumn="0" w:lastRowFirstColumn="0" w:lastRowLastColumn="0"/>
+              <w:rPr>
+                <w:rFonts w:ascii="Courier New" w:eastAsia="Times New Roman" w:hAnsi="Courier New" w:cs="Courier New"/>
+                <w:color w:val="000000"/>
+                <w:sz w:val="18"/>
+                <w:szCs w:val="18"/>
+              </w:rPr>
+            </w:pPr>
+            <w:r>
+              <w:rPr>
+                <w:rFonts w:ascii="Courier New" w:eastAsia="Times New Roman" w:hAnsi="Courier New" w:cs="Courier New"/>
+                <w:color w:val="000000"/>
+                <w:sz w:val="18"/>
+                <w:szCs w:val="18"/>
+              </w:rPr>
+              <w:t>    },</w:t>
+            </w:r>
+            <w:r>
+              <w:rPr>
+                <w:rFonts w:ascii="Courier New" w:eastAsia="Times New Roman" w:hAnsi="Courier New" w:cs="Courier New"/>
+                <w:color w:val="000000"/>
+                <w:sz w:val="18"/>
+                <w:szCs w:val="18"/>
+              </w:rPr>
+              <w:t>…</w:t>
+            </w:r>
+          </w:p>
+          <w:p>
+            <w:pPr>
+              <w:shd w:val="clear" w:color="auto" w:fill="FFFFFE"/>
+              <w:spacing w:line="270" w:lineRule="atLeast"/>
+              <w:cnfStyle w:val="000000000000" w:firstRow="0" w:lastRow="0" w:firstColumn="0" w:lastColumn="0" w:oddVBand="0" w:evenVBand="0" w:oddHBand="0" w:evenHBand="0" w:firstRowFirstColumn="0" w:firstRowLastColumn="0" w:lastRowFirstColumn="0" w:lastRowLastColumn="0"/>
+              <w:rPr>
+                <w:rFonts w:ascii="Courier New" w:eastAsia="Times New Roman" w:hAnsi="Courier New" w:cs="Courier New"/>
+                <w:color w:val="000000"/>
+                <w:sz w:val="18"/>
+                <w:szCs w:val="18"/>
+              </w:rPr>
+            </w:pPr>
+            <w:r>
+              <w:rPr>
+                <w:rFonts w:ascii="Courier New" w:eastAsia="Times New Roman" w:hAnsi="Courier New" w:cs="Courier New"/>
+                <w:color w:val="000000"/>
+                <w:sz w:val="18"/>
+                <w:szCs w:val="18"/>
+              </w:rPr>
+              <w:t>]</w:t>
+            </w:r>
+          </w:p>
+        </w:tc>
+      </w:tr>
+    </w:tbl>
     <w:p/>
     <w:sectPr>
       <w:pgSz w:w="12240" w:h="15840"/>
@@ -4035,6 +4617,7 @@
     <w:lsdException w:name="HTML Sample" w:semiHidden="1" w:unhideWhenUsed="1"/>
     <w:lsdException w:name="HTML Typewriter" w:semiHidden="1" w:unhideWhenUsed="1"/>
     <w:lsdException w:name="HTML Variable" w:semiHidden="1" w:unhideWhenUsed="1"/>
+    <w:lsdException w:name="Normal Table" w:semiHidden="1" w:unhideWhenUsed="1"/>
     <w:lsdException w:name="annotation subject" w:semiHidden="1" w:unhideWhenUsed="1"/>
     <w:lsdException w:name="No List" w:semiHidden="1" w:unhideWhenUsed="1"/>
     <w:lsdException w:name="Outline List 1" w:semiHidden="1" w:unhideWhenUsed="1"/>
@@ -4081,8 +4664,10 @@
     <w:lsdException w:name="Table Subtle 2" w:semiHidden="1" w:unhideWhenUsed="1"/>
     <w:lsdException w:name="Table Web 1" w:semiHidden="1" w:unhideWhenUsed="1"/>
     <w:lsdException w:name="Table Web 2" w:semiHidden="1" w:unhideWhenUsed="1"/>
+    <w:lsdException w:name="Table Web 3" w:semiHidden="1" w:unhideWhenUsed="1"/>
     <w:lsdException w:name="Balloon Text" w:semiHidden="1" w:unhideWhenUsed="1"/>
     <w:lsdException w:name="Table Grid" w:uiPriority="39"/>
+    <w:lsdException w:name="Table Theme" w:semiHidden="1" w:unhideWhenUsed="1"/>
     <w:lsdException w:name="Placeholder Text" w:semiHidden="1"/>
     <w:lsdException w:name="No Spacing" w:uiPriority="1" w:qFormat="1"/>
     <w:lsdException w:name="Light Shading" w:uiPriority="60"/>
@@ -4307,7 +4892,7 @@
   <w:style w:type="paragraph" w:default="1" w:styleId="a">
     <w:name w:val="Normal"/>
     <w:qFormat/>
-    <w:rsid w:val="004913CC"/>
+    <w:rsid w:val="009C0AF2"/>
   </w:style>
   <w:style w:type="paragraph" w:styleId="1">
     <w:name w:val="heading 1"/>

</xml_diff>

<commit_message>
formating, fixed new cart ,started add to cart
</commit_message>
<xml_diff>
--- a/Whisky Exchange API Documentation.docx
+++ b/Whisky Exchange API Documentation.docx
@@ -1839,11 +1839,24 @@
               <w:cnfStyle w:val="000000000000" w:firstRow="0" w:lastRow="0" w:firstColumn="0" w:lastColumn="0" w:oddVBand="0" w:evenVBand="0" w:oddHBand="0" w:evenHBand="0" w:firstRowFirstColumn="0" w:firstRowLastColumn="0" w:lastRowFirstColumn="0" w:lastRowLastColumn="0"/>
               <w:rPr>
                 <w:rFonts w:ascii="Courier New" w:eastAsia="Times New Roman" w:hAnsi="Courier New" w:cs="Courier New"/>
-                <w:color w:val="000000"/>
-                <w:sz w:val="18"/>
-                <w:szCs w:val="18"/>
-              </w:rPr>
-            </w:pPr>
+                <w:b/>
+                <w:bCs/>
+                <w:color w:val="2E74B5" w:themeColor="accent5" w:themeShade="BF"/>
+                <w:sz w:val="20"/>
+                <w:szCs w:val="20"/>
+              </w:rPr>
+            </w:pPr>
+            <w:r>
+              <w:rPr>
+                <w:rFonts w:ascii="Courier New" w:eastAsia="Times New Roman" w:hAnsi="Courier New" w:cs="Courier New"/>
+                <w:b/>
+                <w:bCs/>
+                <w:color w:val="2E74B5" w:themeColor="accent5" w:themeShade="BF"/>
+                <w:sz w:val="20"/>
+                <w:szCs w:val="20"/>
+              </w:rPr>
+              <w:t xml:space="preserve">Request &gt; </w:t>
+            </w:r>
           </w:p>
         </w:tc>
       </w:tr>
@@ -4448,17 +4461,7 @@
                 <w:szCs w:val="18"/>
                 <w:shd w:val="clear" w:color="auto" w:fill="FFFFFF"/>
               </w:rPr>
-              <w:t>http://localhost:1000/products/</w:t>
-            </w:r>
-            <w:r>
-              <w:rPr>
-                <w:rFonts w:ascii="Segoe UI" w:hAnsi="Segoe UI" w:cs="Segoe UI"/>
-                <w:color w:val="212121"/>
-                <w:sz w:val="18"/>
-                <w:szCs w:val="18"/>
-                <w:shd w:val="clear" w:color="auto" w:fill="FFFFFF"/>
-              </w:rPr>
-              <w:t>new</w:t>
+              <w:t>http://localhost:1000/products/new</w:t>
             </w:r>
           </w:p>
         </w:tc>
@@ -5022,10 +5025,7 @@
               <w:jc w:val="center"/>
             </w:pPr>
             <w:r>
-              <w:t>Edit</w:t>
-            </w:r>
-            <w:r>
-              <w:t xml:space="preserve"> product</w:t>
+              <w:t>Edit product</w:t>
             </w:r>
           </w:p>
         </w:tc>
@@ -6455,6 +6455,2803 @@
       </w:tr>
     </w:tbl>
     <w:p/>
+    <w:p>
+      <w:r>
+        <w:br w:type="page"/>
+      </w:r>
+    </w:p>
+    <w:p>
+      <w:pPr>
+        <w:pStyle w:val="a8"/>
+      </w:pPr>
+      <w:r>
+        <w:lastRenderedPageBreak/>
+        <w:t>C</w:t>
+      </w:r>
+      <w:r>
+        <w:t>art</w:t>
+      </w:r>
+    </w:p>
+    <w:p>
+      <w:pPr>
+        <w:rPr>
+          <w:rStyle w:val="a7"/>
+        </w:rPr>
+      </w:pPr>
+    </w:p>
+    <w:p>
+      <w:pPr>
+        <w:rPr>
+          <w:rStyle w:val="a7"/>
+        </w:rPr>
+      </w:pPr>
+      <w:r>
+        <w:rPr>
+          <w:rStyle w:val="a7"/>
+        </w:rPr>
+        <w:t>http://localhost:1000/</w:t>
+      </w:r>
+      <w:r>
+        <w:rPr>
+          <w:rStyle w:val="a7"/>
+        </w:rPr>
+        <w:t>CART</w:t>
+      </w:r>
+    </w:p>
+    <w:tbl>
+      <w:tblPr>
+        <w:tblStyle w:val="1-1"/>
+        <w:tblW w:w="10632" w:type="dxa"/>
+        <w:tblInd w:w="-714" w:type="dxa"/>
+        <w:tblLook w:val="04A0" w:firstRow="1" w:lastRow="0" w:firstColumn="1" w:lastColumn="0" w:noHBand="0" w:noVBand="1"/>
+      </w:tblPr>
+      <w:tblGrid>
+        <w:gridCol w:w="1884"/>
+        <w:gridCol w:w="950"/>
+        <w:gridCol w:w="3017"/>
+        <w:gridCol w:w="4781"/>
+      </w:tblGrid>
+      <w:tr>
+        <w:trPr>
+          <w:cnfStyle w:val="100000000000" w:firstRow="1" w:lastRow="0" w:firstColumn="0" w:lastColumn="0" w:oddVBand="0" w:evenVBand="0" w:oddHBand="0" w:evenHBand="0" w:firstRowFirstColumn="0" w:firstRowLastColumn="0" w:lastRowFirstColumn="0" w:lastRowLastColumn="0"/>
+        </w:trPr>
+        <w:tc>
+          <w:tcPr>
+            <w:cnfStyle w:val="001000000000" w:firstRow="0" w:lastRow="0" w:firstColumn="1" w:lastColumn="0" w:oddVBand="0" w:evenVBand="0" w:oddHBand="0" w:evenHBand="0" w:firstRowFirstColumn="0" w:firstRowLastColumn="0" w:lastRowFirstColumn="0" w:lastRowLastColumn="0"/>
+            <w:tcW w:w="1884" w:type="dxa"/>
+          </w:tcPr>
+          <w:p>
+            <w:r>
+              <w:rPr>
+                <w:rFonts w:ascii="Arial" w:hAnsi="Arial" w:cs="Arial"/>
+                <w:b w:val="0"/>
+                <w:bCs w:val="0"/>
+              </w:rPr>
+              <w:t>Description</w:t>
+            </w:r>
+          </w:p>
+        </w:tc>
+        <w:tc>
+          <w:tcPr>
+            <w:tcW w:w="950" w:type="dxa"/>
+          </w:tcPr>
+          <w:p>
+            <w:pPr>
+              <w:cnfStyle w:val="100000000000" w:firstRow="1" w:lastRow="0" w:firstColumn="0" w:lastColumn="0" w:oddVBand="0" w:evenVBand="0" w:oddHBand="0" w:evenHBand="0" w:firstRowFirstColumn="0" w:firstRowLastColumn="0" w:lastRowFirstColumn="0" w:lastRowLastColumn="0"/>
+            </w:pPr>
+            <w:r>
+              <w:rPr>
+                <w:rFonts w:ascii="Arial" w:hAnsi="Arial" w:cs="Arial"/>
+                <w:b w:val="0"/>
+                <w:bCs w:val="0"/>
+              </w:rPr>
+              <w:t>Method</w:t>
+            </w:r>
+          </w:p>
+        </w:tc>
+        <w:tc>
+          <w:tcPr>
+            <w:tcW w:w="3017" w:type="dxa"/>
+          </w:tcPr>
+          <w:p>
+            <w:pPr>
+              <w:cnfStyle w:val="100000000000" w:firstRow="1" w:lastRow="0" w:firstColumn="0" w:lastColumn="0" w:oddVBand="0" w:evenVBand="0" w:oddHBand="0" w:evenHBand="0" w:firstRowFirstColumn="0" w:firstRowLastColumn="0" w:lastRowFirstColumn="0" w:lastRowLastColumn="0"/>
+            </w:pPr>
+            <w:r>
+              <w:t xml:space="preserve">URL </w:t>
+            </w:r>
+            <w:r>
+              <w:rPr>
+                <w:rFonts w:ascii="Arial" w:hAnsi="Arial" w:cs="Arial"/>
+                <w:b w:val="0"/>
+                <w:bCs w:val="0"/>
+              </w:rPr>
+              <w:t>Path</w:t>
+            </w:r>
+          </w:p>
+        </w:tc>
+        <w:tc>
+          <w:tcPr>
+            <w:tcW w:w="4781" w:type="dxa"/>
+          </w:tcPr>
+          <w:p>
+            <w:pPr>
+              <w:cnfStyle w:val="100000000000" w:firstRow="1" w:lastRow="0" w:firstColumn="0" w:lastColumn="0" w:oddVBand="0" w:evenVBand="0" w:oddHBand="0" w:evenHBand="0" w:firstRowFirstColumn="0" w:firstRowLastColumn="0" w:lastRowFirstColumn="0" w:lastRowLastColumn="0"/>
+            </w:pPr>
+          </w:p>
+        </w:tc>
+      </w:tr>
+      <w:tr>
+        <w:tc>
+          <w:tcPr>
+            <w:cnfStyle w:val="001000000000" w:firstRow="0" w:lastRow="0" w:firstColumn="1" w:lastColumn="0" w:oddVBand="0" w:evenVBand="0" w:oddHBand="0" w:evenHBand="0" w:firstRowFirstColumn="0" w:firstRowLastColumn="0" w:lastRowFirstColumn="0" w:lastRowLastColumn="0"/>
+            <w:tcW w:w="1884" w:type="dxa"/>
+            <w:vMerge w:val="restart"/>
+            <w:vAlign w:val="center"/>
+          </w:tcPr>
+          <w:p>
+            <w:pPr>
+              <w:jc w:val="center"/>
+            </w:pPr>
+            <w:r>
+              <w:t xml:space="preserve">Create new cart / get cart id if already exist </w:t>
+            </w:r>
+          </w:p>
+        </w:tc>
+        <w:tc>
+          <w:tcPr>
+            <w:tcW w:w="950" w:type="dxa"/>
+            <w:vMerge w:val="restart"/>
+            <w:vAlign w:val="center"/>
+          </w:tcPr>
+          <w:p>
+            <w:pPr>
+              <w:jc w:val="center"/>
+              <w:cnfStyle w:val="000000000000" w:firstRow="0" w:lastRow="0" w:firstColumn="0" w:lastColumn="0" w:oddVBand="0" w:evenVBand="0" w:oddHBand="0" w:evenHBand="0" w:firstRowFirstColumn="0" w:firstRowLastColumn="0" w:lastRowFirstColumn="0" w:lastRowLastColumn="0"/>
+            </w:pPr>
+            <w:r>
+              <w:rPr>
+                <w:rFonts w:ascii="Segoe UI" w:hAnsi="Segoe UI" w:cs="Segoe UI"/>
+                <w:b/>
+                <w:bCs/>
+                <w:caps/>
+                <w:color w:val="0CBB52"/>
+                <w:sz w:val="25"/>
+                <w:szCs w:val="25"/>
+                <w:shd w:val="clear" w:color="auto" w:fill="FFFFFF"/>
+              </w:rPr>
+              <w:t>GET</w:t>
+            </w:r>
+          </w:p>
+        </w:tc>
+        <w:tc>
+          <w:tcPr>
+            <w:tcW w:w="3017" w:type="dxa"/>
+            <w:vMerge w:val="restart"/>
+            <w:vAlign w:val="center"/>
+          </w:tcPr>
+          <w:p>
+            <w:pPr>
+              <w:jc w:val="center"/>
+              <w:cnfStyle w:val="000000000000" w:firstRow="0" w:lastRow="0" w:firstColumn="0" w:lastColumn="0" w:oddVBand="0" w:evenVBand="0" w:oddHBand="0" w:evenHBand="0" w:firstRowFirstColumn="0" w:firstRowLastColumn="0" w:lastRowFirstColumn="0" w:lastRowLastColumn="0"/>
+            </w:pPr>
+            <w:r>
+              <w:rPr>
+                <w:rFonts w:ascii="Segoe UI" w:hAnsi="Segoe UI" w:cs="Segoe UI"/>
+                <w:color w:val="212121"/>
+                <w:sz w:val="18"/>
+                <w:szCs w:val="18"/>
+                <w:shd w:val="clear" w:color="auto" w:fill="F9F9F9"/>
+              </w:rPr>
+              <w:t>http://localhost:1000/</w:t>
+            </w:r>
+            <w:r>
+              <w:rPr>
+                <w:rFonts w:ascii="Segoe UI" w:hAnsi="Segoe UI" w:cs="Segoe UI"/>
+                <w:color w:val="212121"/>
+                <w:sz w:val="18"/>
+                <w:szCs w:val="18"/>
+                <w:shd w:val="clear" w:color="auto" w:fill="F9F9F9"/>
+              </w:rPr>
+              <w:t>cart</w:t>
+            </w:r>
+          </w:p>
+        </w:tc>
+        <w:tc>
+          <w:tcPr>
+            <w:tcW w:w="4781" w:type="dxa"/>
+            <w:vAlign w:val="center"/>
+          </w:tcPr>
+          <w:p>
+            <w:pPr>
+              <w:shd w:val="clear" w:color="auto" w:fill="FFFFFE"/>
+              <w:spacing w:line="270" w:lineRule="atLeast"/>
+              <w:cnfStyle w:val="000000000000" w:firstRow="0" w:lastRow="0" w:firstColumn="0" w:lastColumn="0" w:oddVBand="0" w:evenVBand="0" w:oddHBand="0" w:evenHBand="0" w:firstRowFirstColumn="0" w:firstRowLastColumn="0" w:lastRowFirstColumn="0" w:lastRowLastColumn="0"/>
+              <w:rPr>
+                <w:rFonts w:ascii="Courier New" w:eastAsia="Times New Roman" w:hAnsi="Courier New" w:cs="Courier New"/>
+                <w:color w:val="000000"/>
+                <w:sz w:val="18"/>
+                <w:szCs w:val="18"/>
+              </w:rPr>
+            </w:pPr>
+            <w:r>
+              <w:rPr>
+                <w:rFonts w:ascii="Courier New" w:eastAsia="Times New Roman" w:hAnsi="Courier New" w:cs="Courier New"/>
+                <w:b/>
+                <w:bCs/>
+                <w:color w:val="2E74B5" w:themeColor="accent5" w:themeShade="BF"/>
+                <w:sz w:val="20"/>
+                <w:szCs w:val="20"/>
+              </w:rPr>
+              <w:t xml:space="preserve">Request &gt; </w:t>
+            </w:r>
+          </w:p>
+        </w:tc>
+      </w:tr>
+      <w:tr>
+        <w:tc>
+          <w:tcPr>
+            <w:cnfStyle w:val="001000000000" w:firstRow="0" w:lastRow="0" w:firstColumn="1" w:lastColumn="0" w:oddVBand="0" w:evenVBand="0" w:oddHBand="0" w:evenHBand="0" w:firstRowFirstColumn="0" w:firstRowLastColumn="0" w:lastRowFirstColumn="0" w:lastRowLastColumn="0"/>
+            <w:tcW w:w="1884" w:type="dxa"/>
+            <w:vMerge/>
+            <w:vAlign w:val="center"/>
+          </w:tcPr>
+          <w:p>
+            <w:pPr>
+              <w:jc w:val="center"/>
+            </w:pPr>
+          </w:p>
+        </w:tc>
+        <w:tc>
+          <w:tcPr>
+            <w:tcW w:w="950" w:type="dxa"/>
+            <w:vMerge/>
+            <w:vAlign w:val="center"/>
+          </w:tcPr>
+          <w:p>
+            <w:pPr>
+              <w:jc w:val="center"/>
+              <w:cnfStyle w:val="000000000000" w:firstRow="0" w:lastRow="0" w:firstColumn="0" w:lastColumn="0" w:oddVBand="0" w:evenVBand="0" w:oddHBand="0" w:evenHBand="0" w:firstRowFirstColumn="0" w:firstRowLastColumn="0" w:lastRowFirstColumn="0" w:lastRowLastColumn="0"/>
+            </w:pPr>
+          </w:p>
+        </w:tc>
+        <w:tc>
+          <w:tcPr>
+            <w:tcW w:w="3017" w:type="dxa"/>
+            <w:vMerge/>
+          </w:tcPr>
+          <w:p>
+            <w:pPr>
+              <w:cnfStyle w:val="000000000000" w:firstRow="0" w:lastRow="0" w:firstColumn="0" w:lastColumn="0" w:oddVBand="0" w:evenVBand="0" w:oddHBand="0" w:evenHBand="0" w:firstRowFirstColumn="0" w:firstRowLastColumn="0" w:lastRowFirstColumn="0" w:lastRowLastColumn="0"/>
+            </w:pPr>
+          </w:p>
+        </w:tc>
+        <w:tc>
+          <w:tcPr>
+            <w:tcW w:w="4781" w:type="dxa"/>
+          </w:tcPr>
+          <w:p>
+            <w:pPr>
+              <w:shd w:val="clear" w:color="auto" w:fill="FFFFFE"/>
+              <w:spacing w:line="270" w:lineRule="atLeast"/>
+              <w:cnfStyle w:val="000000000000" w:firstRow="0" w:lastRow="0" w:firstColumn="0" w:lastColumn="0" w:oddVBand="0" w:evenVBand="0" w:oddHBand="0" w:evenHBand="0" w:firstRowFirstColumn="0" w:firstRowLastColumn="0" w:lastRowFirstColumn="0" w:lastRowLastColumn="0"/>
+              <w:rPr>
+                <w:rFonts w:asciiTheme="minorBidi" w:eastAsia="Times New Roman" w:hAnsiTheme="minorBidi"/>
+                <w:b/>
+                <w:bCs/>
+                <w:i/>
+                <w:iCs/>
+                <w:color w:val="538135" w:themeColor="accent6" w:themeShade="BF"/>
+                <w:sz w:val="20"/>
+                <w:szCs w:val="20"/>
+              </w:rPr>
+            </w:pPr>
+            <w:r>
+              <w:rPr>
+                <w:rFonts w:ascii="Courier New" w:eastAsia="Times New Roman" w:hAnsi="Courier New" w:cs="Courier New"/>
+                <w:b/>
+                <w:bCs/>
+                <w:color w:val="538135" w:themeColor="accent6" w:themeShade="BF"/>
+                <w:sz w:val="20"/>
+                <w:szCs w:val="20"/>
+              </w:rPr>
+              <w:t xml:space="preserve">Response &gt; </w:t>
+            </w:r>
+            <w:r>
+              <w:rPr>
+                <w:rFonts w:asciiTheme="minorBidi" w:eastAsia="Times New Roman" w:hAnsiTheme="minorBidi"/>
+                <w:b/>
+                <w:bCs/>
+                <w:i/>
+                <w:iCs/>
+                <w:color w:val="538135" w:themeColor="accent6" w:themeShade="BF"/>
+                <w:sz w:val="20"/>
+                <w:szCs w:val="20"/>
+              </w:rPr>
+              <w:t>first time</w:t>
+            </w:r>
+          </w:p>
+          <w:p>
+            <w:pPr>
+              <w:shd w:val="clear" w:color="auto" w:fill="FFFFFE"/>
+              <w:spacing w:line="270" w:lineRule="atLeast"/>
+              <w:cnfStyle w:val="000000000000" w:firstRow="0" w:lastRow="0" w:firstColumn="0" w:lastColumn="0" w:oddVBand="0" w:evenVBand="0" w:oddHBand="0" w:evenHBand="0" w:firstRowFirstColumn="0" w:firstRowLastColumn="0" w:lastRowFirstColumn="0" w:lastRowLastColumn="0"/>
+              <w:rPr>
+                <w:rFonts w:ascii="Courier New" w:eastAsia="Times New Roman" w:hAnsi="Courier New" w:cs="Courier New"/>
+                <w:color w:val="000000"/>
+                <w:sz w:val="18"/>
+                <w:szCs w:val="18"/>
+              </w:rPr>
+            </w:pPr>
+            <w:r>
+              <w:rPr>
+                <w:rFonts w:ascii="Courier New" w:eastAsia="Times New Roman" w:hAnsi="Courier New" w:cs="Courier New"/>
+                <w:color w:val="000000"/>
+                <w:sz w:val="18"/>
+                <w:szCs w:val="18"/>
+              </w:rPr>
+              <w:t>[{</w:t>
+            </w:r>
+          </w:p>
+          <w:p>
+            <w:pPr>
+              <w:shd w:val="clear" w:color="auto" w:fill="FFFFFE"/>
+              <w:spacing w:line="270" w:lineRule="atLeast"/>
+              <w:cnfStyle w:val="000000000000" w:firstRow="0" w:lastRow="0" w:firstColumn="0" w:lastColumn="0" w:oddVBand="0" w:evenVBand="0" w:oddHBand="0" w:evenHBand="0" w:firstRowFirstColumn="0" w:firstRowLastColumn="0" w:lastRowFirstColumn="0" w:lastRowLastColumn="0"/>
+              <w:rPr>
+                <w:rFonts w:ascii="Courier New" w:eastAsia="Times New Roman" w:hAnsi="Courier New" w:cs="Courier New"/>
+                <w:color w:val="000000"/>
+                <w:sz w:val="18"/>
+                <w:szCs w:val="18"/>
+              </w:rPr>
+            </w:pPr>
+            <w:r>
+              <w:rPr>
+                <w:rFonts w:ascii="Courier New" w:eastAsia="Times New Roman" w:hAnsi="Courier New" w:cs="Courier New"/>
+                <w:color w:val="A31515"/>
+                <w:sz w:val="18"/>
+                <w:szCs w:val="18"/>
+              </w:rPr>
+              <w:t>"msg"</w:t>
+            </w:r>
+            <w:r>
+              <w:rPr>
+                <w:rFonts w:ascii="Courier New" w:eastAsia="Times New Roman" w:hAnsi="Courier New" w:cs="Courier New"/>
+                <w:color w:val="000000"/>
+                <w:sz w:val="18"/>
+                <w:szCs w:val="18"/>
+              </w:rPr>
+              <w:t>: </w:t>
+            </w:r>
+            <w:r>
+              <w:rPr>
+                <w:rFonts w:ascii="Courier New" w:eastAsia="Times New Roman" w:hAnsi="Courier New" w:cs="Courier New"/>
+                <w:color w:val="0451A5"/>
+                <w:sz w:val="18"/>
+                <w:szCs w:val="18"/>
+              </w:rPr>
+              <w:t xml:space="preserve">"cart </w:t>
+            </w:r>
+            <w:r>
+              <w:rPr>
+                <w:rFonts w:ascii="Courier New" w:eastAsia="Times New Roman" w:hAnsi="Courier New" w:cs="Courier New"/>
+                <w:color w:val="0451A5"/>
+                <w:sz w:val="18"/>
+                <w:szCs w:val="18"/>
+              </w:rPr>
+              <w:t xml:space="preserve">was </w:t>
+            </w:r>
+            <w:r>
+              <w:rPr>
+                <w:rFonts w:ascii="Courier New" w:eastAsia="Times New Roman" w:hAnsi="Courier New" w:cs="Courier New"/>
+                <w:color w:val="0451A5"/>
+                <w:sz w:val="18"/>
+                <w:szCs w:val="18"/>
+              </w:rPr>
+              <w:t>created successfully</w:t>
+            </w:r>
+            <w:r>
+              <w:rPr>
+                <w:rFonts w:ascii="Courier New" w:eastAsia="Times New Roman" w:hAnsi="Courier New" w:cs="Courier New"/>
+                <w:color w:val="0451A5"/>
+                <w:sz w:val="18"/>
+                <w:szCs w:val="18"/>
+              </w:rPr>
+              <w:t>"</w:t>
+            </w:r>
+          </w:p>
+          <w:p>
+            <w:pPr>
+              <w:shd w:val="clear" w:color="auto" w:fill="FFFFFE"/>
+              <w:spacing w:line="270" w:lineRule="atLeast"/>
+              <w:cnfStyle w:val="000000000000" w:firstRow="0" w:lastRow="0" w:firstColumn="0" w:lastColumn="0" w:oddVBand="0" w:evenVBand="0" w:oddHBand="0" w:evenHBand="0" w:firstRowFirstColumn="0" w:firstRowLastColumn="0" w:lastRowFirstColumn="0" w:lastRowLastColumn="0"/>
+              <w:rPr>
+                <w:rFonts w:ascii="Courier New" w:eastAsia="Times New Roman" w:hAnsi="Courier New" w:cs="Courier New"/>
+                <w:color w:val="000000"/>
+                <w:sz w:val="18"/>
+                <w:szCs w:val="18"/>
+              </w:rPr>
+            </w:pPr>
+            <w:r>
+              <w:rPr>
+                <w:rFonts w:ascii="Courier New" w:eastAsia="Times New Roman" w:hAnsi="Courier New" w:cs="Courier New"/>
+                <w:color w:val="000000"/>
+                <w:sz w:val="18"/>
+                <w:szCs w:val="18"/>
+              </w:rPr>
+              <w:t>}</w:t>
+            </w:r>
+            <w:r>
+              <w:rPr>
+                <w:rFonts w:ascii="Courier New" w:eastAsia="Times New Roman" w:hAnsi="Courier New" w:cs="Courier New"/>
+                <w:color w:val="000000"/>
+                <w:sz w:val="18"/>
+                <w:szCs w:val="18"/>
+              </w:rPr>
+              <w:t>]</w:t>
+            </w:r>
+          </w:p>
+          <w:p>
+            <w:pPr>
+              <w:shd w:val="clear" w:color="auto" w:fill="FFFFFE"/>
+              <w:spacing w:line="270" w:lineRule="atLeast"/>
+              <w:cnfStyle w:val="000000000000" w:firstRow="0" w:lastRow="0" w:firstColumn="0" w:lastColumn="0" w:oddVBand="0" w:evenVBand="0" w:oddHBand="0" w:evenHBand="0" w:firstRowFirstColumn="0" w:firstRowLastColumn="0" w:lastRowFirstColumn="0" w:lastRowLastColumn="0"/>
+              <w:rPr>
+                <w:rFonts w:ascii="Courier New" w:eastAsia="Times New Roman" w:hAnsi="Courier New" w:cs="Courier New"/>
+                <w:color w:val="000000"/>
+                <w:sz w:val="18"/>
+                <w:szCs w:val="18"/>
+              </w:rPr>
+            </w:pPr>
+            <w:r>
+              <w:rPr>
+                <w:rFonts w:asciiTheme="minorBidi" w:eastAsia="Times New Roman" w:hAnsiTheme="minorBidi"/>
+                <w:b/>
+                <w:bCs/>
+                <w:i/>
+                <w:iCs/>
+                <w:color w:val="538135" w:themeColor="accent6" w:themeShade="BF"/>
+                <w:sz w:val="20"/>
+                <w:szCs w:val="20"/>
+              </w:rPr>
+              <w:t>&gt;</w:t>
+            </w:r>
+            <w:r>
+              <w:rPr>
+                <w:rFonts w:asciiTheme="minorBidi" w:eastAsia="Times New Roman" w:hAnsiTheme="minorBidi"/>
+                <w:b/>
+                <w:bCs/>
+                <w:i/>
+                <w:iCs/>
+                <w:color w:val="538135" w:themeColor="accent6" w:themeShade="BF"/>
+                <w:sz w:val="20"/>
+                <w:szCs w:val="20"/>
+              </w:rPr>
+              <w:t xml:space="preserve"> </w:t>
+            </w:r>
+            <w:r>
+              <w:rPr>
+                <w:rFonts w:asciiTheme="minorBidi" w:eastAsia="Times New Roman" w:hAnsiTheme="minorBidi"/>
+                <w:b/>
+                <w:bCs/>
+                <w:i/>
+                <w:iCs/>
+                <w:color w:val="538135" w:themeColor="accent6" w:themeShade="BF"/>
+                <w:sz w:val="20"/>
+                <w:szCs w:val="20"/>
+              </w:rPr>
+              <w:t>when cart already exist</w:t>
+            </w:r>
+          </w:p>
+          <w:p>
+            <w:pPr>
+              <w:shd w:val="clear" w:color="auto" w:fill="FFFFFE"/>
+              <w:spacing w:line="270" w:lineRule="atLeast"/>
+              <w:cnfStyle w:val="000000000000" w:firstRow="0" w:lastRow="0" w:firstColumn="0" w:lastColumn="0" w:oddVBand="0" w:evenVBand="0" w:oddHBand="0" w:evenHBand="0" w:firstRowFirstColumn="0" w:firstRowLastColumn="0" w:lastRowFirstColumn="0" w:lastRowLastColumn="0"/>
+              <w:rPr>
+                <w:rFonts w:ascii="Courier New" w:eastAsia="Times New Roman" w:hAnsi="Courier New" w:cs="Courier New"/>
+                <w:color w:val="000000"/>
+                <w:sz w:val="18"/>
+                <w:szCs w:val="18"/>
+              </w:rPr>
+            </w:pPr>
+            <w:r>
+              <w:rPr>
+                <w:rFonts w:ascii="Courier New" w:eastAsia="Times New Roman" w:hAnsi="Courier New" w:cs="Courier New"/>
+                <w:color w:val="000000"/>
+                <w:sz w:val="18"/>
+                <w:szCs w:val="18"/>
+              </w:rPr>
+              <w:t>[</w:t>
+            </w:r>
+            <w:r>
+              <w:rPr>
+                <w:rFonts w:ascii="Courier New" w:eastAsia="Times New Roman" w:hAnsi="Courier New" w:cs="Courier New"/>
+                <w:color w:val="000000"/>
+                <w:sz w:val="18"/>
+                <w:szCs w:val="18"/>
+              </w:rPr>
+              <w:t>{</w:t>
+            </w:r>
+          </w:p>
+          <w:p>
+            <w:pPr>
+              <w:shd w:val="clear" w:color="auto" w:fill="FFFFFE"/>
+              <w:spacing w:line="270" w:lineRule="atLeast"/>
+              <w:cnfStyle w:val="000000000000" w:firstRow="0" w:lastRow="0" w:firstColumn="0" w:lastColumn="0" w:oddVBand="0" w:evenVBand="0" w:oddHBand="0" w:evenHBand="0" w:firstRowFirstColumn="0" w:firstRowLastColumn="0" w:lastRowFirstColumn="0" w:lastRowLastColumn="0"/>
+              <w:rPr>
+                <w:rFonts w:ascii="Courier New" w:eastAsia="Times New Roman" w:hAnsi="Courier New" w:cs="Courier New"/>
+                <w:color w:val="000000"/>
+                <w:sz w:val="18"/>
+                <w:szCs w:val="18"/>
+              </w:rPr>
+            </w:pPr>
+            <w:r>
+              <w:rPr>
+                <w:rFonts w:ascii="Courier New" w:eastAsia="Times New Roman" w:hAnsi="Courier New" w:cs="Courier New"/>
+                <w:color w:val="000000"/>
+                <w:sz w:val="18"/>
+                <w:szCs w:val="18"/>
+              </w:rPr>
+              <w:t>        </w:t>
+            </w:r>
+            <w:r>
+              <w:rPr>
+                <w:rFonts w:ascii="Courier New" w:eastAsia="Times New Roman" w:hAnsi="Courier New" w:cs="Courier New"/>
+                <w:color w:val="A31515"/>
+                <w:sz w:val="18"/>
+                <w:szCs w:val="18"/>
+              </w:rPr>
+              <w:t>"id"</w:t>
+            </w:r>
+            <w:r>
+              <w:rPr>
+                <w:rFonts w:ascii="Courier New" w:eastAsia="Times New Roman" w:hAnsi="Courier New" w:cs="Courier New"/>
+                <w:color w:val="000000"/>
+                <w:sz w:val="18"/>
+                <w:szCs w:val="18"/>
+              </w:rPr>
+              <w:t>: </w:t>
+            </w:r>
+            <w:r>
+              <w:rPr>
+                <w:rFonts w:ascii="Courier New" w:eastAsia="Times New Roman" w:hAnsi="Courier New" w:cs="Courier New"/>
+                <w:color w:val="098658"/>
+                <w:sz w:val="18"/>
+                <w:szCs w:val="18"/>
+              </w:rPr>
+              <w:t>1</w:t>
+            </w:r>
+          </w:p>
+          <w:p>
+            <w:pPr>
+              <w:shd w:val="clear" w:color="auto" w:fill="FFFFFE"/>
+              <w:spacing w:line="270" w:lineRule="atLeast"/>
+              <w:cnfStyle w:val="000000000000" w:firstRow="0" w:lastRow="0" w:firstColumn="0" w:lastColumn="0" w:oddVBand="0" w:evenVBand="0" w:oddHBand="0" w:evenHBand="0" w:firstRowFirstColumn="0" w:firstRowLastColumn="0" w:lastRowFirstColumn="0" w:lastRowLastColumn="0"/>
+            </w:pPr>
+            <w:r>
+              <w:rPr>
+                <w:rFonts w:ascii="Courier New" w:eastAsia="Times New Roman" w:hAnsi="Courier New" w:cs="Courier New"/>
+                <w:color w:val="000000"/>
+                <w:sz w:val="18"/>
+                <w:szCs w:val="18"/>
+              </w:rPr>
+              <w:t>}</w:t>
+            </w:r>
+            <w:r>
+              <w:rPr>
+                <w:rFonts w:ascii="Courier New" w:eastAsia="Times New Roman" w:hAnsi="Courier New" w:cs="Courier New"/>
+                <w:color w:val="000000"/>
+                <w:sz w:val="18"/>
+                <w:szCs w:val="18"/>
+              </w:rPr>
+              <w:t>]</w:t>
+            </w:r>
+          </w:p>
+        </w:tc>
+      </w:tr>
+      <w:tr>
+        <w:tc>
+          <w:tcPr>
+            <w:cnfStyle w:val="001000000000" w:firstRow="0" w:lastRow="0" w:firstColumn="1" w:lastColumn="0" w:oddVBand="0" w:evenVBand="0" w:oddHBand="0" w:evenHBand="0" w:firstRowFirstColumn="0" w:firstRowLastColumn="0" w:lastRowFirstColumn="0" w:lastRowLastColumn="0"/>
+            <w:tcW w:w="1884" w:type="dxa"/>
+            <w:vMerge w:val="restart"/>
+            <w:vAlign w:val="center"/>
+          </w:tcPr>
+          <w:p>
+            <w:pPr>
+              <w:jc w:val="center"/>
+            </w:pPr>
+            <w:r>
+              <w:t>Delete Cart</w:t>
+            </w:r>
+          </w:p>
+        </w:tc>
+        <w:tc>
+          <w:tcPr>
+            <w:tcW w:w="950" w:type="dxa"/>
+            <w:vMerge w:val="restart"/>
+            <w:vAlign w:val="center"/>
+          </w:tcPr>
+          <w:p>
+            <w:pPr>
+              <w:jc w:val="center"/>
+              <w:cnfStyle w:val="000000000000" w:firstRow="0" w:lastRow="0" w:firstColumn="0" w:lastColumn="0" w:oddVBand="0" w:evenVBand="0" w:oddHBand="0" w:evenHBand="0" w:firstRowFirstColumn="0" w:firstRowLastColumn="0" w:lastRowFirstColumn="0" w:lastRowLastColumn="0"/>
+            </w:pPr>
+            <w:r>
+              <w:rPr>
+                <w:rFonts w:ascii="Segoe UI" w:hAnsi="Segoe UI" w:cs="Segoe UI"/>
+                <w:b/>
+                <w:bCs/>
+                <w:caps/>
+                <w:color w:val="EB2013"/>
+                <w:sz w:val="25"/>
+                <w:szCs w:val="25"/>
+                <w:shd w:val="clear" w:color="auto" w:fill="FFFFFF"/>
+              </w:rPr>
+              <w:t>DEL</w:t>
+            </w:r>
+          </w:p>
+        </w:tc>
+        <w:tc>
+          <w:tcPr>
+            <w:tcW w:w="3017" w:type="dxa"/>
+            <w:vMerge w:val="restart"/>
+            <w:vAlign w:val="center"/>
+          </w:tcPr>
+          <w:p>
+            <w:pPr>
+              <w:jc w:val="center"/>
+              <w:cnfStyle w:val="000000000000" w:firstRow="0" w:lastRow="0" w:firstColumn="0" w:lastColumn="0" w:oddVBand="0" w:evenVBand="0" w:oddHBand="0" w:evenHBand="0" w:firstRowFirstColumn="0" w:firstRowLastColumn="0" w:lastRowFirstColumn="0" w:lastRowLastColumn="0"/>
+            </w:pPr>
+            <w:r>
+              <w:rPr>
+                <w:rFonts w:ascii="Segoe UI" w:hAnsi="Segoe UI" w:cs="Segoe UI"/>
+                <w:color w:val="212121"/>
+                <w:sz w:val="18"/>
+                <w:szCs w:val="18"/>
+                <w:shd w:val="clear" w:color="auto" w:fill="F9F9F9"/>
+              </w:rPr>
+              <w:t>http://localhost:1000/</w:t>
+            </w:r>
+            <w:r>
+              <w:rPr>
+                <w:rFonts w:ascii="Segoe UI" w:hAnsi="Segoe UI" w:cs="Segoe UI"/>
+                <w:color w:val="212121"/>
+                <w:sz w:val="18"/>
+                <w:szCs w:val="18"/>
+                <w:shd w:val="clear" w:color="auto" w:fill="F9F9F9"/>
+              </w:rPr>
+              <w:t>cart</w:t>
+            </w:r>
+            <w:r>
+              <w:rPr>
+                <w:rFonts w:ascii="Segoe UI" w:hAnsi="Segoe UI" w:cs="Segoe UI"/>
+                <w:color w:val="212121"/>
+                <w:sz w:val="18"/>
+                <w:szCs w:val="18"/>
+                <w:shd w:val="clear" w:color="auto" w:fill="F9F9F9"/>
+              </w:rPr>
+              <w:t>/l</w:t>
+            </w:r>
+            <w:r>
+              <w:rPr>
+                <w:rFonts w:ascii="Segoe UI" w:hAnsi="Segoe UI" w:cs="Segoe UI"/>
+                <w:color w:val="212121"/>
+                <w:sz w:val="18"/>
+                <w:szCs w:val="18"/>
+                <w:shd w:val="clear" w:color="auto" w:fill="F9F9F9"/>
+              </w:rPr>
+              <w:t>/delete</w:t>
+            </w:r>
+          </w:p>
+        </w:tc>
+        <w:tc>
+          <w:tcPr>
+            <w:tcW w:w="4781" w:type="dxa"/>
+          </w:tcPr>
+          <w:p>
+            <w:pPr>
+              <w:shd w:val="clear" w:color="auto" w:fill="FFFFFE"/>
+              <w:spacing w:line="270" w:lineRule="atLeast"/>
+              <w:cnfStyle w:val="000000000000" w:firstRow="0" w:lastRow="0" w:firstColumn="0" w:lastColumn="0" w:oddVBand="0" w:evenVBand="0" w:oddHBand="0" w:evenHBand="0" w:firstRowFirstColumn="0" w:firstRowLastColumn="0" w:lastRowFirstColumn="0" w:lastRowLastColumn="0"/>
+              <w:rPr>
+                <w:rFonts w:ascii="Courier New" w:eastAsia="Times New Roman" w:hAnsi="Courier New" w:cs="Courier New"/>
+                <w:color w:val="000000"/>
+                <w:sz w:val="18"/>
+                <w:szCs w:val="18"/>
+              </w:rPr>
+            </w:pPr>
+            <w:r>
+              <w:rPr>
+                <w:rFonts w:ascii="Courier New" w:eastAsia="Times New Roman" w:hAnsi="Courier New" w:cs="Courier New"/>
+                <w:b/>
+                <w:bCs/>
+                <w:color w:val="2E74B5" w:themeColor="accent5" w:themeShade="BF"/>
+                <w:sz w:val="20"/>
+                <w:szCs w:val="20"/>
+              </w:rPr>
+              <w:t xml:space="preserve">Request &gt; </w:t>
+            </w:r>
+          </w:p>
+        </w:tc>
+      </w:tr>
+      <w:tr>
+        <w:tc>
+          <w:tcPr>
+            <w:cnfStyle w:val="001000000000" w:firstRow="0" w:lastRow="0" w:firstColumn="1" w:lastColumn="0" w:oddVBand="0" w:evenVBand="0" w:oddHBand="0" w:evenHBand="0" w:firstRowFirstColumn="0" w:firstRowLastColumn="0" w:lastRowFirstColumn="0" w:lastRowLastColumn="0"/>
+            <w:tcW w:w="1884" w:type="dxa"/>
+            <w:vMerge/>
+          </w:tcPr>
+          <w:p/>
+        </w:tc>
+        <w:tc>
+          <w:tcPr>
+            <w:tcW w:w="950" w:type="dxa"/>
+            <w:vMerge/>
+          </w:tcPr>
+          <w:p>
+            <w:pPr>
+              <w:cnfStyle w:val="000000000000" w:firstRow="0" w:lastRow="0" w:firstColumn="0" w:lastColumn="0" w:oddVBand="0" w:evenVBand="0" w:oddHBand="0" w:evenHBand="0" w:firstRowFirstColumn="0" w:firstRowLastColumn="0" w:lastRowFirstColumn="0" w:lastRowLastColumn="0"/>
+            </w:pPr>
+          </w:p>
+        </w:tc>
+        <w:tc>
+          <w:tcPr>
+            <w:tcW w:w="3017" w:type="dxa"/>
+            <w:vMerge/>
+          </w:tcPr>
+          <w:p>
+            <w:pPr>
+              <w:cnfStyle w:val="000000000000" w:firstRow="0" w:lastRow="0" w:firstColumn="0" w:lastColumn="0" w:oddVBand="0" w:evenVBand="0" w:oddHBand="0" w:evenHBand="0" w:firstRowFirstColumn="0" w:firstRowLastColumn="0" w:lastRowFirstColumn="0" w:lastRowLastColumn="0"/>
+            </w:pPr>
+          </w:p>
+        </w:tc>
+        <w:tc>
+          <w:tcPr>
+            <w:tcW w:w="4781" w:type="dxa"/>
+          </w:tcPr>
+          <w:p>
+            <w:pPr>
+              <w:shd w:val="clear" w:color="auto" w:fill="FFFFFE"/>
+              <w:spacing w:line="270" w:lineRule="atLeast"/>
+              <w:cnfStyle w:val="000000000000" w:firstRow="0" w:lastRow="0" w:firstColumn="0" w:lastColumn="0" w:oddVBand="0" w:evenVBand="0" w:oddHBand="0" w:evenHBand="0" w:firstRowFirstColumn="0" w:firstRowLastColumn="0" w:lastRowFirstColumn="0" w:lastRowLastColumn="0"/>
+              <w:rPr>
+                <w:rFonts w:ascii="Courier New" w:eastAsia="Times New Roman" w:hAnsi="Courier New" w:cs="Courier New"/>
+                <w:b/>
+                <w:bCs/>
+                <w:color w:val="538135" w:themeColor="accent6" w:themeShade="BF"/>
+                <w:sz w:val="20"/>
+                <w:szCs w:val="20"/>
+              </w:rPr>
+            </w:pPr>
+            <w:r>
+              <w:rPr>
+                <w:rFonts w:ascii="Courier New" w:eastAsia="Times New Roman" w:hAnsi="Courier New" w:cs="Courier New"/>
+                <w:b/>
+                <w:bCs/>
+                <w:color w:val="538135" w:themeColor="accent6" w:themeShade="BF"/>
+                <w:sz w:val="20"/>
+                <w:szCs w:val="20"/>
+              </w:rPr>
+              <w:t xml:space="preserve">Response &gt; </w:t>
+            </w:r>
+          </w:p>
+          <w:p>
+            <w:pPr>
+              <w:shd w:val="clear" w:color="auto" w:fill="FFFFFE"/>
+              <w:spacing w:line="270" w:lineRule="atLeast"/>
+              <w:cnfStyle w:val="000000000000" w:firstRow="0" w:lastRow="0" w:firstColumn="0" w:lastColumn="0" w:oddVBand="0" w:evenVBand="0" w:oddHBand="0" w:evenHBand="0" w:firstRowFirstColumn="0" w:firstRowLastColumn="0" w:lastRowFirstColumn="0" w:lastRowLastColumn="0"/>
+              <w:rPr>
+                <w:rFonts w:ascii="Courier New" w:eastAsia="Times New Roman" w:hAnsi="Courier New" w:cs="Courier New"/>
+                <w:color w:val="000000"/>
+                <w:sz w:val="18"/>
+                <w:szCs w:val="18"/>
+              </w:rPr>
+            </w:pPr>
+            <w:r>
+              <w:rPr>
+                <w:rFonts w:ascii="Courier New" w:eastAsia="Times New Roman" w:hAnsi="Courier New" w:cs="Courier New"/>
+                <w:color w:val="000000"/>
+                <w:sz w:val="18"/>
+                <w:szCs w:val="18"/>
+              </w:rPr>
+              <w:t>{</w:t>
+            </w:r>
+          </w:p>
+          <w:p>
+            <w:pPr>
+              <w:shd w:val="clear" w:color="auto" w:fill="FFFFFE"/>
+              <w:spacing w:line="270" w:lineRule="atLeast"/>
+              <w:cnfStyle w:val="000000000000" w:firstRow="0" w:lastRow="0" w:firstColumn="0" w:lastColumn="0" w:oddVBand="0" w:evenVBand="0" w:oddHBand="0" w:evenHBand="0" w:firstRowFirstColumn="0" w:firstRowLastColumn="0" w:lastRowFirstColumn="0" w:lastRowLastColumn="0"/>
+              <w:rPr>
+                <w:rFonts w:ascii="Courier New" w:eastAsia="Times New Roman" w:hAnsi="Courier New" w:cs="Courier New"/>
+                <w:color w:val="000000"/>
+                <w:sz w:val="18"/>
+                <w:szCs w:val="18"/>
+              </w:rPr>
+            </w:pPr>
+            <w:r>
+              <w:rPr>
+                <w:rFonts w:ascii="Courier New" w:eastAsia="Times New Roman" w:hAnsi="Courier New" w:cs="Courier New"/>
+                <w:color w:val="000000"/>
+                <w:sz w:val="18"/>
+                <w:szCs w:val="18"/>
+              </w:rPr>
+              <w:t>    </w:t>
+            </w:r>
+            <w:r>
+              <w:rPr>
+                <w:rFonts w:ascii="Courier New" w:eastAsia="Times New Roman" w:hAnsi="Courier New" w:cs="Courier New"/>
+                <w:color w:val="A31515"/>
+                <w:sz w:val="18"/>
+                <w:szCs w:val="18"/>
+              </w:rPr>
+              <w:t>"msg"</w:t>
+            </w:r>
+            <w:r>
+              <w:rPr>
+                <w:rFonts w:ascii="Courier New" w:eastAsia="Times New Roman" w:hAnsi="Courier New" w:cs="Courier New"/>
+                <w:color w:val="000000"/>
+                <w:sz w:val="18"/>
+                <w:szCs w:val="18"/>
+              </w:rPr>
+              <w:t>: </w:t>
+            </w:r>
+            <w:r>
+              <w:rPr>
+                <w:rFonts w:ascii="Courier New" w:eastAsia="Times New Roman" w:hAnsi="Courier New" w:cs="Courier New"/>
+                <w:color w:val="0451A5"/>
+                <w:sz w:val="18"/>
+                <w:szCs w:val="18"/>
+              </w:rPr>
+              <w:t>"cart was deleted</w:t>
+            </w:r>
+            <w:r>
+              <w:rPr>
+                <w:rFonts w:ascii="Courier New" w:eastAsia="Times New Roman" w:hAnsi="Courier New" w:cs="Courier New"/>
+                <w:color w:val="0451A5"/>
+                <w:sz w:val="18"/>
+                <w:szCs w:val="18"/>
+              </w:rPr>
+              <w:t xml:space="preserve"> </w:t>
+            </w:r>
+            <w:r>
+              <w:rPr>
+                <w:rFonts w:ascii="Courier New" w:eastAsia="Times New Roman" w:hAnsi="Courier New" w:cs="Courier New"/>
+                <w:color w:val="0451A5"/>
+                <w:sz w:val="18"/>
+                <w:szCs w:val="18"/>
+              </w:rPr>
+              <w:t>successfully"</w:t>
+            </w:r>
+          </w:p>
+          <w:p>
+            <w:pPr>
+              <w:shd w:val="clear" w:color="auto" w:fill="FFFFFE"/>
+              <w:spacing w:line="270" w:lineRule="atLeast"/>
+              <w:cnfStyle w:val="000000000000" w:firstRow="0" w:lastRow="0" w:firstColumn="0" w:lastColumn="0" w:oddVBand="0" w:evenVBand="0" w:oddHBand="0" w:evenHBand="0" w:firstRowFirstColumn="0" w:firstRowLastColumn="0" w:lastRowFirstColumn="0" w:lastRowLastColumn="0"/>
+              <w:rPr>
+                <w:rFonts w:ascii="Courier New" w:eastAsia="Times New Roman" w:hAnsi="Courier New" w:cs="Courier New"/>
+                <w:color w:val="000000"/>
+                <w:sz w:val="18"/>
+                <w:szCs w:val="18"/>
+              </w:rPr>
+            </w:pPr>
+            <w:r>
+              <w:rPr>
+                <w:rFonts w:ascii="Courier New" w:eastAsia="Times New Roman" w:hAnsi="Courier New" w:cs="Courier New"/>
+                <w:color w:val="000000"/>
+                <w:sz w:val="18"/>
+                <w:szCs w:val="18"/>
+              </w:rPr>
+              <w:t>}</w:t>
+            </w:r>
+          </w:p>
+        </w:tc>
+      </w:tr>
+    </w:tbl>
+    <w:p>
+      <w:pPr>
+        <w:pStyle w:val="a8"/>
+        <w:rPr>
+          <w:i w:val="0"/>
+          <w:iCs w:val="0"/>
+          <w:color w:val="auto"/>
+        </w:rPr>
+      </w:pPr>
+    </w:p>
+    <w:p>
+      <w:r>
+        <w:rPr>
+          <w:i/>
+          <w:iCs/>
+        </w:rPr>
+        <w:br w:type="page"/>
+      </w:r>
+    </w:p>
+    <w:p>
+      <w:pPr>
+        <w:pStyle w:val="a8"/>
+      </w:pPr>
+      <w:r>
+        <w:lastRenderedPageBreak/>
+        <w:t>Cart</w:t>
+      </w:r>
+      <w:r>
+        <w:t xml:space="preserve"> Item</w:t>
+      </w:r>
+    </w:p>
+    <w:p>
+      <w:pPr>
+        <w:rPr>
+          <w:rStyle w:val="a7"/>
+        </w:rPr>
+      </w:pPr>
+      <w:r>
+        <w:rPr>
+          <w:rStyle w:val="a7"/>
+        </w:rPr>
+        <w:t>http://localhost:1000/</w:t>
+      </w:r>
+      <w:r>
+        <w:rPr>
+          <w:rStyle w:val="a7"/>
+        </w:rPr>
+        <w:t>cart/</w:t>
+      </w:r>
+      <w:r>
+        <w:rPr>
+          <w:rStyle w:val="a7"/>
+        </w:rPr>
+        <w:t>cartItem</w:t>
+      </w:r>
+    </w:p>
+    <w:tbl>
+      <w:tblPr>
+        <w:tblStyle w:val="1-1"/>
+        <w:tblW w:w="10632" w:type="dxa"/>
+        <w:tblInd w:w="-714" w:type="dxa"/>
+        <w:tblLook w:val="04A0" w:firstRow="1" w:lastRow="0" w:firstColumn="1" w:lastColumn="0" w:noHBand="0" w:noVBand="1"/>
+      </w:tblPr>
+      <w:tblGrid>
+        <w:gridCol w:w="1317"/>
+        <w:gridCol w:w="950"/>
+        <w:gridCol w:w="4160"/>
+        <w:gridCol w:w="5293"/>
+      </w:tblGrid>
+      <w:tr>
+        <w:trPr>
+          <w:cnfStyle w:val="100000000000" w:firstRow="1" w:lastRow="0" w:firstColumn="0" w:lastColumn="0" w:oddVBand="0" w:evenVBand="0" w:oddHBand="0" w:evenHBand="0" w:firstRowFirstColumn="0" w:firstRowLastColumn="0" w:lastRowFirstColumn="0" w:lastRowLastColumn="0"/>
+        </w:trPr>
+        <w:tc>
+          <w:tcPr>
+            <w:cnfStyle w:val="001000000000" w:firstRow="0" w:lastRow="0" w:firstColumn="1" w:lastColumn="0" w:oddVBand="0" w:evenVBand="0" w:oddHBand="0" w:evenHBand="0" w:firstRowFirstColumn="0" w:firstRowLastColumn="0" w:lastRowFirstColumn="0" w:lastRowLastColumn="0"/>
+            <w:tcW w:w="1372" w:type="dxa"/>
+          </w:tcPr>
+          <w:p>
+            <w:r>
+              <w:rPr>
+                <w:rFonts w:ascii="Arial" w:hAnsi="Arial" w:cs="Arial"/>
+                <w:b w:val="0"/>
+                <w:bCs w:val="0"/>
+              </w:rPr>
+              <w:t>Description</w:t>
+            </w:r>
+          </w:p>
+        </w:tc>
+        <w:tc>
+          <w:tcPr>
+            <w:tcW w:w="950" w:type="dxa"/>
+          </w:tcPr>
+          <w:p>
+            <w:pPr>
+              <w:cnfStyle w:val="100000000000" w:firstRow="1" w:lastRow="0" w:firstColumn="0" w:lastColumn="0" w:oddVBand="0" w:evenVBand="0" w:oddHBand="0" w:evenHBand="0" w:firstRowFirstColumn="0" w:firstRowLastColumn="0" w:lastRowFirstColumn="0" w:lastRowLastColumn="0"/>
+            </w:pPr>
+            <w:r>
+              <w:rPr>
+                <w:rFonts w:ascii="Arial" w:hAnsi="Arial" w:cs="Arial"/>
+                <w:b w:val="0"/>
+                <w:bCs w:val="0"/>
+              </w:rPr>
+              <w:t>Method</w:t>
+            </w:r>
+          </w:p>
+        </w:tc>
+        <w:tc>
+          <w:tcPr>
+            <w:tcW w:w="3017" w:type="dxa"/>
+          </w:tcPr>
+          <w:p>
+            <w:pPr>
+              <w:cnfStyle w:val="100000000000" w:firstRow="1" w:lastRow="0" w:firstColumn="0" w:lastColumn="0" w:oddVBand="0" w:evenVBand="0" w:oddHBand="0" w:evenHBand="0" w:firstRowFirstColumn="0" w:firstRowLastColumn="0" w:lastRowFirstColumn="0" w:lastRowLastColumn="0"/>
+            </w:pPr>
+            <w:r>
+              <w:t xml:space="preserve">URL </w:t>
+            </w:r>
+            <w:r>
+              <w:rPr>
+                <w:rFonts w:ascii="Arial" w:hAnsi="Arial" w:cs="Arial"/>
+                <w:b w:val="0"/>
+                <w:bCs w:val="0"/>
+              </w:rPr>
+              <w:t>Path</w:t>
+            </w:r>
+          </w:p>
+        </w:tc>
+        <w:tc>
+          <w:tcPr>
+            <w:tcW w:w="5293" w:type="dxa"/>
+          </w:tcPr>
+          <w:p>
+            <w:pPr>
+              <w:cnfStyle w:val="100000000000" w:firstRow="1" w:lastRow="0" w:firstColumn="0" w:lastColumn="0" w:oddVBand="0" w:evenVBand="0" w:oddHBand="0" w:evenHBand="0" w:firstRowFirstColumn="0" w:firstRowLastColumn="0" w:lastRowFirstColumn="0" w:lastRowLastColumn="0"/>
+            </w:pPr>
+          </w:p>
+        </w:tc>
+      </w:tr>
+      <w:tr>
+        <w:tc>
+          <w:tcPr>
+            <w:cnfStyle w:val="001000000000" w:firstRow="0" w:lastRow="0" w:firstColumn="1" w:lastColumn="0" w:oddVBand="0" w:evenVBand="0" w:oddHBand="0" w:evenHBand="0" w:firstRowFirstColumn="0" w:firstRowLastColumn="0" w:lastRowFirstColumn="0" w:lastRowLastColumn="0"/>
+            <w:tcW w:w="1372" w:type="dxa"/>
+            <w:vMerge w:val="restart"/>
+            <w:vAlign w:val="center"/>
+          </w:tcPr>
+          <w:p>
+            <w:pPr>
+              <w:jc w:val="center"/>
+            </w:pPr>
+            <w:r>
+              <w:t xml:space="preserve">Get all </w:t>
+            </w:r>
+            <w:r>
+              <w:t>C</w:t>
+            </w:r>
+            <w:r>
+              <w:t>art Item</w:t>
+            </w:r>
+            <w:r>
+              <w:t>s</w:t>
+            </w:r>
+          </w:p>
+        </w:tc>
+        <w:tc>
+          <w:tcPr>
+            <w:tcW w:w="950" w:type="dxa"/>
+            <w:vMerge w:val="restart"/>
+            <w:vAlign w:val="center"/>
+          </w:tcPr>
+          <w:p>
+            <w:pPr>
+              <w:jc w:val="center"/>
+              <w:cnfStyle w:val="000000000000" w:firstRow="0" w:lastRow="0" w:firstColumn="0" w:lastColumn="0" w:oddVBand="0" w:evenVBand="0" w:oddHBand="0" w:evenHBand="0" w:firstRowFirstColumn="0" w:firstRowLastColumn="0" w:lastRowFirstColumn="0" w:lastRowLastColumn="0"/>
+            </w:pPr>
+            <w:r>
+              <w:rPr>
+                <w:rFonts w:ascii="Segoe UI" w:hAnsi="Segoe UI" w:cs="Segoe UI"/>
+                <w:b/>
+                <w:bCs/>
+                <w:caps/>
+                <w:color w:val="0CBB52"/>
+                <w:sz w:val="25"/>
+                <w:szCs w:val="25"/>
+                <w:shd w:val="clear" w:color="auto" w:fill="FFFFFF"/>
+              </w:rPr>
+              <w:t>GET</w:t>
+            </w:r>
+          </w:p>
+        </w:tc>
+        <w:tc>
+          <w:tcPr>
+            <w:tcW w:w="3017" w:type="dxa"/>
+            <w:vMerge w:val="restart"/>
+            <w:vAlign w:val="center"/>
+          </w:tcPr>
+          <w:p>
+            <w:pPr>
+              <w:jc w:val="center"/>
+              <w:cnfStyle w:val="000000000000" w:firstRow="0" w:lastRow="0" w:firstColumn="0" w:lastColumn="0" w:oddVBand="0" w:evenVBand="0" w:oddHBand="0" w:evenHBand="0" w:firstRowFirstColumn="0" w:firstRowLastColumn="0" w:lastRowFirstColumn="0" w:lastRowLastColumn="0"/>
+            </w:pPr>
+            <w:r>
+              <w:rPr>
+                <w:rFonts w:ascii="Segoe UI" w:hAnsi="Segoe UI" w:cs="Segoe UI"/>
+                <w:color w:val="212121"/>
+                <w:sz w:val="18"/>
+                <w:szCs w:val="18"/>
+                <w:shd w:val="clear" w:color="auto" w:fill="F9F9F9"/>
+              </w:rPr>
+              <w:t>http://localhost:1000/</w:t>
+            </w:r>
+            <w:r>
+              <w:rPr>
+                <w:rFonts w:ascii="Segoe UI" w:hAnsi="Segoe UI" w:cs="Segoe UI"/>
+                <w:color w:val="212121"/>
+                <w:sz w:val="18"/>
+                <w:szCs w:val="18"/>
+                <w:shd w:val="clear" w:color="auto" w:fill="F9F9F9"/>
+              </w:rPr>
+              <w:t>c</w:t>
+            </w:r>
+            <w:r>
+              <w:rPr>
+                <w:rFonts w:ascii="Segoe UI" w:hAnsi="Segoe UI" w:cs="Segoe UI"/>
+                <w:color w:val="212121"/>
+                <w:sz w:val="18"/>
+                <w:szCs w:val="18"/>
+                <w:shd w:val="clear" w:color="auto" w:fill="F9F9F9"/>
+              </w:rPr>
+              <w:t>art/</w:t>
+            </w:r>
+            <w:r>
+              <w:rPr>
+                <w:rFonts w:ascii="Segoe UI" w:hAnsi="Segoe UI" w:cs="Segoe UI"/>
+                <w:color w:val="212121"/>
+                <w:sz w:val="18"/>
+                <w:szCs w:val="18"/>
+                <w:shd w:val="clear" w:color="auto" w:fill="F9F9F9"/>
+              </w:rPr>
+              <w:t>cartItem</w:t>
+            </w:r>
+          </w:p>
+        </w:tc>
+        <w:tc>
+          <w:tcPr>
+            <w:tcW w:w="5293" w:type="dxa"/>
+            <w:vAlign w:val="center"/>
+          </w:tcPr>
+          <w:p>
+            <w:pPr>
+              <w:shd w:val="clear" w:color="auto" w:fill="FFFFFE"/>
+              <w:spacing w:line="270" w:lineRule="atLeast"/>
+              <w:cnfStyle w:val="000000000000" w:firstRow="0" w:lastRow="0" w:firstColumn="0" w:lastColumn="0" w:oddVBand="0" w:evenVBand="0" w:oddHBand="0" w:evenHBand="0" w:firstRowFirstColumn="0" w:firstRowLastColumn="0" w:lastRowFirstColumn="0" w:lastRowLastColumn="0"/>
+              <w:rPr>
+                <w:rFonts w:ascii="Courier New" w:eastAsia="Times New Roman" w:hAnsi="Courier New" w:cs="Courier New"/>
+                <w:color w:val="000000"/>
+                <w:sz w:val="18"/>
+                <w:szCs w:val="18"/>
+              </w:rPr>
+            </w:pPr>
+            <w:r>
+              <w:rPr>
+                <w:rFonts w:ascii="Courier New" w:eastAsia="Times New Roman" w:hAnsi="Courier New" w:cs="Courier New"/>
+                <w:b/>
+                <w:bCs/>
+                <w:color w:val="2E74B5" w:themeColor="accent5" w:themeShade="BF"/>
+                <w:sz w:val="20"/>
+                <w:szCs w:val="20"/>
+              </w:rPr>
+              <w:t xml:space="preserve">Request &gt; </w:t>
+            </w:r>
+          </w:p>
+        </w:tc>
+      </w:tr>
+      <w:tr>
+        <w:tc>
+          <w:tcPr>
+            <w:cnfStyle w:val="001000000000" w:firstRow="0" w:lastRow="0" w:firstColumn="1" w:lastColumn="0" w:oddVBand="0" w:evenVBand="0" w:oddHBand="0" w:evenHBand="0" w:firstRowFirstColumn="0" w:firstRowLastColumn="0" w:lastRowFirstColumn="0" w:lastRowLastColumn="0"/>
+            <w:tcW w:w="1372" w:type="dxa"/>
+            <w:vMerge/>
+            <w:vAlign w:val="center"/>
+          </w:tcPr>
+          <w:p>
+            <w:pPr>
+              <w:jc w:val="center"/>
+            </w:pPr>
+          </w:p>
+        </w:tc>
+        <w:tc>
+          <w:tcPr>
+            <w:tcW w:w="950" w:type="dxa"/>
+            <w:vMerge/>
+            <w:vAlign w:val="center"/>
+          </w:tcPr>
+          <w:p>
+            <w:pPr>
+              <w:jc w:val="center"/>
+              <w:cnfStyle w:val="000000000000" w:firstRow="0" w:lastRow="0" w:firstColumn="0" w:lastColumn="0" w:oddVBand="0" w:evenVBand="0" w:oddHBand="0" w:evenHBand="0" w:firstRowFirstColumn="0" w:firstRowLastColumn="0" w:lastRowFirstColumn="0" w:lastRowLastColumn="0"/>
+            </w:pPr>
+          </w:p>
+        </w:tc>
+        <w:tc>
+          <w:tcPr>
+            <w:tcW w:w="3017" w:type="dxa"/>
+            <w:vMerge/>
+          </w:tcPr>
+          <w:p>
+            <w:pPr>
+              <w:cnfStyle w:val="000000000000" w:firstRow="0" w:lastRow="0" w:firstColumn="0" w:lastColumn="0" w:oddVBand="0" w:evenVBand="0" w:oddHBand="0" w:evenHBand="0" w:firstRowFirstColumn="0" w:firstRowLastColumn="0" w:lastRowFirstColumn="0" w:lastRowLastColumn="0"/>
+            </w:pPr>
+          </w:p>
+        </w:tc>
+        <w:tc>
+          <w:tcPr>
+            <w:tcW w:w="5293" w:type="dxa"/>
+          </w:tcPr>
+          <w:p>
+            <w:pPr>
+              <w:shd w:val="clear" w:color="auto" w:fill="FFFFFE"/>
+              <w:spacing w:line="270" w:lineRule="atLeast"/>
+              <w:cnfStyle w:val="000000000000" w:firstRow="0" w:lastRow="0" w:firstColumn="0" w:lastColumn="0" w:oddVBand="0" w:evenVBand="0" w:oddHBand="0" w:evenHBand="0" w:firstRowFirstColumn="0" w:firstRowLastColumn="0" w:lastRowFirstColumn="0" w:lastRowLastColumn="0"/>
+              <w:rPr>
+                <w:rFonts w:ascii="Courier New" w:eastAsia="Times New Roman" w:hAnsi="Courier New" w:cs="Courier New"/>
+                <w:b/>
+                <w:bCs/>
+                <w:color w:val="538135" w:themeColor="accent6" w:themeShade="BF"/>
+                <w:sz w:val="20"/>
+                <w:szCs w:val="20"/>
+              </w:rPr>
+            </w:pPr>
+            <w:r>
+              <w:rPr>
+                <w:rFonts w:ascii="Courier New" w:eastAsia="Times New Roman" w:hAnsi="Courier New" w:cs="Courier New"/>
+                <w:b/>
+                <w:bCs/>
+                <w:color w:val="538135" w:themeColor="accent6" w:themeShade="BF"/>
+                <w:sz w:val="20"/>
+                <w:szCs w:val="20"/>
+              </w:rPr>
+              <w:t xml:space="preserve">Response &gt; </w:t>
+            </w:r>
+          </w:p>
+          <w:p>
+            <w:pPr>
+              <w:shd w:val="clear" w:color="auto" w:fill="FFFFFE"/>
+              <w:spacing w:line="270" w:lineRule="atLeast"/>
+              <w:cnfStyle w:val="000000000000" w:firstRow="0" w:lastRow="0" w:firstColumn="0" w:lastColumn="0" w:oddVBand="0" w:evenVBand="0" w:oddHBand="0" w:evenHBand="0" w:firstRowFirstColumn="0" w:firstRowLastColumn="0" w:lastRowFirstColumn="0" w:lastRowLastColumn="0"/>
+              <w:rPr>
+                <w:rFonts w:ascii="Courier New" w:eastAsia="Times New Roman" w:hAnsi="Courier New" w:cs="Courier New"/>
+                <w:color w:val="000000"/>
+                <w:sz w:val="18"/>
+                <w:szCs w:val="18"/>
+              </w:rPr>
+            </w:pPr>
+            <w:r>
+              <w:rPr>
+                <w:rFonts w:ascii="Courier New" w:eastAsia="Times New Roman" w:hAnsi="Courier New" w:cs="Courier New"/>
+                <w:color w:val="000000"/>
+                <w:sz w:val="18"/>
+                <w:szCs w:val="18"/>
+              </w:rPr>
+              <w:t>[</w:t>
+            </w:r>
+          </w:p>
+          <w:p>
+            <w:pPr>
+              <w:shd w:val="clear" w:color="auto" w:fill="FFFFFE"/>
+              <w:spacing w:line="270" w:lineRule="atLeast"/>
+              <w:cnfStyle w:val="000000000000" w:firstRow="0" w:lastRow="0" w:firstColumn="0" w:lastColumn="0" w:oddVBand="0" w:evenVBand="0" w:oddHBand="0" w:evenHBand="0" w:firstRowFirstColumn="0" w:firstRowLastColumn="0" w:lastRowFirstColumn="0" w:lastRowLastColumn="0"/>
+              <w:rPr>
+                <w:rFonts w:ascii="Courier New" w:eastAsia="Times New Roman" w:hAnsi="Courier New" w:cs="Courier New"/>
+                <w:color w:val="000000"/>
+                <w:sz w:val="18"/>
+                <w:szCs w:val="18"/>
+              </w:rPr>
+            </w:pPr>
+            <w:r>
+              <w:rPr>
+                <w:rFonts w:ascii="Courier New" w:eastAsia="Times New Roman" w:hAnsi="Courier New" w:cs="Courier New"/>
+                <w:color w:val="000000"/>
+                <w:sz w:val="18"/>
+                <w:szCs w:val="18"/>
+              </w:rPr>
+              <w:t>    {</w:t>
+            </w:r>
+          </w:p>
+          <w:p>
+            <w:pPr>
+              <w:shd w:val="clear" w:color="auto" w:fill="FFFFFE"/>
+              <w:spacing w:line="270" w:lineRule="atLeast"/>
+              <w:cnfStyle w:val="000000000000" w:firstRow="0" w:lastRow="0" w:firstColumn="0" w:lastColumn="0" w:oddVBand="0" w:evenVBand="0" w:oddHBand="0" w:evenHBand="0" w:firstRowFirstColumn="0" w:firstRowLastColumn="0" w:lastRowFirstColumn="0" w:lastRowLastColumn="0"/>
+              <w:rPr>
+                <w:rFonts w:ascii="Courier New" w:eastAsia="Times New Roman" w:hAnsi="Courier New" w:cs="Courier New"/>
+                <w:color w:val="000000"/>
+                <w:sz w:val="18"/>
+                <w:szCs w:val="18"/>
+              </w:rPr>
+            </w:pPr>
+            <w:r>
+              <w:rPr>
+                <w:rFonts w:ascii="Courier New" w:eastAsia="Times New Roman" w:hAnsi="Courier New" w:cs="Courier New"/>
+                <w:color w:val="000000"/>
+                <w:sz w:val="18"/>
+                <w:szCs w:val="18"/>
+              </w:rPr>
+              <w:t>        </w:t>
+            </w:r>
+            <w:r>
+              <w:rPr>
+                <w:rFonts w:ascii="Courier New" w:eastAsia="Times New Roman" w:hAnsi="Courier New" w:cs="Courier New"/>
+                <w:color w:val="A31515"/>
+                <w:sz w:val="18"/>
+                <w:szCs w:val="18"/>
+              </w:rPr>
+              <w:t>"id"</w:t>
+            </w:r>
+            <w:r>
+              <w:rPr>
+                <w:rFonts w:ascii="Courier New" w:eastAsia="Times New Roman" w:hAnsi="Courier New" w:cs="Courier New"/>
+                <w:color w:val="000000"/>
+                <w:sz w:val="18"/>
+                <w:szCs w:val="18"/>
+              </w:rPr>
+              <w:t>: </w:t>
+            </w:r>
+            <w:r>
+              <w:rPr>
+                <w:rFonts w:ascii="Courier New" w:eastAsia="Times New Roman" w:hAnsi="Courier New" w:cs="Courier New"/>
+                <w:color w:val="098658"/>
+                <w:sz w:val="18"/>
+                <w:szCs w:val="18"/>
+              </w:rPr>
+              <w:t>1</w:t>
+            </w:r>
+            <w:r>
+              <w:rPr>
+                <w:rFonts w:ascii="Courier New" w:eastAsia="Times New Roman" w:hAnsi="Courier New" w:cs="Courier New"/>
+                <w:color w:val="000000"/>
+                <w:sz w:val="18"/>
+                <w:szCs w:val="18"/>
+              </w:rPr>
+              <w:t>,</w:t>
+            </w:r>
+          </w:p>
+          <w:p>
+            <w:pPr>
+              <w:shd w:val="clear" w:color="auto" w:fill="FFFFFE"/>
+              <w:spacing w:line="270" w:lineRule="atLeast"/>
+              <w:cnfStyle w:val="000000000000" w:firstRow="0" w:lastRow="0" w:firstColumn="0" w:lastColumn="0" w:oddVBand="0" w:evenVBand="0" w:oddHBand="0" w:evenHBand="0" w:firstRowFirstColumn="0" w:firstRowLastColumn="0" w:lastRowFirstColumn="0" w:lastRowLastColumn="0"/>
+              <w:rPr>
+                <w:rFonts w:ascii="Courier New" w:eastAsia="Times New Roman" w:hAnsi="Courier New" w:cs="Courier New"/>
+                <w:color w:val="000000"/>
+                <w:sz w:val="18"/>
+                <w:szCs w:val="18"/>
+              </w:rPr>
+            </w:pPr>
+            <w:r>
+              <w:rPr>
+                <w:rFonts w:ascii="Courier New" w:eastAsia="Times New Roman" w:hAnsi="Courier New" w:cs="Courier New"/>
+                <w:color w:val="000000"/>
+                <w:sz w:val="18"/>
+                <w:szCs w:val="18"/>
+              </w:rPr>
+              <w:t>        </w:t>
+            </w:r>
+            <w:r>
+              <w:rPr>
+                <w:rFonts w:ascii="Courier New" w:eastAsia="Times New Roman" w:hAnsi="Courier New" w:cs="Courier New"/>
+                <w:color w:val="A31515"/>
+                <w:sz w:val="18"/>
+                <w:szCs w:val="18"/>
+              </w:rPr>
+              <w:t>"</w:t>
+            </w:r>
+            <w:proofErr w:type="spellStart"/>
+            <w:r>
+              <w:rPr>
+                <w:rFonts w:ascii="Courier New" w:eastAsia="Times New Roman" w:hAnsi="Courier New" w:cs="Courier New"/>
+                <w:color w:val="A31515"/>
+                <w:sz w:val="18"/>
+                <w:szCs w:val="18"/>
+              </w:rPr>
+              <w:t>categoryName</w:t>
+            </w:r>
+            <w:proofErr w:type="spellEnd"/>
+            <w:r>
+              <w:rPr>
+                <w:rFonts w:ascii="Courier New" w:eastAsia="Times New Roman" w:hAnsi="Courier New" w:cs="Courier New"/>
+                <w:color w:val="A31515"/>
+                <w:sz w:val="18"/>
+                <w:szCs w:val="18"/>
+              </w:rPr>
+              <w:t>"</w:t>
+            </w:r>
+            <w:r>
+              <w:rPr>
+                <w:rFonts w:ascii="Courier New" w:eastAsia="Times New Roman" w:hAnsi="Courier New" w:cs="Courier New"/>
+                <w:color w:val="000000"/>
+                <w:sz w:val="18"/>
+                <w:szCs w:val="18"/>
+              </w:rPr>
+              <w:t>: </w:t>
+            </w:r>
+            <w:r>
+              <w:rPr>
+                <w:rFonts w:ascii="Courier New" w:eastAsia="Times New Roman" w:hAnsi="Courier New" w:cs="Courier New"/>
+                <w:color w:val="0451A5"/>
+                <w:sz w:val="18"/>
+                <w:szCs w:val="18"/>
+              </w:rPr>
+              <w:t>"Highland single malts"</w:t>
+            </w:r>
+          </w:p>
+          <w:p>
+            <w:pPr>
+              <w:shd w:val="clear" w:color="auto" w:fill="FFFFFE"/>
+              <w:spacing w:line="270" w:lineRule="atLeast"/>
+              <w:cnfStyle w:val="000000000000" w:firstRow="0" w:lastRow="0" w:firstColumn="0" w:lastColumn="0" w:oddVBand="0" w:evenVBand="0" w:oddHBand="0" w:evenHBand="0" w:firstRowFirstColumn="0" w:firstRowLastColumn="0" w:lastRowFirstColumn="0" w:lastRowLastColumn="0"/>
+              <w:rPr>
+                <w:rFonts w:ascii="Courier New" w:eastAsia="Times New Roman" w:hAnsi="Courier New" w:cs="Courier New"/>
+                <w:color w:val="000000"/>
+                <w:sz w:val="18"/>
+                <w:szCs w:val="18"/>
+              </w:rPr>
+            </w:pPr>
+            <w:r>
+              <w:rPr>
+                <w:rFonts w:ascii="Courier New" w:eastAsia="Times New Roman" w:hAnsi="Courier New" w:cs="Courier New"/>
+                <w:color w:val="000000"/>
+                <w:sz w:val="18"/>
+                <w:szCs w:val="18"/>
+              </w:rPr>
+              <w:t>    },</w:t>
+            </w:r>
+          </w:p>
+          <w:p>
+            <w:pPr>
+              <w:shd w:val="clear" w:color="auto" w:fill="FFFFFE"/>
+              <w:spacing w:line="270" w:lineRule="atLeast"/>
+              <w:cnfStyle w:val="000000000000" w:firstRow="0" w:lastRow="0" w:firstColumn="0" w:lastColumn="0" w:oddVBand="0" w:evenVBand="0" w:oddHBand="0" w:evenHBand="0" w:firstRowFirstColumn="0" w:firstRowLastColumn="0" w:lastRowFirstColumn="0" w:lastRowLastColumn="0"/>
+              <w:rPr>
+                <w:rFonts w:ascii="Courier New" w:eastAsia="Times New Roman" w:hAnsi="Courier New" w:cs="Courier New"/>
+                <w:color w:val="000000"/>
+                <w:sz w:val="18"/>
+                <w:szCs w:val="18"/>
+              </w:rPr>
+            </w:pPr>
+            <w:r>
+              <w:rPr>
+                <w:rFonts w:ascii="Courier New" w:eastAsia="Times New Roman" w:hAnsi="Courier New" w:cs="Courier New"/>
+                <w:color w:val="000000"/>
+                <w:sz w:val="18"/>
+                <w:szCs w:val="18"/>
+              </w:rPr>
+              <w:t>    {</w:t>
+            </w:r>
+          </w:p>
+          <w:p>
+            <w:pPr>
+              <w:shd w:val="clear" w:color="auto" w:fill="FFFFFE"/>
+              <w:spacing w:line="270" w:lineRule="atLeast"/>
+              <w:cnfStyle w:val="000000000000" w:firstRow="0" w:lastRow="0" w:firstColumn="0" w:lastColumn="0" w:oddVBand="0" w:evenVBand="0" w:oddHBand="0" w:evenHBand="0" w:firstRowFirstColumn="0" w:firstRowLastColumn="0" w:lastRowFirstColumn="0" w:lastRowLastColumn="0"/>
+              <w:rPr>
+                <w:rFonts w:ascii="Courier New" w:eastAsia="Times New Roman" w:hAnsi="Courier New" w:cs="Courier New"/>
+                <w:color w:val="000000"/>
+                <w:sz w:val="18"/>
+                <w:szCs w:val="18"/>
+              </w:rPr>
+            </w:pPr>
+            <w:r>
+              <w:rPr>
+                <w:rFonts w:ascii="Courier New" w:eastAsia="Times New Roman" w:hAnsi="Courier New" w:cs="Courier New"/>
+                <w:color w:val="000000"/>
+                <w:sz w:val="18"/>
+                <w:szCs w:val="18"/>
+              </w:rPr>
+              <w:t>        </w:t>
+            </w:r>
+            <w:r>
+              <w:rPr>
+                <w:rFonts w:ascii="Courier New" w:eastAsia="Times New Roman" w:hAnsi="Courier New" w:cs="Courier New"/>
+                <w:color w:val="A31515"/>
+                <w:sz w:val="18"/>
+                <w:szCs w:val="18"/>
+              </w:rPr>
+              <w:t>"id"</w:t>
+            </w:r>
+            <w:r>
+              <w:rPr>
+                <w:rFonts w:ascii="Courier New" w:eastAsia="Times New Roman" w:hAnsi="Courier New" w:cs="Courier New"/>
+                <w:color w:val="000000"/>
+                <w:sz w:val="18"/>
+                <w:szCs w:val="18"/>
+              </w:rPr>
+              <w:t>: </w:t>
+            </w:r>
+            <w:r>
+              <w:rPr>
+                <w:rFonts w:ascii="Courier New" w:eastAsia="Times New Roman" w:hAnsi="Courier New" w:cs="Courier New"/>
+                <w:color w:val="098658"/>
+                <w:sz w:val="18"/>
+                <w:szCs w:val="18"/>
+              </w:rPr>
+              <w:t>2</w:t>
+            </w:r>
+            <w:r>
+              <w:rPr>
+                <w:rFonts w:ascii="Courier New" w:eastAsia="Times New Roman" w:hAnsi="Courier New" w:cs="Courier New"/>
+                <w:color w:val="000000"/>
+                <w:sz w:val="18"/>
+                <w:szCs w:val="18"/>
+              </w:rPr>
+              <w:t>,</w:t>
+            </w:r>
+          </w:p>
+          <w:p>
+            <w:pPr>
+              <w:shd w:val="clear" w:color="auto" w:fill="FFFFFE"/>
+              <w:spacing w:line="270" w:lineRule="atLeast"/>
+              <w:cnfStyle w:val="000000000000" w:firstRow="0" w:lastRow="0" w:firstColumn="0" w:lastColumn="0" w:oddVBand="0" w:evenVBand="0" w:oddHBand="0" w:evenHBand="0" w:firstRowFirstColumn="0" w:firstRowLastColumn="0" w:lastRowFirstColumn="0" w:lastRowLastColumn="0"/>
+              <w:rPr>
+                <w:rFonts w:ascii="Courier New" w:eastAsia="Times New Roman" w:hAnsi="Courier New" w:cs="Courier New"/>
+                <w:color w:val="000000"/>
+                <w:sz w:val="18"/>
+                <w:szCs w:val="18"/>
+              </w:rPr>
+            </w:pPr>
+            <w:r>
+              <w:rPr>
+                <w:rFonts w:ascii="Courier New" w:eastAsia="Times New Roman" w:hAnsi="Courier New" w:cs="Courier New"/>
+                <w:color w:val="000000"/>
+                <w:sz w:val="18"/>
+                <w:szCs w:val="18"/>
+              </w:rPr>
+              <w:t>        </w:t>
+            </w:r>
+            <w:r>
+              <w:rPr>
+                <w:rFonts w:ascii="Courier New" w:eastAsia="Times New Roman" w:hAnsi="Courier New" w:cs="Courier New"/>
+                <w:color w:val="A31515"/>
+                <w:sz w:val="18"/>
+                <w:szCs w:val="18"/>
+              </w:rPr>
+              <w:t>"</w:t>
+            </w:r>
+            <w:proofErr w:type="spellStart"/>
+            <w:r>
+              <w:rPr>
+                <w:rFonts w:ascii="Courier New" w:eastAsia="Times New Roman" w:hAnsi="Courier New" w:cs="Courier New"/>
+                <w:color w:val="A31515"/>
+                <w:sz w:val="18"/>
+                <w:szCs w:val="18"/>
+              </w:rPr>
+              <w:t>categoryName</w:t>
+            </w:r>
+            <w:proofErr w:type="spellEnd"/>
+            <w:r>
+              <w:rPr>
+                <w:rFonts w:ascii="Courier New" w:eastAsia="Times New Roman" w:hAnsi="Courier New" w:cs="Courier New"/>
+                <w:color w:val="A31515"/>
+                <w:sz w:val="18"/>
+                <w:szCs w:val="18"/>
+              </w:rPr>
+              <w:t>"</w:t>
+            </w:r>
+            <w:r>
+              <w:rPr>
+                <w:rFonts w:ascii="Courier New" w:eastAsia="Times New Roman" w:hAnsi="Courier New" w:cs="Courier New"/>
+                <w:color w:val="000000"/>
+                <w:sz w:val="18"/>
+                <w:szCs w:val="18"/>
+              </w:rPr>
+              <w:t>: </w:t>
+            </w:r>
+            <w:r>
+              <w:rPr>
+                <w:rFonts w:ascii="Courier New" w:eastAsia="Times New Roman" w:hAnsi="Courier New" w:cs="Courier New"/>
+                <w:color w:val="0451A5"/>
+                <w:sz w:val="18"/>
+                <w:szCs w:val="18"/>
+              </w:rPr>
+              <w:t>"Speyside single malts"</w:t>
+            </w:r>
+          </w:p>
+          <w:p>
+            <w:pPr>
+              <w:shd w:val="clear" w:color="auto" w:fill="FFFFFE"/>
+              <w:spacing w:line="270" w:lineRule="atLeast"/>
+              <w:cnfStyle w:val="000000000000" w:firstRow="0" w:lastRow="0" w:firstColumn="0" w:lastColumn="0" w:oddVBand="0" w:evenVBand="0" w:oddHBand="0" w:evenHBand="0" w:firstRowFirstColumn="0" w:firstRowLastColumn="0" w:lastRowFirstColumn="0" w:lastRowLastColumn="0"/>
+              <w:rPr>
+                <w:rFonts w:ascii="Courier New" w:eastAsia="Times New Roman" w:hAnsi="Courier New" w:cs="Courier New"/>
+                <w:color w:val="000000"/>
+                <w:sz w:val="18"/>
+                <w:szCs w:val="18"/>
+              </w:rPr>
+            </w:pPr>
+            <w:r>
+              <w:rPr>
+                <w:rFonts w:ascii="Courier New" w:eastAsia="Times New Roman" w:hAnsi="Courier New" w:cs="Courier New"/>
+                <w:color w:val="000000"/>
+                <w:sz w:val="18"/>
+                <w:szCs w:val="18"/>
+              </w:rPr>
+              <w:t>    },</w:t>
+            </w:r>
+            <w:r>
+              <w:rPr>
+                <w:rFonts w:ascii="Courier New" w:eastAsia="Times New Roman" w:hAnsi="Courier New" w:cs="Courier New"/>
+                <w:color w:val="000000"/>
+                <w:sz w:val="18"/>
+                <w:szCs w:val="18"/>
+              </w:rPr>
+              <w:t>…</w:t>
+            </w:r>
+          </w:p>
+          <w:p>
+            <w:pPr>
+              <w:cnfStyle w:val="000000000000" w:firstRow="0" w:lastRow="0" w:firstColumn="0" w:lastColumn="0" w:oddVBand="0" w:evenVBand="0" w:oddHBand="0" w:evenHBand="0" w:firstRowFirstColumn="0" w:firstRowLastColumn="0" w:lastRowFirstColumn="0" w:lastRowLastColumn="0"/>
+            </w:pPr>
+            <w:r>
+              <w:rPr>
+                <w:rFonts w:ascii="Courier New" w:eastAsia="Times New Roman" w:hAnsi="Courier New" w:cs="Courier New"/>
+                <w:color w:val="000000"/>
+                <w:sz w:val="18"/>
+                <w:szCs w:val="18"/>
+              </w:rPr>
+              <w:t>]</w:t>
+            </w:r>
+          </w:p>
+        </w:tc>
+      </w:tr>
+      <w:tr>
+        <w:tc>
+          <w:tcPr>
+            <w:cnfStyle w:val="001000000000" w:firstRow="0" w:lastRow="0" w:firstColumn="1" w:lastColumn="0" w:oddVBand="0" w:evenVBand="0" w:oddHBand="0" w:evenHBand="0" w:firstRowFirstColumn="0" w:firstRowLastColumn="0" w:lastRowFirstColumn="0" w:lastRowLastColumn="0"/>
+            <w:tcW w:w="1372" w:type="dxa"/>
+            <w:vMerge w:val="restart"/>
+            <w:vAlign w:val="center"/>
+          </w:tcPr>
+          <w:p>
+            <w:pPr>
+              <w:jc w:val="center"/>
+            </w:pPr>
+            <w:r>
+              <w:t>Add item to Cart</w:t>
+            </w:r>
+          </w:p>
+        </w:tc>
+        <w:tc>
+          <w:tcPr>
+            <w:tcW w:w="950" w:type="dxa"/>
+            <w:vMerge w:val="restart"/>
+            <w:vAlign w:val="center"/>
+          </w:tcPr>
+          <w:p>
+            <w:pPr>
+              <w:jc w:val="center"/>
+              <w:cnfStyle w:val="000000000000" w:firstRow="0" w:lastRow="0" w:firstColumn="0" w:lastColumn="0" w:oddVBand="0" w:evenVBand="0" w:oddHBand="0" w:evenHBand="0" w:firstRowFirstColumn="0" w:firstRowLastColumn="0" w:lastRowFirstColumn="0" w:lastRowLastColumn="0"/>
+            </w:pPr>
+            <w:r>
+              <w:rPr>
+                <w:rFonts w:ascii="Segoe UI" w:hAnsi="Segoe UI" w:cs="Segoe UI"/>
+                <w:b/>
+                <w:bCs/>
+                <w:caps/>
+                <w:color w:val="FFB400"/>
+                <w:sz w:val="25"/>
+                <w:szCs w:val="25"/>
+                <w:shd w:val="clear" w:color="auto" w:fill="FFFFFF"/>
+              </w:rPr>
+              <w:t>POST</w:t>
+            </w:r>
+          </w:p>
+        </w:tc>
+        <w:tc>
+          <w:tcPr>
+            <w:tcW w:w="3017" w:type="dxa"/>
+            <w:vMerge w:val="restart"/>
+            <w:vAlign w:val="center"/>
+          </w:tcPr>
+          <w:p>
+            <w:pPr>
+              <w:cnfStyle w:val="000000000000" w:firstRow="0" w:lastRow="0" w:firstColumn="0" w:lastColumn="0" w:oddVBand="0" w:evenVBand="0" w:oddHBand="0" w:evenHBand="0" w:firstRowFirstColumn="0" w:firstRowLastColumn="0" w:lastRowFirstColumn="0" w:lastRowLastColumn="0"/>
+            </w:pPr>
+            <w:r>
+              <w:rPr>
+                <w:rFonts w:ascii="Segoe UI" w:hAnsi="Segoe UI" w:cs="Segoe UI"/>
+                <w:color w:val="212121"/>
+                <w:sz w:val="18"/>
+                <w:szCs w:val="18"/>
+                <w:shd w:val="clear" w:color="auto" w:fill="F9F9F9"/>
+              </w:rPr>
+              <w:t>http://localhost:1000</w:t>
+            </w:r>
+            <w:r>
+              <w:rPr>
+                <w:rFonts w:ascii="Segoe UI" w:hAnsi="Segoe UI" w:cs="Segoe UI"/>
+                <w:color w:val="212121"/>
+                <w:sz w:val="18"/>
+                <w:szCs w:val="18"/>
+                <w:shd w:val="clear" w:color="auto" w:fill="F9F9F9"/>
+              </w:rPr>
+              <w:t>/</w:t>
+            </w:r>
+            <w:r>
+              <w:rPr>
+                <w:rFonts w:ascii="Segoe UI" w:hAnsi="Segoe UI" w:cs="Segoe UI"/>
+                <w:color w:val="212121"/>
+                <w:sz w:val="18"/>
+                <w:szCs w:val="18"/>
+                <w:shd w:val="clear" w:color="auto" w:fill="F9F9F9"/>
+              </w:rPr>
+              <w:t>c</w:t>
+            </w:r>
+            <w:r>
+              <w:rPr>
+                <w:rFonts w:ascii="Segoe UI" w:hAnsi="Segoe UI" w:cs="Segoe UI"/>
+                <w:color w:val="212121"/>
+                <w:sz w:val="18"/>
+                <w:szCs w:val="18"/>
+                <w:shd w:val="clear" w:color="auto" w:fill="F9F9F9"/>
+              </w:rPr>
+              <w:t>art/</w:t>
+            </w:r>
+            <w:r>
+              <w:rPr>
+                <w:rFonts w:ascii="Segoe UI" w:hAnsi="Segoe UI" w:cs="Segoe UI"/>
+                <w:color w:val="212121"/>
+                <w:sz w:val="18"/>
+                <w:szCs w:val="18"/>
+                <w:shd w:val="clear" w:color="auto" w:fill="F9F9F9"/>
+              </w:rPr>
+              <w:t>cartItem</w:t>
+            </w:r>
+            <w:r>
+              <w:rPr>
+                <w:rFonts w:ascii="Segoe UI" w:hAnsi="Segoe UI" w:cs="Segoe UI"/>
+                <w:color w:val="212121"/>
+                <w:sz w:val="18"/>
+                <w:szCs w:val="18"/>
+                <w:shd w:val="clear" w:color="auto" w:fill="F9F9F9"/>
+              </w:rPr>
+              <w:t>/</w:t>
+            </w:r>
+            <w:r>
+              <w:rPr>
+                <w:rFonts w:ascii="Segoe UI" w:hAnsi="Segoe UI" w:cs="Segoe UI"/>
+                <w:color w:val="212121"/>
+                <w:sz w:val="18"/>
+                <w:szCs w:val="18"/>
+                <w:shd w:val="clear" w:color="auto" w:fill="F9F9F9"/>
+              </w:rPr>
+              <w:t>addtocart</w:t>
+            </w:r>
+          </w:p>
+        </w:tc>
+        <w:tc>
+          <w:tcPr>
+            <w:tcW w:w="5293" w:type="dxa"/>
+            <w:vAlign w:val="center"/>
+          </w:tcPr>
+          <w:p>
+            <w:pPr>
+              <w:shd w:val="clear" w:color="auto" w:fill="FFFFFE"/>
+              <w:spacing w:line="270" w:lineRule="atLeast"/>
+              <w:cnfStyle w:val="000000000000" w:firstRow="0" w:lastRow="0" w:firstColumn="0" w:lastColumn="0" w:oddVBand="0" w:evenVBand="0" w:oddHBand="0" w:evenHBand="0" w:firstRowFirstColumn="0" w:firstRowLastColumn="0" w:lastRowFirstColumn="0" w:lastRowLastColumn="0"/>
+              <w:rPr>
+                <w:rFonts w:ascii="Courier New" w:eastAsia="Times New Roman" w:hAnsi="Courier New" w:cs="Courier New"/>
+                <w:b/>
+                <w:bCs/>
+                <w:color w:val="2E74B5" w:themeColor="accent5" w:themeShade="BF"/>
+                <w:sz w:val="20"/>
+                <w:szCs w:val="20"/>
+              </w:rPr>
+            </w:pPr>
+            <w:r>
+              <w:rPr>
+                <w:rFonts w:ascii="Courier New" w:eastAsia="Times New Roman" w:hAnsi="Courier New" w:cs="Courier New"/>
+                <w:b/>
+                <w:bCs/>
+                <w:color w:val="2E74B5" w:themeColor="accent5" w:themeShade="BF"/>
+                <w:sz w:val="20"/>
+                <w:szCs w:val="20"/>
+              </w:rPr>
+              <w:t xml:space="preserve">Request &gt; </w:t>
+            </w:r>
+          </w:p>
+          <w:p>
+            <w:pPr>
+              <w:shd w:val="clear" w:color="auto" w:fill="FFFFFE"/>
+              <w:spacing w:line="270" w:lineRule="atLeast"/>
+              <w:cnfStyle w:val="000000000000" w:firstRow="0" w:lastRow="0" w:firstColumn="0" w:lastColumn="0" w:oddVBand="0" w:evenVBand="0" w:oddHBand="0" w:evenHBand="0" w:firstRowFirstColumn="0" w:firstRowLastColumn="0" w:lastRowFirstColumn="0" w:lastRowLastColumn="0"/>
+              <w:rPr>
+                <w:rFonts w:ascii="Courier New" w:eastAsia="Times New Roman" w:hAnsi="Courier New" w:cs="Courier New"/>
+                <w:color w:val="000000"/>
+                <w:sz w:val="18"/>
+                <w:szCs w:val="18"/>
+              </w:rPr>
+            </w:pPr>
+            <w:r>
+              <w:rPr>
+                <w:rFonts w:ascii="Courier New" w:eastAsia="Times New Roman" w:hAnsi="Courier New" w:cs="Courier New"/>
+                <w:color w:val="000000"/>
+                <w:sz w:val="18"/>
+                <w:szCs w:val="18"/>
+              </w:rPr>
+              <w:t>{</w:t>
+            </w:r>
+          </w:p>
+          <w:p>
+            <w:pPr>
+              <w:shd w:val="clear" w:color="auto" w:fill="FFFFFE"/>
+              <w:spacing w:line="270" w:lineRule="atLeast"/>
+              <w:cnfStyle w:val="000000000000" w:firstRow="0" w:lastRow="0" w:firstColumn="0" w:lastColumn="0" w:oddVBand="0" w:evenVBand="0" w:oddHBand="0" w:evenHBand="0" w:firstRowFirstColumn="0" w:firstRowLastColumn="0" w:lastRowFirstColumn="0" w:lastRowLastColumn="0"/>
+              <w:rPr>
+                <w:rFonts w:ascii="Courier New" w:eastAsia="Times New Roman" w:hAnsi="Courier New" w:cs="Courier New"/>
+                <w:color w:val="000000"/>
+                <w:sz w:val="18"/>
+                <w:szCs w:val="18"/>
+              </w:rPr>
+            </w:pPr>
+            <w:r>
+              <w:rPr>
+                <w:rFonts w:ascii="Courier New" w:eastAsia="Times New Roman" w:hAnsi="Courier New" w:cs="Courier New"/>
+                <w:color w:val="000000"/>
+                <w:sz w:val="18"/>
+                <w:szCs w:val="18"/>
+              </w:rPr>
+              <w:t>  </w:t>
+            </w:r>
+            <w:r>
+              <w:rPr>
+                <w:rFonts w:ascii="Courier New" w:eastAsia="Times New Roman" w:hAnsi="Courier New" w:cs="Courier New"/>
+                <w:color w:val="A31515"/>
+                <w:sz w:val="18"/>
+                <w:szCs w:val="18"/>
+              </w:rPr>
+              <w:t>"id"</w:t>
+            </w:r>
+            <w:r>
+              <w:rPr>
+                <w:rFonts w:ascii="Courier New" w:eastAsia="Times New Roman" w:hAnsi="Courier New" w:cs="Courier New"/>
+                <w:color w:val="000000"/>
+                <w:sz w:val="18"/>
+                <w:szCs w:val="18"/>
+              </w:rPr>
+              <w:t>: </w:t>
+            </w:r>
+            <w:r>
+              <w:rPr>
+                <w:rFonts w:ascii="Courier New" w:eastAsia="Times New Roman" w:hAnsi="Courier New" w:cs="Courier New"/>
+                <w:color w:val="098658"/>
+                <w:sz w:val="18"/>
+                <w:szCs w:val="18"/>
+              </w:rPr>
+              <w:t>7777</w:t>
+            </w:r>
+            <w:r>
+              <w:rPr>
+                <w:rFonts w:ascii="Courier New" w:eastAsia="Times New Roman" w:hAnsi="Courier New" w:cs="Courier New"/>
+                <w:color w:val="000000"/>
+                <w:sz w:val="18"/>
+                <w:szCs w:val="18"/>
+              </w:rPr>
+              <w:t>,</w:t>
+            </w:r>
+          </w:p>
+          <w:p>
+            <w:pPr>
+              <w:shd w:val="clear" w:color="auto" w:fill="FFFFFE"/>
+              <w:spacing w:line="270" w:lineRule="atLeast"/>
+              <w:cnfStyle w:val="000000000000" w:firstRow="0" w:lastRow="0" w:firstColumn="0" w:lastColumn="0" w:oddVBand="0" w:evenVBand="0" w:oddHBand="0" w:evenHBand="0" w:firstRowFirstColumn="0" w:firstRowLastColumn="0" w:lastRowFirstColumn="0" w:lastRowLastColumn="0"/>
+              <w:rPr>
+                <w:rFonts w:ascii="Courier New" w:eastAsia="Times New Roman" w:hAnsi="Courier New" w:cs="Courier New"/>
+                <w:color w:val="000000"/>
+                <w:sz w:val="18"/>
+                <w:szCs w:val="18"/>
+              </w:rPr>
+            </w:pPr>
+            <w:r>
+              <w:rPr>
+                <w:rFonts w:ascii="Courier New" w:eastAsia="Times New Roman" w:hAnsi="Courier New" w:cs="Courier New"/>
+                <w:color w:val="000000"/>
+                <w:sz w:val="18"/>
+                <w:szCs w:val="18"/>
+              </w:rPr>
+              <w:t>  </w:t>
+            </w:r>
+            <w:r>
+              <w:rPr>
+                <w:rFonts w:ascii="Courier New" w:eastAsia="Times New Roman" w:hAnsi="Courier New" w:cs="Courier New"/>
+                <w:color w:val="A31515"/>
+                <w:sz w:val="18"/>
+                <w:szCs w:val="18"/>
+              </w:rPr>
+              <w:t>"</w:t>
+            </w:r>
+            <w:proofErr w:type="spellStart"/>
+            <w:r>
+              <w:rPr>
+                <w:rFonts w:ascii="Courier New" w:eastAsia="Times New Roman" w:hAnsi="Courier New" w:cs="Courier New"/>
+                <w:color w:val="A31515"/>
+                <w:sz w:val="18"/>
+                <w:szCs w:val="18"/>
+              </w:rPr>
+              <w:t>firstname</w:t>
+            </w:r>
+            <w:proofErr w:type="spellEnd"/>
+            <w:r>
+              <w:rPr>
+                <w:rFonts w:ascii="Courier New" w:eastAsia="Times New Roman" w:hAnsi="Courier New" w:cs="Courier New"/>
+                <w:color w:val="A31515"/>
+                <w:sz w:val="18"/>
+                <w:szCs w:val="18"/>
+              </w:rPr>
+              <w:t>"</w:t>
+            </w:r>
+            <w:r>
+              <w:rPr>
+                <w:rFonts w:ascii="Courier New" w:eastAsia="Times New Roman" w:hAnsi="Courier New" w:cs="Courier New"/>
+                <w:color w:val="000000"/>
+                <w:sz w:val="18"/>
+                <w:szCs w:val="18"/>
+              </w:rPr>
+              <w:t>: </w:t>
+            </w:r>
+            <w:r>
+              <w:rPr>
+                <w:rFonts w:ascii="Courier New" w:eastAsia="Times New Roman" w:hAnsi="Courier New" w:cs="Courier New"/>
+                <w:color w:val="0451A5"/>
+                <w:sz w:val="18"/>
+                <w:szCs w:val="18"/>
+              </w:rPr>
+              <w:t>"john"</w:t>
+            </w:r>
+            <w:r>
+              <w:rPr>
+                <w:rFonts w:ascii="Courier New" w:eastAsia="Times New Roman" w:hAnsi="Courier New" w:cs="Courier New"/>
+                <w:color w:val="000000"/>
+                <w:sz w:val="18"/>
+                <w:szCs w:val="18"/>
+              </w:rPr>
+              <w:t>,</w:t>
+            </w:r>
+          </w:p>
+          <w:p>
+            <w:pPr>
+              <w:shd w:val="clear" w:color="auto" w:fill="FFFFFE"/>
+              <w:spacing w:line="270" w:lineRule="atLeast"/>
+              <w:cnfStyle w:val="000000000000" w:firstRow="0" w:lastRow="0" w:firstColumn="0" w:lastColumn="0" w:oddVBand="0" w:evenVBand="0" w:oddHBand="0" w:evenHBand="0" w:firstRowFirstColumn="0" w:firstRowLastColumn="0" w:lastRowFirstColumn="0" w:lastRowLastColumn="0"/>
+              <w:rPr>
+                <w:rFonts w:ascii="Courier New" w:eastAsia="Times New Roman" w:hAnsi="Courier New" w:cs="Courier New"/>
+                <w:color w:val="000000"/>
+                <w:sz w:val="18"/>
+                <w:szCs w:val="18"/>
+              </w:rPr>
+            </w:pPr>
+            <w:r>
+              <w:rPr>
+                <w:rFonts w:ascii="Courier New" w:eastAsia="Times New Roman" w:hAnsi="Courier New" w:cs="Courier New"/>
+                <w:color w:val="000000"/>
+                <w:sz w:val="18"/>
+                <w:szCs w:val="18"/>
+              </w:rPr>
+              <w:t>  </w:t>
+            </w:r>
+            <w:r>
+              <w:rPr>
+                <w:rFonts w:ascii="Courier New" w:eastAsia="Times New Roman" w:hAnsi="Courier New" w:cs="Courier New"/>
+                <w:color w:val="A31515"/>
+                <w:sz w:val="18"/>
+                <w:szCs w:val="18"/>
+              </w:rPr>
+              <w:t>"</w:t>
+            </w:r>
+            <w:proofErr w:type="spellStart"/>
+            <w:r>
+              <w:rPr>
+                <w:rFonts w:ascii="Courier New" w:eastAsia="Times New Roman" w:hAnsi="Courier New" w:cs="Courier New"/>
+                <w:color w:val="A31515"/>
+                <w:sz w:val="18"/>
+                <w:szCs w:val="18"/>
+              </w:rPr>
+              <w:t>lastname</w:t>
+            </w:r>
+            <w:proofErr w:type="spellEnd"/>
+            <w:r>
+              <w:rPr>
+                <w:rFonts w:ascii="Courier New" w:eastAsia="Times New Roman" w:hAnsi="Courier New" w:cs="Courier New"/>
+                <w:color w:val="A31515"/>
+                <w:sz w:val="18"/>
+                <w:szCs w:val="18"/>
+              </w:rPr>
+              <w:t>"</w:t>
+            </w:r>
+            <w:r>
+              <w:rPr>
+                <w:rFonts w:ascii="Courier New" w:eastAsia="Times New Roman" w:hAnsi="Courier New" w:cs="Courier New"/>
+                <w:color w:val="000000"/>
+                <w:sz w:val="18"/>
+                <w:szCs w:val="18"/>
+              </w:rPr>
+              <w:t>: </w:t>
+            </w:r>
+            <w:r>
+              <w:rPr>
+                <w:rFonts w:ascii="Courier New" w:eastAsia="Times New Roman" w:hAnsi="Courier New" w:cs="Courier New"/>
+                <w:color w:val="0451A5"/>
+                <w:sz w:val="18"/>
+                <w:szCs w:val="18"/>
+              </w:rPr>
+              <w:t>"smith"</w:t>
+            </w:r>
+            <w:r>
+              <w:rPr>
+                <w:rFonts w:ascii="Courier New" w:eastAsia="Times New Roman" w:hAnsi="Courier New" w:cs="Courier New"/>
+                <w:color w:val="000000"/>
+                <w:sz w:val="18"/>
+                <w:szCs w:val="18"/>
+              </w:rPr>
+              <w:t>,</w:t>
+            </w:r>
+          </w:p>
+          <w:p>
+            <w:pPr>
+              <w:shd w:val="clear" w:color="auto" w:fill="FFFFFE"/>
+              <w:spacing w:line="270" w:lineRule="atLeast"/>
+              <w:cnfStyle w:val="000000000000" w:firstRow="0" w:lastRow="0" w:firstColumn="0" w:lastColumn="0" w:oddVBand="0" w:evenVBand="0" w:oddHBand="0" w:evenHBand="0" w:firstRowFirstColumn="0" w:firstRowLastColumn="0" w:lastRowFirstColumn="0" w:lastRowLastColumn="0"/>
+              <w:rPr>
+                <w:rFonts w:ascii="Courier New" w:eastAsia="Times New Roman" w:hAnsi="Courier New" w:cs="Courier New"/>
+                <w:color w:val="000000"/>
+                <w:sz w:val="18"/>
+                <w:szCs w:val="18"/>
+              </w:rPr>
+            </w:pPr>
+            <w:r>
+              <w:rPr>
+                <w:rFonts w:ascii="Courier New" w:eastAsia="Times New Roman" w:hAnsi="Courier New" w:cs="Courier New"/>
+                <w:color w:val="000000"/>
+                <w:sz w:val="18"/>
+                <w:szCs w:val="18"/>
+              </w:rPr>
+              <w:t>  </w:t>
+            </w:r>
+            <w:r>
+              <w:rPr>
+                <w:rFonts w:ascii="Courier New" w:eastAsia="Times New Roman" w:hAnsi="Courier New" w:cs="Courier New"/>
+                <w:color w:val="A31515"/>
+                <w:sz w:val="18"/>
+                <w:szCs w:val="18"/>
+              </w:rPr>
+              <w:t>"email"</w:t>
+            </w:r>
+            <w:r>
+              <w:rPr>
+                <w:rFonts w:ascii="Courier New" w:eastAsia="Times New Roman" w:hAnsi="Courier New" w:cs="Courier New"/>
+                <w:color w:val="000000"/>
+                <w:sz w:val="18"/>
+                <w:szCs w:val="18"/>
+              </w:rPr>
+              <w:t>: </w:t>
+            </w:r>
+            <w:r>
+              <w:rPr>
+                <w:rFonts w:ascii="Courier New" w:eastAsia="Times New Roman" w:hAnsi="Courier New" w:cs="Courier New"/>
+                <w:color w:val="0451A5"/>
+                <w:sz w:val="18"/>
+                <w:szCs w:val="18"/>
+              </w:rPr>
+              <w:t>"smith@g.com"</w:t>
+            </w:r>
+            <w:r>
+              <w:rPr>
+                <w:rFonts w:ascii="Courier New" w:eastAsia="Times New Roman" w:hAnsi="Courier New" w:cs="Courier New"/>
+                <w:color w:val="000000"/>
+                <w:sz w:val="18"/>
+                <w:szCs w:val="18"/>
+              </w:rPr>
+              <w:t>,</w:t>
+            </w:r>
+          </w:p>
+          <w:p>
+            <w:pPr>
+              <w:shd w:val="clear" w:color="auto" w:fill="FFFFFE"/>
+              <w:spacing w:line="270" w:lineRule="atLeast"/>
+              <w:cnfStyle w:val="000000000000" w:firstRow="0" w:lastRow="0" w:firstColumn="0" w:lastColumn="0" w:oddVBand="0" w:evenVBand="0" w:oddHBand="0" w:evenHBand="0" w:firstRowFirstColumn="0" w:firstRowLastColumn="0" w:lastRowFirstColumn="0" w:lastRowLastColumn="0"/>
+              <w:rPr>
+                <w:rFonts w:ascii="Courier New" w:eastAsia="Times New Roman" w:hAnsi="Courier New" w:cs="Courier New"/>
+                <w:color w:val="000000"/>
+                <w:sz w:val="18"/>
+                <w:szCs w:val="18"/>
+              </w:rPr>
+            </w:pPr>
+            <w:r>
+              <w:rPr>
+                <w:rFonts w:ascii="Courier New" w:eastAsia="Times New Roman" w:hAnsi="Courier New" w:cs="Courier New"/>
+                <w:color w:val="000000"/>
+                <w:sz w:val="18"/>
+                <w:szCs w:val="18"/>
+              </w:rPr>
+              <w:t>  </w:t>
+            </w:r>
+            <w:r>
+              <w:rPr>
+                <w:rFonts w:ascii="Courier New" w:eastAsia="Times New Roman" w:hAnsi="Courier New" w:cs="Courier New"/>
+                <w:color w:val="A31515"/>
+                <w:sz w:val="18"/>
+                <w:szCs w:val="18"/>
+              </w:rPr>
+              <w:t>"password"</w:t>
+            </w:r>
+            <w:r>
+              <w:rPr>
+                <w:rFonts w:ascii="Courier New" w:eastAsia="Times New Roman" w:hAnsi="Courier New" w:cs="Courier New"/>
+                <w:color w:val="000000"/>
+                <w:sz w:val="18"/>
+                <w:szCs w:val="18"/>
+              </w:rPr>
+              <w:t>: </w:t>
+            </w:r>
+            <w:r>
+              <w:rPr>
+                <w:rFonts w:ascii="Courier New" w:eastAsia="Times New Roman" w:hAnsi="Courier New" w:cs="Courier New"/>
+                <w:color w:val="0451A5"/>
+                <w:sz w:val="18"/>
+                <w:szCs w:val="18"/>
+              </w:rPr>
+              <w:t>"123"</w:t>
+            </w:r>
+            <w:r>
+              <w:rPr>
+                <w:rFonts w:ascii="Courier New" w:eastAsia="Times New Roman" w:hAnsi="Courier New" w:cs="Courier New"/>
+                <w:color w:val="000000"/>
+                <w:sz w:val="18"/>
+                <w:szCs w:val="18"/>
+              </w:rPr>
+              <w:t>,</w:t>
+            </w:r>
+          </w:p>
+          <w:p>
+            <w:pPr>
+              <w:shd w:val="clear" w:color="auto" w:fill="FFFFFE"/>
+              <w:spacing w:line="270" w:lineRule="atLeast"/>
+              <w:cnfStyle w:val="000000000000" w:firstRow="0" w:lastRow="0" w:firstColumn="0" w:lastColumn="0" w:oddVBand="0" w:evenVBand="0" w:oddHBand="0" w:evenHBand="0" w:firstRowFirstColumn="0" w:firstRowLastColumn="0" w:lastRowFirstColumn="0" w:lastRowLastColumn="0"/>
+              <w:rPr>
+                <w:rFonts w:ascii="Courier New" w:eastAsia="Times New Roman" w:hAnsi="Courier New" w:cs="Courier New"/>
+                <w:color w:val="000000"/>
+                <w:sz w:val="18"/>
+                <w:szCs w:val="18"/>
+              </w:rPr>
+            </w:pPr>
+            <w:r>
+              <w:rPr>
+                <w:rFonts w:ascii="Courier New" w:eastAsia="Times New Roman" w:hAnsi="Courier New" w:cs="Courier New"/>
+                <w:color w:val="000000"/>
+                <w:sz w:val="18"/>
+                <w:szCs w:val="18"/>
+              </w:rPr>
+              <w:t>  </w:t>
+            </w:r>
+            <w:r>
+              <w:rPr>
+                <w:rFonts w:ascii="Courier New" w:eastAsia="Times New Roman" w:hAnsi="Courier New" w:cs="Courier New"/>
+                <w:color w:val="A31515"/>
+                <w:sz w:val="18"/>
+                <w:szCs w:val="18"/>
+              </w:rPr>
+              <w:t>"city"</w:t>
+            </w:r>
+            <w:r>
+              <w:rPr>
+                <w:rFonts w:ascii="Courier New" w:eastAsia="Times New Roman" w:hAnsi="Courier New" w:cs="Courier New"/>
+                <w:color w:val="000000"/>
+                <w:sz w:val="18"/>
+                <w:szCs w:val="18"/>
+              </w:rPr>
+              <w:t>: </w:t>
+            </w:r>
+            <w:r>
+              <w:rPr>
+                <w:rFonts w:ascii="Courier New" w:eastAsia="Times New Roman" w:hAnsi="Courier New" w:cs="Courier New"/>
+                <w:color w:val="0451A5"/>
+                <w:sz w:val="18"/>
+                <w:szCs w:val="18"/>
+              </w:rPr>
+              <w:t>"new </w:t>
+            </w:r>
+            <w:proofErr w:type="spellStart"/>
+            <w:r>
+              <w:rPr>
+                <w:rFonts w:ascii="Courier New" w:eastAsia="Times New Roman" w:hAnsi="Courier New" w:cs="Courier New"/>
+                <w:color w:val="0451A5"/>
+                <w:sz w:val="18"/>
+                <w:szCs w:val="18"/>
+              </w:rPr>
+              <w:t>york</w:t>
+            </w:r>
+            <w:proofErr w:type="spellEnd"/>
+            <w:r>
+              <w:rPr>
+                <w:rFonts w:ascii="Courier New" w:eastAsia="Times New Roman" w:hAnsi="Courier New" w:cs="Courier New"/>
+                <w:color w:val="0451A5"/>
+                <w:sz w:val="18"/>
+                <w:szCs w:val="18"/>
+              </w:rPr>
+              <w:t>"</w:t>
+            </w:r>
+            <w:r>
+              <w:rPr>
+                <w:rFonts w:ascii="Courier New" w:eastAsia="Times New Roman" w:hAnsi="Courier New" w:cs="Courier New"/>
+                <w:color w:val="000000"/>
+                <w:sz w:val="18"/>
+                <w:szCs w:val="18"/>
+              </w:rPr>
+              <w:t>,</w:t>
+            </w:r>
+          </w:p>
+          <w:p>
+            <w:pPr>
+              <w:shd w:val="clear" w:color="auto" w:fill="FFFFFE"/>
+              <w:spacing w:line="270" w:lineRule="atLeast"/>
+              <w:cnfStyle w:val="000000000000" w:firstRow="0" w:lastRow="0" w:firstColumn="0" w:lastColumn="0" w:oddVBand="0" w:evenVBand="0" w:oddHBand="0" w:evenHBand="0" w:firstRowFirstColumn="0" w:firstRowLastColumn="0" w:lastRowFirstColumn="0" w:lastRowLastColumn="0"/>
+              <w:rPr>
+                <w:rFonts w:ascii="Courier New" w:eastAsia="Times New Roman" w:hAnsi="Courier New" w:cs="Courier New"/>
+                <w:color w:val="000000"/>
+                <w:sz w:val="18"/>
+                <w:szCs w:val="18"/>
+              </w:rPr>
+            </w:pPr>
+            <w:r>
+              <w:rPr>
+                <w:rFonts w:ascii="Courier New" w:eastAsia="Times New Roman" w:hAnsi="Courier New" w:cs="Courier New"/>
+                <w:color w:val="000000"/>
+                <w:sz w:val="18"/>
+                <w:szCs w:val="18"/>
+              </w:rPr>
+              <w:t>  </w:t>
+            </w:r>
+            <w:r>
+              <w:rPr>
+                <w:rFonts w:ascii="Courier New" w:eastAsia="Times New Roman" w:hAnsi="Courier New" w:cs="Courier New"/>
+                <w:color w:val="A31515"/>
+                <w:sz w:val="18"/>
+                <w:szCs w:val="18"/>
+              </w:rPr>
+              <w:t>"street"</w:t>
+            </w:r>
+            <w:r>
+              <w:rPr>
+                <w:rFonts w:ascii="Courier New" w:eastAsia="Times New Roman" w:hAnsi="Courier New" w:cs="Courier New"/>
+                <w:color w:val="000000"/>
+                <w:sz w:val="18"/>
+                <w:szCs w:val="18"/>
+              </w:rPr>
+              <w:t>: </w:t>
+            </w:r>
+            <w:r>
+              <w:rPr>
+                <w:rFonts w:ascii="Courier New" w:eastAsia="Times New Roman" w:hAnsi="Courier New" w:cs="Courier New"/>
+                <w:color w:val="0451A5"/>
+                <w:sz w:val="18"/>
+                <w:szCs w:val="18"/>
+              </w:rPr>
+              <w:t>"34th street"</w:t>
+            </w:r>
+          </w:p>
+          <w:p>
+            <w:pPr>
+              <w:shd w:val="clear" w:color="auto" w:fill="FFFFFE"/>
+              <w:spacing w:line="270" w:lineRule="atLeast"/>
+              <w:cnfStyle w:val="000000000000" w:firstRow="0" w:lastRow="0" w:firstColumn="0" w:lastColumn="0" w:oddVBand="0" w:evenVBand="0" w:oddHBand="0" w:evenHBand="0" w:firstRowFirstColumn="0" w:firstRowLastColumn="0" w:lastRowFirstColumn="0" w:lastRowLastColumn="0"/>
+              <w:rPr>
+                <w:rFonts w:ascii="Courier New" w:eastAsia="Times New Roman" w:hAnsi="Courier New" w:cs="Courier New"/>
+                <w:color w:val="000000"/>
+                <w:sz w:val="18"/>
+                <w:szCs w:val="18"/>
+              </w:rPr>
+            </w:pPr>
+            <w:r>
+              <w:rPr>
+                <w:rFonts w:ascii="Courier New" w:eastAsia="Times New Roman" w:hAnsi="Courier New" w:cs="Courier New"/>
+                <w:color w:val="000000"/>
+                <w:sz w:val="18"/>
+                <w:szCs w:val="18"/>
+              </w:rPr>
+              <w:t>}</w:t>
+            </w:r>
+          </w:p>
+          <w:p>
+            <w:pPr>
+              <w:shd w:val="clear" w:color="auto" w:fill="FFFFFE"/>
+              <w:spacing w:line="270" w:lineRule="atLeast"/>
+              <w:cnfStyle w:val="000000000000" w:firstRow="0" w:lastRow="0" w:firstColumn="0" w:lastColumn="0" w:oddVBand="0" w:evenVBand="0" w:oddHBand="0" w:evenHBand="0" w:firstRowFirstColumn="0" w:firstRowLastColumn="0" w:lastRowFirstColumn="0" w:lastRowLastColumn="0"/>
+              <w:rPr>
+                <w:rFonts w:ascii="Courier New" w:eastAsia="Times New Roman" w:hAnsi="Courier New" w:cs="Courier New"/>
+                <w:color w:val="000000"/>
+                <w:sz w:val="18"/>
+                <w:szCs w:val="18"/>
+              </w:rPr>
+            </w:pPr>
+          </w:p>
+        </w:tc>
+      </w:tr>
+      <w:tr>
+        <w:tc>
+          <w:tcPr>
+            <w:cnfStyle w:val="001000000000" w:firstRow="0" w:lastRow="0" w:firstColumn="1" w:lastColumn="0" w:oddVBand="0" w:evenVBand="0" w:oddHBand="0" w:evenHBand="0" w:firstRowFirstColumn="0" w:firstRowLastColumn="0" w:lastRowFirstColumn="0" w:lastRowLastColumn="0"/>
+            <w:tcW w:w="1372" w:type="dxa"/>
+            <w:vMerge/>
+            <w:vAlign w:val="center"/>
+          </w:tcPr>
+          <w:p>
+            <w:pPr>
+              <w:jc w:val="center"/>
+            </w:pPr>
+          </w:p>
+        </w:tc>
+        <w:tc>
+          <w:tcPr>
+            <w:tcW w:w="950" w:type="dxa"/>
+            <w:vMerge/>
+            <w:vAlign w:val="center"/>
+          </w:tcPr>
+          <w:p>
+            <w:pPr>
+              <w:jc w:val="center"/>
+              <w:cnfStyle w:val="000000000000" w:firstRow="0" w:lastRow="0" w:firstColumn="0" w:lastColumn="0" w:oddVBand="0" w:evenVBand="0" w:oddHBand="0" w:evenHBand="0" w:firstRowFirstColumn="0" w:firstRowLastColumn="0" w:lastRowFirstColumn="0" w:lastRowLastColumn="0"/>
+            </w:pPr>
+          </w:p>
+        </w:tc>
+        <w:tc>
+          <w:tcPr>
+            <w:tcW w:w="3017" w:type="dxa"/>
+            <w:vMerge/>
+          </w:tcPr>
+          <w:p>
+            <w:pPr>
+              <w:cnfStyle w:val="000000000000" w:firstRow="0" w:lastRow="0" w:firstColumn="0" w:lastColumn="0" w:oddVBand="0" w:evenVBand="0" w:oddHBand="0" w:evenHBand="0" w:firstRowFirstColumn="0" w:firstRowLastColumn="0" w:lastRowFirstColumn="0" w:lastRowLastColumn="0"/>
+            </w:pPr>
+          </w:p>
+        </w:tc>
+        <w:tc>
+          <w:tcPr>
+            <w:tcW w:w="5293" w:type="dxa"/>
+          </w:tcPr>
+          <w:p>
+            <w:pPr>
+              <w:shd w:val="clear" w:color="auto" w:fill="FFFFFE"/>
+              <w:spacing w:line="270" w:lineRule="atLeast"/>
+              <w:cnfStyle w:val="000000000000" w:firstRow="0" w:lastRow="0" w:firstColumn="0" w:lastColumn="0" w:oddVBand="0" w:evenVBand="0" w:oddHBand="0" w:evenHBand="0" w:firstRowFirstColumn="0" w:firstRowLastColumn="0" w:lastRowFirstColumn="0" w:lastRowLastColumn="0"/>
+              <w:rPr>
+                <w:rFonts w:ascii="Courier New" w:eastAsia="Times New Roman" w:hAnsi="Courier New" w:cs="Courier New"/>
+                <w:b/>
+                <w:bCs/>
+                <w:color w:val="538135" w:themeColor="accent6" w:themeShade="BF"/>
+                <w:sz w:val="20"/>
+                <w:szCs w:val="20"/>
+              </w:rPr>
+            </w:pPr>
+            <w:r>
+              <w:rPr>
+                <w:rFonts w:ascii="Courier New" w:eastAsia="Times New Roman" w:hAnsi="Courier New" w:cs="Courier New"/>
+                <w:b/>
+                <w:bCs/>
+                <w:color w:val="538135" w:themeColor="accent6" w:themeShade="BF"/>
+                <w:sz w:val="20"/>
+                <w:szCs w:val="20"/>
+              </w:rPr>
+              <w:t xml:space="preserve">Response &gt; </w:t>
+            </w:r>
+          </w:p>
+          <w:p>
+            <w:pPr>
+              <w:shd w:val="clear" w:color="auto" w:fill="FFFFFE"/>
+              <w:spacing w:line="270" w:lineRule="atLeast"/>
+              <w:cnfStyle w:val="000000000000" w:firstRow="0" w:lastRow="0" w:firstColumn="0" w:lastColumn="0" w:oddVBand="0" w:evenVBand="0" w:oddHBand="0" w:evenHBand="0" w:firstRowFirstColumn="0" w:firstRowLastColumn="0" w:lastRowFirstColumn="0" w:lastRowLastColumn="0"/>
+              <w:rPr>
+                <w:rFonts w:ascii="Courier New" w:eastAsia="Times New Roman" w:hAnsi="Courier New" w:cs="Courier New"/>
+                <w:color w:val="000000"/>
+                <w:sz w:val="18"/>
+                <w:szCs w:val="18"/>
+              </w:rPr>
+            </w:pPr>
+            <w:r>
+              <w:rPr>
+                <w:rFonts w:ascii="Courier New" w:eastAsia="Times New Roman" w:hAnsi="Courier New" w:cs="Courier New"/>
+                <w:color w:val="000000"/>
+                <w:sz w:val="18"/>
+                <w:szCs w:val="18"/>
+              </w:rPr>
+              <w:t>{</w:t>
+            </w:r>
+          </w:p>
+          <w:p>
+            <w:pPr>
+              <w:shd w:val="clear" w:color="auto" w:fill="FFFFFE"/>
+              <w:spacing w:line="270" w:lineRule="atLeast"/>
+              <w:cnfStyle w:val="000000000000" w:firstRow="0" w:lastRow="0" w:firstColumn="0" w:lastColumn="0" w:oddVBand="0" w:evenVBand="0" w:oddHBand="0" w:evenHBand="0" w:firstRowFirstColumn="0" w:firstRowLastColumn="0" w:lastRowFirstColumn="0" w:lastRowLastColumn="0"/>
+              <w:rPr>
+                <w:rFonts w:ascii="Courier New" w:eastAsia="Times New Roman" w:hAnsi="Courier New" w:cs="Courier New"/>
+                <w:color w:val="000000"/>
+                <w:sz w:val="18"/>
+                <w:szCs w:val="18"/>
+              </w:rPr>
+            </w:pPr>
+            <w:r>
+              <w:rPr>
+                <w:rFonts w:ascii="Courier New" w:eastAsia="Times New Roman" w:hAnsi="Courier New" w:cs="Courier New"/>
+                <w:color w:val="000000"/>
+                <w:sz w:val="18"/>
+                <w:szCs w:val="18"/>
+              </w:rPr>
+              <w:t>    </w:t>
+            </w:r>
+            <w:r>
+              <w:rPr>
+                <w:rFonts w:ascii="Courier New" w:eastAsia="Times New Roman" w:hAnsi="Courier New" w:cs="Courier New"/>
+                <w:color w:val="A31515"/>
+                <w:sz w:val="18"/>
+                <w:szCs w:val="18"/>
+              </w:rPr>
+              <w:t>"msg"</w:t>
+            </w:r>
+            <w:r>
+              <w:rPr>
+                <w:rFonts w:ascii="Courier New" w:eastAsia="Times New Roman" w:hAnsi="Courier New" w:cs="Courier New"/>
+                <w:color w:val="000000"/>
+                <w:sz w:val="18"/>
+                <w:szCs w:val="18"/>
+              </w:rPr>
+              <w:t>: </w:t>
+            </w:r>
+            <w:r>
+              <w:rPr>
+                <w:rFonts w:ascii="Courier New" w:eastAsia="Times New Roman" w:hAnsi="Courier New" w:cs="Courier New"/>
+                <w:color w:val="0451A5"/>
+                <w:sz w:val="18"/>
+                <w:szCs w:val="18"/>
+              </w:rPr>
+              <w:t>"user added successfully"</w:t>
+            </w:r>
+          </w:p>
+          <w:p>
+            <w:pPr>
+              <w:shd w:val="clear" w:color="auto" w:fill="FFFFFE"/>
+              <w:spacing w:line="270" w:lineRule="atLeast"/>
+              <w:cnfStyle w:val="000000000000" w:firstRow="0" w:lastRow="0" w:firstColumn="0" w:lastColumn="0" w:oddVBand="0" w:evenVBand="0" w:oddHBand="0" w:evenHBand="0" w:firstRowFirstColumn="0" w:firstRowLastColumn="0" w:lastRowFirstColumn="0" w:lastRowLastColumn="0"/>
+              <w:rPr>
+                <w:rFonts w:ascii="Courier New" w:eastAsia="Times New Roman" w:hAnsi="Courier New" w:cs="Courier New"/>
+                <w:color w:val="000000"/>
+                <w:sz w:val="18"/>
+                <w:szCs w:val="18"/>
+              </w:rPr>
+            </w:pPr>
+            <w:r>
+              <w:rPr>
+                <w:rFonts w:ascii="Courier New" w:eastAsia="Times New Roman" w:hAnsi="Courier New" w:cs="Courier New"/>
+                <w:color w:val="000000"/>
+                <w:sz w:val="18"/>
+                <w:szCs w:val="18"/>
+              </w:rPr>
+              <w:t>}</w:t>
+            </w:r>
+          </w:p>
+          <w:p>
+            <w:pPr>
+              <w:shd w:val="clear" w:color="auto" w:fill="FFFFFE"/>
+              <w:spacing w:line="270" w:lineRule="atLeast"/>
+              <w:cnfStyle w:val="000000000000" w:firstRow="0" w:lastRow="0" w:firstColumn="0" w:lastColumn="0" w:oddVBand="0" w:evenVBand="0" w:oddHBand="0" w:evenHBand="0" w:firstRowFirstColumn="0" w:firstRowLastColumn="0" w:lastRowFirstColumn="0" w:lastRowLastColumn="0"/>
+              <w:rPr>
+                <w:rFonts w:ascii="Courier New" w:eastAsia="Times New Roman" w:hAnsi="Courier New" w:cs="Courier New"/>
+                <w:color w:val="000000"/>
+                <w:sz w:val="18"/>
+                <w:szCs w:val="18"/>
+              </w:rPr>
+            </w:pPr>
+          </w:p>
+        </w:tc>
+      </w:tr>
+      <w:tr>
+        <w:tc>
+          <w:tcPr>
+            <w:cnfStyle w:val="001000000000" w:firstRow="0" w:lastRow="0" w:firstColumn="1" w:lastColumn="0" w:oddVBand="0" w:evenVBand="0" w:oddHBand="0" w:evenHBand="0" w:firstRowFirstColumn="0" w:firstRowLastColumn="0" w:lastRowFirstColumn="0" w:lastRowLastColumn="0"/>
+            <w:tcW w:w="1372" w:type="dxa"/>
+            <w:vMerge w:val="restart"/>
+            <w:vAlign w:val="center"/>
+          </w:tcPr>
+          <w:p>
+            <w:pPr>
+              <w:jc w:val="center"/>
+            </w:pPr>
+            <w:r>
+              <w:t>Delete Item from cart</w:t>
+            </w:r>
+          </w:p>
+        </w:tc>
+        <w:tc>
+          <w:tcPr>
+            <w:tcW w:w="950" w:type="dxa"/>
+            <w:vMerge w:val="restart"/>
+            <w:vAlign w:val="center"/>
+          </w:tcPr>
+          <w:p>
+            <w:pPr>
+              <w:jc w:val="center"/>
+              <w:cnfStyle w:val="000000000000" w:firstRow="0" w:lastRow="0" w:firstColumn="0" w:lastColumn="0" w:oddVBand="0" w:evenVBand="0" w:oddHBand="0" w:evenHBand="0" w:firstRowFirstColumn="0" w:firstRowLastColumn="0" w:lastRowFirstColumn="0" w:lastRowLastColumn="0"/>
+            </w:pPr>
+            <w:r>
+              <w:rPr>
+                <w:rFonts w:ascii="Segoe UI" w:hAnsi="Segoe UI" w:cs="Segoe UI"/>
+                <w:b/>
+                <w:bCs/>
+                <w:caps/>
+                <w:color w:val="EB2013"/>
+                <w:sz w:val="25"/>
+                <w:szCs w:val="25"/>
+                <w:shd w:val="clear" w:color="auto" w:fill="FFFFFF"/>
+              </w:rPr>
+              <w:t>DEL</w:t>
+            </w:r>
+          </w:p>
+        </w:tc>
+        <w:tc>
+          <w:tcPr>
+            <w:tcW w:w="3017" w:type="dxa"/>
+            <w:vMerge w:val="restart"/>
+            <w:vAlign w:val="center"/>
+          </w:tcPr>
+          <w:p>
+            <w:pPr>
+              <w:jc w:val="center"/>
+              <w:cnfStyle w:val="000000000000" w:firstRow="0" w:lastRow="0" w:firstColumn="0" w:lastColumn="0" w:oddVBand="0" w:evenVBand="0" w:oddHBand="0" w:evenHBand="0" w:firstRowFirstColumn="0" w:firstRowLastColumn="0" w:lastRowFirstColumn="0" w:lastRowLastColumn="0"/>
+            </w:pPr>
+            <w:r>
+              <w:rPr>
+                <w:rFonts w:ascii="Segoe UI" w:hAnsi="Segoe UI" w:cs="Segoe UI"/>
+                <w:color w:val="212121"/>
+                <w:sz w:val="18"/>
+                <w:szCs w:val="18"/>
+                <w:shd w:val="clear" w:color="auto" w:fill="F9F9F9"/>
+              </w:rPr>
+              <w:t>http://localhost:1000/</w:t>
+            </w:r>
+            <w:r>
+              <w:rPr>
+                <w:rFonts w:ascii="Segoe UI" w:hAnsi="Segoe UI" w:cs="Segoe UI"/>
+                <w:color w:val="212121"/>
+                <w:sz w:val="18"/>
+                <w:szCs w:val="18"/>
+                <w:shd w:val="clear" w:color="auto" w:fill="F9F9F9"/>
+              </w:rPr>
+              <w:t>c</w:t>
+            </w:r>
+            <w:r>
+              <w:rPr>
+                <w:rFonts w:ascii="Segoe UI" w:hAnsi="Segoe UI" w:cs="Segoe UI"/>
+                <w:color w:val="212121"/>
+                <w:sz w:val="18"/>
+                <w:szCs w:val="18"/>
+                <w:shd w:val="clear" w:color="auto" w:fill="F9F9F9"/>
+              </w:rPr>
+              <w:t>art/</w:t>
+            </w:r>
+            <w:r>
+              <w:rPr>
+                <w:rFonts w:ascii="Segoe UI" w:hAnsi="Segoe UI" w:cs="Segoe UI"/>
+                <w:color w:val="212121"/>
+                <w:sz w:val="18"/>
+                <w:szCs w:val="18"/>
+                <w:shd w:val="clear" w:color="auto" w:fill="F9F9F9"/>
+              </w:rPr>
+              <w:t>cartItem</w:t>
+            </w:r>
+            <w:r>
+              <w:rPr>
+                <w:rFonts w:ascii="Segoe UI" w:hAnsi="Segoe UI" w:cs="Segoe UI"/>
+                <w:color w:val="212121"/>
+                <w:sz w:val="18"/>
+                <w:szCs w:val="18"/>
+                <w:shd w:val="clear" w:color="auto" w:fill="F9F9F9"/>
+              </w:rPr>
+              <w:t>/delete/:itemID</w:t>
+            </w:r>
+          </w:p>
+        </w:tc>
+        <w:tc>
+          <w:tcPr>
+            <w:tcW w:w="5293" w:type="dxa"/>
+          </w:tcPr>
+          <w:p>
+            <w:pPr>
+              <w:shd w:val="clear" w:color="auto" w:fill="FFFFFE"/>
+              <w:spacing w:line="270" w:lineRule="atLeast"/>
+              <w:cnfStyle w:val="000000000000" w:firstRow="0" w:lastRow="0" w:firstColumn="0" w:lastColumn="0" w:oddVBand="0" w:evenVBand="0" w:oddHBand="0" w:evenHBand="0" w:firstRowFirstColumn="0" w:firstRowLastColumn="0" w:lastRowFirstColumn="0" w:lastRowLastColumn="0"/>
+              <w:rPr>
+                <w:rFonts w:ascii="Courier New" w:eastAsia="Times New Roman" w:hAnsi="Courier New" w:cs="Courier New"/>
+                <w:b/>
+                <w:bCs/>
+                <w:color w:val="2E74B5" w:themeColor="accent5" w:themeShade="BF"/>
+                <w:sz w:val="20"/>
+                <w:szCs w:val="20"/>
+              </w:rPr>
+            </w:pPr>
+            <w:r>
+              <w:rPr>
+                <w:rFonts w:ascii="Courier New" w:eastAsia="Times New Roman" w:hAnsi="Courier New" w:cs="Courier New"/>
+                <w:b/>
+                <w:bCs/>
+                <w:color w:val="2E74B5" w:themeColor="accent5" w:themeShade="BF"/>
+                <w:sz w:val="20"/>
+                <w:szCs w:val="20"/>
+              </w:rPr>
+              <w:t xml:space="preserve">Request &gt; </w:t>
+            </w:r>
+          </w:p>
+        </w:tc>
+      </w:tr>
+      <w:tr>
+        <w:tc>
+          <w:tcPr>
+            <w:cnfStyle w:val="001000000000" w:firstRow="0" w:lastRow="0" w:firstColumn="1" w:lastColumn="0" w:oddVBand="0" w:evenVBand="0" w:oddHBand="0" w:evenHBand="0" w:firstRowFirstColumn="0" w:firstRowLastColumn="0" w:lastRowFirstColumn="0" w:lastRowLastColumn="0"/>
+            <w:tcW w:w="1372" w:type="dxa"/>
+            <w:vMerge/>
+          </w:tcPr>
+          <w:p/>
+        </w:tc>
+        <w:tc>
+          <w:tcPr>
+            <w:tcW w:w="950" w:type="dxa"/>
+            <w:vMerge/>
+          </w:tcPr>
+          <w:p>
+            <w:pPr>
+              <w:cnfStyle w:val="000000000000" w:firstRow="0" w:lastRow="0" w:firstColumn="0" w:lastColumn="0" w:oddVBand="0" w:evenVBand="0" w:oddHBand="0" w:evenHBand="0" w:firstRowFirstColumn="0" w:firstRowLastColumn="0" w:lastRowFirstColumn="0" w:lastRowLastColumn="0"/>
+            </w:pPr>
+          </w:p>
+        </w:tc>
+        <w:tc>
+          <w:tcPr>
+            <w:tcW w:w="3017" w:type="dxa"/>
+            <w:vMerge/>
+          </w:tcPr>
+          <w:p>
+            <w:pPr>
+              <w:cnfStyle w:val="000000000000" w:firstRow="0" w:lastRow="0" w:firstColumn="0" w:lastColumn="0" w:oddVBand="0" w:evenVBand="0" w:oddHBand="0" w:evenHBand="0" w:firstRowFirstColumn="0" w:firstRowLastColumn="0" w:lastRowFirstColumn="0" w:lastRowLastColumn="0"/>
+            </w:pPr>
+          </w:p>
+        </w:tc>
+        <w:tc>
+          <w:tcPr>
+            <w:tcW w:w="5293" w:type="dxa"/>
+          </w:tcPr>
+          <w:p>
+            <w:pPr>
+              <w:shd w:val="clear" w:color="auto" w:fill="FFFFFE"/>
+              <w:spacing w:line="270" w:lineRule="atLeast"/>
+              <w:cnfStyle w:val="000000000000" w:firstRow="0" w:lastRow="0" w:firstColumn="0" w:lastColumn="0" w:oddVBand="0" w:evenVBand="0" w:oddHBand="0" w:evenHBand="0" w:firstRowFirstColumn="0" w:firstRowLastColumn="0" w:lastRowFirstColumn="0" w:lastRowLastColumn="0"/>
+              <w:rPr>
+                <w:rFonts w:ascii="Courier New" w:eastAsia="Times New Roman" w:hAnsi="Courier New" w:cs="Courier New"/>
+                <w:b/>
+                <w:bCs/>
+                <w:color w:val="538135" w:themeColor="accent6" w:themeShade="BF"/>
+                <w:sz w:val="20"/>
+                <w:szCs w:val="20"/>
+              </w:rPr>
+            </w:pPr>
+            <w:r>
+              <w:rPr>
+                <w:rFonts w:ascii="Courier New" w:eastAsia="Times New Roman" w:hAnsi="Courier New" w:cs="Courier New"/>
+                <w:b/>
+                <w:bCs/>
+                <w:color w:val="538135" w:themeColor="accent6" w:themeShade="BF"/>
+                <w:sz w:val="20"/>
+                <w:szCs w:val="20"/>
+              </w:rPr>
+              <w:t xml:space="preserve">Response &gt; </w:t>
+            </w:r>
+          </w:p>
+          <w:p>
+            <w:pPr>
+              <w:shd w:val="clear" w:color="auto" w:fill="FFFFFE"/>
+              <w:spacing w:line="270" w:lineRule="atLeast"/>
+              <w:cnfStyle w:val="000000000000" w:firstRow="0" w:lastRow="0" w:firstColumn="0" w:lastColumn="0" w:oddVBand="0" w:evenVBand="0" w:oddHBand="0" w:evenHBand="0" w:firstRowFirstColumn="0" w:firstRowLastColumn="0" w:lastRowFirstColumn="0" w:lastRowLastColumn="0"/>
+              <w:rPr>
+                <w:rFonts w:ascii="Courier New" w:eastAsia="Times New Roman" w:hAnsi="Courier New" w:cs="Courier New"/>
+                <w:color w:val="000000"/>
+                <w:sz w:val="18"/>
+                <w:szCs w:val="18"/>
+              </w:rPr>
+            </w:pPr>
+            <w:r>
+              <w:rPr>
+                <w:rFonts w:ascii="Courier New" w:eastAsia="Times New Roman" w:hAnsi="Courier New" w:cs="Courier New"/>
+                <w:color w:val="000000"/>
+                <w:sz w:val="18"/>
+                <w:szCs w:val="18"/>
+              </w:rPr>
+              <w:t>{</w:t>
+            </w:r>
+          </w:p>
+          <w:p>
+            <w:pPr>
+              <w:shd w:val="clear" w:color="auto" w:fill="FFFFFE"/>
+              <w:spacing w:line="270" w:lineRule="atLeast"/>
+              <w:cnfStyle w:val="000000000000" w:firstRow="0" w:lastRow="0" w:firstColumn="0" w:lastColumn="0" w:oddVBand="0" w:evenVBand="0" w:oddHBand="0" w:evenHBand="0" w:firstRowFirstColumn="0" w:firstRowLastColumn="0" w:lastRowFirstColumn="0" w:lastRowLastColumn="0"/>
+              <w:rPr>
+                <w:rFonts w:ascii="Courier New" w:eastAsia="Times New Roman" w:hAnsi="Courier New" w:cs="Courier New"/>
+                <w:color w:val="000000"/>
+                <w:sz w:val="18"/>
+                <w:szCs w:val="18"/>
+              </w:rPr>
+            </w:pPr>
+            <w:r>
+              <w:rPr>
+                <w:rFonts w:ascii="Courier New" w:eastAsia="Times New Roman" w:hAnsi="Courier New" w:cs="Courier New"/>
+                <w:color w:val="000000"/>
+                <w:sz w:val="18"/>
+                <w:szCs w:val="18"/>
+              </w:rPr>
+              <w:t>    </w:t>
+            </w:r>
+            <w:r>
+              <w:rPr>
+                <w:rFonts w:ascii="Courier New" w:eastAsia="Times New Roman" w:hAnsi="Courier New" w:cs="Courier New"/>
+                <w:color w:val="A31515"/>
+                <w:sz w:val="18"/>
+                <w:szCs w:val="18"/>
+              </w:rPr>
+              <w:t>"msg"</w:t>
+            </w:r>
+            <w:r>
+              <w:rPr>
+                <w:rFonts w:ascii="Courier New" w:eastAsia="Times New Roman" w:hAnsi="Courier New" w:cs="Courier New"/>
+                <w:color w:val="000000"/>
+                <w:sz w:val="18"/>
+                <w:szCs w:val="18"/>
+              </w:rPr>
+              <w:t>: </w:t>
+            </w:r>
+            <w:r>
+              <w:rPr>
+                <w:rFonts w:ascii="Courier New" w:eastAsia="Times New Roman" w:hAnsi="Courier New" w:cs="Courier New"/>
+                <w:color w:val="0451A5"/>
+                <w:sz w:val="18"/>
+                <w:szCs w:val="18"/>
+              </w:rPr>
+              <w:t>"</w:t>
+            </w:r>
+            <w:r>
+              <w:rPr>
+                <w:rFonts w:ascii="Courier New" w:eastAsia="Times New Roman" w:hAnsi="Courier New" w:cs="Courier New"/>
+                <w:color w:val="0451A5"/>
+                <w:sz w:val="18"/>
+                <w:szCs w:val="18"/>
+              </w:rPr>
+              <w:t>Items Deleted</w:t>
+            </w:r>
+            <w:r>
+              <w:rPr>
+                <w:rFonts w:ascii="Courier New" w:eastAsia="Times New Roman" w:hAnsi="Courier New" w:cs="Courier New"/>
+                <w:color w:val="0451A5"/>
+                <w:sz w:val="18"/>
+                <w:szCs w:val="18"/>
+              </w:rPr>
+              <w:t> successfully"</w:t>
+            </w:r>
+          </w:p>
+          <w:p>
+            <w:pPr>
+              <w:shd w:val="clear" w:color="auto" w:fill="FFFFFE"/>
+              <w:spacing w:line="270" w:lineRule="atLeast"/>
+              <w:cnfStyle w:val="000000000000" w:firstRow="0" w:lastRow="0" w:firstColumn="0" w:lastColumn="0" w:oddVBand="0" w:evenVBand="0" w:oddHBand="0" w:evenHBand="0" w:firstRowFirstColumn="0" w:firstRowLastColumn="0" w:lastRowFirstColumn="0" w:lastRowLastColumn="0"/>
+              <w:rPr>
+                <w:rFonts w:ascii="Courier New" w:eastAsia="Times New Roman" w:hAnsi="Courier New" w:cs="Courier New"/>
+                <w:color w:val="000000"/>
+                <w:sz w:val="18"/>
+                <w:szCs w:val="18"/>
+              </w:rPr>
+            </w:pPr>
+            <w:r>
+              <w:rPr>
+                <w:rFonts w:ascii="Courier New" w:eastAsia="Times New Roman" w:hAnsi="Courier New" w:cs="Courier New"/>
+                <w:color w:val="000000"/>
+                <w:sz w:val="18"/>
+                <w:szCs w:val="18"/>
+              </w:rPr>
+              <w:t>}</w:t>
+            </w:r>
+          </w:p>
+        </w:tc>
+      </w:tr>
+    </w:tbl>
+    <w:p/>
+    <w:p>
+      <w:pPr>
+        <w:rPr>
+          <w:rtl/>
+        </w:rPr>
+      </w:pPr>
+    </w:p>
     <w:sectPr>
       <w:pgSz w:w="12240" w:h="15840"/>
       <w:pgMar w:top="1440" w:right="1440" w:bottom="1440" w:left="1440" w:header="720" w:footer="720" w:gutter="0"/>
@@ -6957,7 +9754,7 @@
   <w:style w:type="paragraph" w:default="1" w:styleId="a">
     <w:name w:val="Normal"/>
     <w:qFormat/>
-    <w:rsid w:val="009C0AF2"/>
+    <w:rsid w:val="00F4112D"/>
   </w:style>
   <w:style w:type="paragraph" w:styleId="1">
     <w:name w:val="heading 1"/>

</xml_diff>

<commit_message>
finishe server add product to cart
</commit_message>
<xml_diff>
--- a/Whisky Exchange API Documentation.docx
+++ b/Whisky Exchange API Documentation.docx
@@ -7376,10 +7376,7 @@
       </w:pPr>
       <w:r>
         <w:lastRenderedPageBreak/>
-        <w:t>Cart</w:t>
-      </w:r>
-      <w:r>
-        <w:t xml:space="preserve"> Item</w:t>
+        <w:t>Cart Item</w:t>
       </w:r>
     </w:p>
     <w:p>
@@ -7417,7 +7414,7 @@
       <w:tblGrid>
         <w:gridCol w:w="1317"/>
         <w:gridCol w:w="950"/>
-        <w:gridCol w:w="4160"/>
+        <w:gridCol w:w="4186"/>
         <w:gridCol w:w="5293"/>
       </w:tblGrid>
       <w:tr>
@@ -8096,7 +8093,13 @@
               <w:jc w:val="center"/>
             </w:pPr>
             <w:r>
-              <w:t>Add item to Cart</w:t>
+              <w:t xml:space="preserve">Add </w:t>
+            </w:r>
+            <w:r>
+              <w:t>product</w:t>
+            </w:r>
+            <w:r>
+              <w:t xml:space="preserve"> to Cart</w:t>
             </w:r>
           </w:p>
         </w:tc>
@@ -8117,12 +8120,12 @@
                 <w:b/>
                 <w:bCs/>
                 <w:caps/>
-                <w:color w:val="FFB400"/>
+                <w:color w:val="0CBB52"/>
                 <w:sz w:val="25"/>
                 <w:szCs w:val="25"/>
                 <w:shd w:val="clear" w:color="auto" w:fill="FFFFFF"/>
               </w:rPr>
-              <w:t>POST</w:t>
+              <w:t>GET</w:t>
             </w:r>
           </w:p>
         </w:tc>
@@ -8135,6 +8138,10 @@
           <w:p>
             <w:pPr>
               <w:cnfStyle w:val="000000000000" w:firstRow="0" w:lastRow="0" w:firstColumn="0" w:lastColumn="0" w:oddVBand="0" w:evenVBand="0" w:oddHBand="0" w:evenHBand="0" w:firstRowFirstColumn="0" w:firstRowLastColumn="0" w:lastRowFirstColumn="0" w:lastRowLastColumn="0"/>
+              <w:rPr>
+                <w:rFonts w:hint="cs"/>
+                <w:rtl/>
+              </w:rPr>
             </w:pPr>
             <w:r>
               <w:rPr>
@@ -8174,7 +8181,7 @@
                 <w:szCs w:val="18"/>
                 <w:shd w:val="clear" w:color="auto" w:fill="F9F9F9"/>
               </w:rPr>
-              <w:t>art/</w:t>
+              <w:t>art/addtocart</w:t>
             </w:r>
             <w:r>
               <w:rPr>
@@ -8184,7 +8191,7 @@
                 <w:szCs w:val="18"/>
                 <w:shd w:val="clear" w:color="auto" w:fill="F9F9F9"/>
               </w:rPr>
-              <w:t>cartItem</w:t>
+              <w:t>/:</w:t>
             </w:r>
             <w:r>
               <w:rPr>
@@ -8194,17 +8201,7 @@
                 <w:szCs w:val="18"/>
                 <w:shd w:val="clear" w:color="auto" w:fill="F9F9F9"/>
               </w:rPr>
-              <w:t>/</w:t>
-            </w:r>
-            <w:r>
-              <w:rPr>
-                <w:rFonts w:ascii="Segoe UI" w:hAnsi="Segoe UI" w:cs="Segoe UI"/>
-                <w:color w:val="212121"/>
-                <w:sz w:val="18"/>
-                <w:szCs w:val="18"/>
-                <w:shd w:val="clear" w:color="auto" w:fill="F9F9F9"/>
-              </w:rPr>
-              <w:t>addtocart</w:t>
+              <w:t>prodID</w:t>
             </w:r>
           </w:p>
         </w:tc>
@@ -8218,6 +8215,14 @@
               <w:shd w:val="clear" w:color="auto" w:fill="FFFFFE"/>
               <w:spacing w:line="270" w:lineRule="atLeast"/>
               <w:cnfStyle w:val="000000000000" w:firstRow="0" w:lastRow="0" w:firstColumn="0" w:lastColumn="0" w:oddVBand="0" w:evenVBand="0" w:oddHBand="0" w:evenHBand="0" w:firstRowFirstColumn="0" w:firstRowLastColumn="0" w:lastRowFirstColumn="0" w:lastRowLastColumn="0"/>
+              <w:rPr>
+                <w:rFonts w:ascii="Courier New" w:eastAsia="Times New Roman" w:hAnsi="Courier New" w:cs="Courier New"/>
+                <w:color w:val="000000"/>
+                <w:sz w:val="18"/>
+                <w:szCs w:val="18"/>
+              </w:rPr>
+            </w:pPr>
+            <w:r>
               <w:rPr>
                 <w:rFonts w:ascii="Courier New" w:eastAsia="Times New Roman" w:hAnsi="Courier New" w:cs="Courier New"/>
                 <w:b/>
@@ -8226,532 +8231,8 @@
                 <w:sz w:val="20"/>
                 <w:szCs w:val="20"/>
               </w:rPr>
-            </w:pPr>
-            <w:r>
-              <w:rPr>
-                <w:rFonts w:ascii="Courier New" w:eastAsia="Times New Roman" w:hAnsi="Courier New" w:cs="Courier New"/>
-                <w:b/>
-                <w:bCs/>
-                <w:color w:val="2E74B5" w:themeColor="accent5" w:themeShade="BF"/>
-                <w:sz w:val="20"/>
-                <w:szCs w:val="20"/>
-              </w:rPr>
               <w:t xml:space="preserve">Request &gt; </w:t>
             </w:r>
-          </w:p>
-          <w:p>
-            <w:pPr>
-              <w:shd w:val="clear" w:color="auto" w:fill="FFFFFE"/>
-              <w:spacing w:line="270" w:lineRule="atLeast"/>
-              <w:cnfStyle w:val="000000000000" w:firstRow="0" w:lastRow="0" w:firstColumn="0" w:lastColumn="0" w:oddVBand="0" w:evenVBand="0" w:oddHBand="0" w:evenHBand="0" w:firstRowFirstColumn="0" w:firstRowLastColumn="0" w:lastRowFirstColumn="0" w:lastRowLastColumn="0"/>
-              <w:rPr>
-                <w:rFonts w:ascii="Courier New" w:eastAsia="Times New Roman" w:hAnsi="Courier New" w:cs="Courier New"/>
-                <w:color w:val="000000"/>
-                <w:sz w:val="18"/>
-                <w:szCs w:val="18"/>
-              </w:rPr>
-            </w:pPr>
-            <w:r>
-              <w:rPr>
-                <w:rFonts w:ascii="Courier New" w:eastAsia="Times New Roman" w:hAnsi="Courier New" w:cs="Courier New"/>
-                <w:color w:val="000000"/>
-                <w:sz w:val="18"/>
-                <w:szCs w:val="18"/>
-              </w:rPr>
-              <w:t>{</w:t>
-            </w:r>
-          </w:p>
-          <w:p>
-            <w:pPr>
-              <w:shd w:val="clear" w:color="auto" w:fill="FFFFFE"/>
-              <w:spacing w:line="270" w:lineRule="atLeast"/>
-              <w:cnfStyle w:val="000000000000" w:firstRow="0" w:lastRow="0" w:firstColumn="0" w:lastColumn="0" w:oddVBand="0" w:evenVBand="0" w:oddHBand="0" w:evenHBand="0" w:firstRowFirstColumn="0" w:firstRowLastColumn="0" w:lastRowFirstColumn="0" w:lastRowLastColumn="0"/>
-              <w:rPr>
-                <w:rFonts w:ascii="Courier New" w:eastAsia="Times New Roman" w:hAnsi="Courier New" w:cs="Courier New"/>
-                <w:color w:val="000000"/>
-                <w:sz w:val="18"/>
-                <w:szCs w:val="18"/>
-              </w:rPr>
-            </w:pPr>
-            <w:r>
-              <w:rPr>
-                <w:rFonts w:ascii="Courier New" w:eastAsia="Times New Roman" w:hAnsi="Courier New" w:cs="Courier New"/>
-                <w:color w:val="000000"/>
-                <w:sz w:val="18"/>
-                <w:szCs w:val="18"/>
-              </w:rPr>
-              <w:t>  </w:t>
-            </w:r>
-            <w:r>
-              <w:rPr>
-                <w:rFonts w:ascii="Courier New" w:eastAsia="Times New Roman" w:hAnsi="Courier New" w:cs="Courier New"/>
-                <w:color w:val="A31515"/>
-                <w:sz w:val="18"/>
-                <w:szCs w:val="18"/>
-              </w:rPr>
-              <w:t>"id"</w:t>
-            </w:r>
-            <w:r>
-              <w:rPr>
-                <w:rFonts w:ascii="Courier New" w:eastAsia="Times New Roman" w:hAnsi="Courier New" w:cs="Courier New"/>
-                <w:color w:val="000000"/>
-                <w:sz w:val="18"/>
-                <w:szCs w:val="18"/>
-              </w:rPr>
-              <w:t>: </w:t>
-            </w:r>
-            <w:r>
-              <w:rPr>
-                <w:rFonts w:ascii="Courier New" w:eastAsia="Times New Roman" w:hAnsi="Courier New" w:cs="Courier New"/>
-                <w:color w:val="098658"/>
-                <w:sz w:val="18"/>
-                <w:szCs w:val="18"/>
-              </w:rPr>
-              <w:t>7777</w:t>
-            </w:r>
-            <w:r>
-              <w:rPr>
-                <w:rFonts w:ascii="Courier New" w:eastAsia="Times New Roman" w:hAnsi="Courier New" w:cs="Courier New"/>
-                <w:color w:val="000000"/>
-                <w:sz w:val="18"/>
-                <w:szCs w:val="18"/>
-              </w:rPr>
-              <w:t>,</w:t>
-            </w:r>
-          </w:p>
-          <w:p>
-            <w:pPr>
-              <w:shd w:val="clear" w:color="auto" w:fill="FFFFFE"/>
-              <w:spacing w:line="270" w:lineRule="atLeast"/>
-              <w:cnfStyle w:val="000000000000" w:firstRow="0" w:lastRow="0" w:firstColumn="0" w:lastColumn="0" w:oddVBand="0" w:evenVBand="0" w:oddHBand="0" w:evenHBand="0" w:firstRowFirstColumn="0" w:firstRowLastColumn="0" w:lastRowFirstColumn="0" w:lastRowLastColumn="0"/>
-              <w:rPr>
-                <w:rFonts w:ascii="Courier New" w:eastAsia="Times New Roman" w:hAnsi="Courier New" w:cs="Courier New"/>
-                <w:color w:val="000000"/>
-                <w:sz w:val="18"/>
-                <w:szCs w:val="18"/>
-              </w:rPr>
-            </w:pPr>
-            <w:r>
-              <w:rPr>
-                <w:rFonts w:ascii="Courier New" w:eastAsia="Times New Roman" w:hAnsi="Courier New" w:cs="Courier New"/>
-                <w:color w:val="000000"/>
-                <w:sz w:val="18"/>
-                <w:szCs w:val="18"/>
-              </w:rPr>
-              <w:t>  </w:t>
-            </w:r>
-            <w:r>
-              <w:rPr>
-                <w:rFonts w:ascii="Courier New" w:eastAsia="Times New Roman" w:hAnsi="Courier New" w:cs="Courier New"/>
-                <w:color w:val="A31515"/>
-                <w:sz w:val="18"/>
-                <w:szCs w:val="18"/>
-              </w:rPr>
-              <w:t>"</w:t>
-            </w:r>
-            <w:proofErr w:type="spellStart"/>
-            <w:r>
-              <w:rPr>
-                <w:rFonts w:ascii="Courier New" w:eastAsia="Times New Roman" w:hAnsi="Courier New" w:cs="Courier New"/>
-                <w:color w:val="A31515"/>
-                <w:sz w:val="18"/>
-                <w:szCs w:val="18"/>
-              </w:rPr>
-              <w:t>firstname</w:t>
-            </w:r>
-            <w:proofErr w:type="spellEnd"/>
-            <w:r>
-              <w:rPr>
-                <w:rFonts w:ascii="Courier New" w:eastAsia="Times New Roman" w:hAnsi="Courier New" w:cs="Courier New"/>
-                <w:color w:val="A31515"/>
-                <w:sz w:val="18"/>
-                <w:szCs w:val="18"/>
-              </w:rPr>
-              <w:t>"</w:t>
-            </w:r>
-            <w:r>
-              <w:rPr>
-                <w:rFonts w:ascii="Courier New" w:eastAsia="Times New Roman" w:hAnsi="Courier New" w:cs="Courier New"/>
-                <w:color w:val="000000"/>
-                <w:sz w:val="18"/>
-                <w:szCs w:val="18"/>
-              </w:rPr>
-              <w:t>: </w:t>
-            </w:r>
-            <w:r>
-              <w:rPr>
-                <w:rFonts w:ascii="Courier New" w:eastAsia="Times New Roman" w:hAnsi="Courier New" w:cs="Courier New"/>
-                <w:color w:val="0451A5"/>
-                <w:sz w:val="18"/>
-                <w:szCs w:val="18"/>
-              </w:rPr>
-              <w:t>"john"</w:t>
-            </w:r>
-            <w:r>
-              <w:rPr>
-                <w:rFonts w:ascii="Courier New" w:eastAsia="Times New Roman" w:hAnsi="Courier New" w:cs="Courier New"/>
-                <w:color w:val="000000"/>
-                <w:sz w:val="18"/>
-                <w:szCs w:val="18"/>
-              </w:rPr>
-              <w:t>,</w:t>
-            </w:r>
-          </w:p>
-          <w:p>
-            <w:pPr>
-              <w:shd w:val="clear" w:color="auto" w:fill="FFFFFE"/>
-              <w:spacing w:line="270" w:lineRule="atLeast"/>
-              <w:cnfStyle w:val="000000000000" w:firstRow="0" w:lastRow="0" w:firstColumn="0" w:lastColumn="0" w:oddVBand="0" w:evenVBand="0" w:oddHBand="0" w:evenHBand="0" w:firstRowFirstColumn="0" w:firstRowLastColumn="0" w:lastRowFirstColumn="0" w:lastRowLastColumn="0"/>
-              <w:rPr>
-                <w:rFonts w:ascii="Courier New" w:eastAsia="Times New Roman" w:hAnsi="Courier New" w:cs="Courier New"/>
-                <w:color w:val="000000"/>
-                <w:sz w:val="18"/>
-                <w:szCs w:val="18"/>
-              </w:rPr>
-            </w:pPr>
-            <w:r>
-              <w:rPr>
-                <w:rFonts w:ascii="Courier New" w:eastAsia="Times New Roman" w:hAnsi="Courier New" w:cs="Courier New"/>
-                <w:color w:val="000000"/>
-                <w:sz w:val="18"/>
-                <w:szCs w:val="18"/>
-              </w:rPr>
-              <w:t>  </w:t>
-            </w:r>
-            <w:r>
-              <w:rPr>
-                <w:rFonts w:ascii="Courier New" w:eastAsia="Times New Roman" w:hAnsi="Courier New" w:cs="Courier New"/>
-                <w:color w:val="A31515"/>
-                <w:sz w:val="18"/>
-                <w:szCs w:val="18"/>
-              </w:rPr>
-              <w:t>"</w:t>
-            </w:r>
-            <w:proofErr w:type="spellStart"/>
-            <w:r>
-              <w:rPr>
-                <w:rFonts w:ascii="Courier New" w:eastAsia="Times New Roman" w:hAnsi="Courier New" w:cs="Courier New"/>
-                <w:color w:val="A31515"/>
-                <w:sz w:val="18"/>
-                <w:szCs w:val="18"/>
-              </w:rPr>
-              <w:t>lastname</w:t>
-            </w:r>
-            <w:proofErr w:type="spellEnd"/>
-            <w:r>
-              <w:rPr>
-                <w:rFonts w:ascii="Courier New" w:eastAsia="Times New Roman" w:hAnsi="Courier New" w:cs="Courier New"/>
-                <w:color w:val="A31515"/>
-                <w:sz w:val="18"/>
-                <w:szCs w:val="18"/>
-              </w:rPr>
-              <w:t>"</w:t>
-            </w:r>
-            <w:r>
-              <w:rPr>
-                <w:rFonts w:ascii="Courier New" w:eastAsia="Times New Roman" w:hAnsi="Courier New" w:cs="Courier New"/>
-                <w:color w:val="000000"/>
-                <w:sz w:val="18"/>
-                <w:szCs w:val="18"/>
-              </w:rPr>
-              <w:t>: </w:t>
-            </w:r>
-            <w:r>
-              <w:rPr>
-                <w:rFonts w:ascii="Courier New" w:eastAsia="Times New Roman" w:hAnsi="Courier New" w:cs="Courier New"/>
-                <w:color w:val="0451A5"/>
-                <w:sz w:val="18"/>
-                <w:szCs w:val="18"/>
-              </w:rPr>
-              <w:t>"smith"</w:t>
-            </w:r>
-            <w:r>
-              <w:rPr>
-                <w:rFonts w:ascii="Courier New" w:eastAsia="Times New Roman" w:hAnsi="Courier New" w:cs="Courier New"/>
-                <w:color w:val="000000"/>
-                <w:sz w:val="18"/>
-                <w:szCs w:val="18"/>
-              </w:rPr>
-              <w:t>,</w:t>
-            </w:r>
-          </w:p>
-          <w:p>
-            <w:pPr>
-              <w:shd w:val="clear" w:color="auto" w:fill="FFFFFE"/>
-              <w:spacing w:line="270" w:lineRule="atLeast"/>
-              <w:cnfStyle w:val="000000000000" w:firstRow="0" w:lastRow="0" w:firstColumn="0" w:lastColumn="0" w:oddVBand="0" w:evenVBand="0" w:oddHBand="0" w:evenHBand="0" w:firstRowFirstColumn="0" w:firstRowLastColumn="0" w:lastRowFirstColumn="0" w:lastRowLastColumn="0"/>
-              <w:rPr>
-                <w:rFonts w:ascii="Courier New" w:eastAsia="Times New Roman" w:hAnsi="Courier New" w:cs="Courier New"/>
-                <w:color w:val="000000"/>
-                <w:sz w:val="18"/>
-                <w:szCs w:val="18"/>
-              </w:rPr>
-            </w:pPr>
-            <w:r>
-              <w:rPr>
-                <w:rFonts w:ascii="Courier New" w:eastAsia="Times New Roman" w:hAnsi="Courier New" w:cs="Courier New"/>
-                <w:color w:val="000000"/>
-                <w:sz w:val="18"/>
-                <w:szCs w:val="18"/>
-              </w:rPr>
-              <w:t>  </w:t>
-            </w:r>
-            <w:r>
-              <w:rPr>
-                <w:rFonts w:ascii="Courier New" w:eastAsia="Times New Roman" w:hAnsi="Courier New" w:cs="Courier New"/>
-                <w:color w:val="A31515"/>
-                <w:sz w:val="18"/>
-                <w:szCs w:val="18"/>
-              </w:rPr>
-              <w:t>"email"</w:t>
-            </w:r>
-            <w:r>
-              <w:rPr>
-                <w:rFonts w:ascii="Courier New" w:eastAsia="Times New Roman" w:hAnsi="Courier New" w:cs="Courier New"/>
-                <w:color w:val="000000"/>
-                <w:sz w:val="18"/>
-                <w:szCs w:val="18"/>
-              </w:rPr>
-              <w:t>: </w:t>
-            </w:r>
-            <w:r>
-              <w:rPr>
-                <w:rFonts w:ascii="Courier New" w:eastAsia="Times New Roman" w:hAnsi="Courier New" w:cs="Courier New"/>
-                <w:color w:val="0451A5"/>
-                <w:sz w:val="18"/>
-                <w:szCs w:val="18"/>
-              </w:rPr>
-              <w:t>"smith@g.com"</w:t>
-            </w:r>
-            <w:r>
-              <w:rPr>
-                <w:rFonts w:ascii="Courier New" w:eastAsia="Times New Roman" w:hAnsi="Courier New" w:cs="Courier New"/>
-                <w:color w:val="000000"/>
-                <w:sz w:val="18"/>
-                <w:szCs w:val="18"/>
-              </w:rPr>
-              <w:t>,</w:t>
-            </w:r>
-          </w:p>
-          <w:p>
-            <w:pPr>
-              <w:shd w:val="clear" w:color="auto" w:fill="FFFFFE"/>
-              <w:spacing w:line="270" w:lineRule="atLeast"/>
-              <w:cnfStyle w:val="000000000000" w:firstRow="0" w:lastRow="0" w:firstColumn="0" w:lastColumn="0" w:oddVBand="0" w:evenVBand="0" w:oddHBand="0" w:evenHBand="0" w:firstRowFirstColumn="0" w:firstRowLastColumn="0" w:lastRowFirstColumn="0" w:lastRowLastColumn="0"/>
-              <w:rPr>
-                <w:rFonts w:ascii="Courier New" w:eastAsia="Times New Roman" w:hAnsi="Courier New" w:cs="Courier New"/>
-                <w:color w:val="000000"/>
-                <w:sz w:val="18"/>
-                <w:szCs w:val="18"/>
-              </w:rPr>
-            </w:pPr>
-            <w:r>
-              <w:rPr>
-                <w:rFonts w:ascii="Courier New" w:eastAsia="Times New Roman" w:hAnsi="Courier New" w:cs="Courier New"/>
-                <w:color w:val="000000"/>
-                <w:sz w:val="18"/>
-                <w:szCs w:val="18"/>
-              </w:rPr>
-              <w:t>  </w:t>
-            </w:r>
-            <w:r>
-              <w:rPr>
-                <w:rFonts w:ascii="Courier New" w:eastAsia="Times New Roman" w:hAnsi="Courier New" w:cs="Courier New"/>
-                <w:color w:val="A31515"/>
-                <w:sz w:val="18"/>
-                <w:szCs w:val="18"/>
-              </w:rPr>
-              <w:t>"password"</w:t>
-            </w:r>
-            <w:r>
-              <w:rPr>
-                <w:rFonts w:ascii="Courier New" w:eastAsia="Times New Roman" w:hAnsi="Courier New" w:cs="Courier New"/>
-                <w:color w:val="000000"/>
-                <w:sz w:val="18"/>
-                <w:szCs w:val="18"/>
-              </w:rPr>
-              <w:t>: </w:t>
-            </w:r>
-            <w:r>
-              <w:rPr>
-                <w:rFonts w:ascii="Courier New" w:eastAsia="Times New Roman" w:hAnsi="Courier New" w:cs="Courier New"/>
-                <w:color w:val="0451A5"/>
-                <w:sz w:val="18"/>
-                <w:szCs w:val="18"/>
-              </w:rPr>
-              <w:t>"123"</w:t>
-            </w:r>
-            <w:r>
-              <w:rPr>
-                <w:rFonts w:ascii="Courier New" w:eastAsia="Times New Roman" w:hAnsi="Courier New" w:cs="Courier New"/>
-                <w:color w:val="000000"/>
-                <w:sz w:val="18"/>
-                <w:szCs w:val="18"/>
-              </w:rPr>
-              <w:t>,</w:t>
-            </w:r>
-          </w:p>
-          <w:p>
-            <w:pPr>
-              <w:shd w:val="clear" w:color="auto" w:fill="FFFFFE"/>
-              <w:spacing w:line="270" w:lineRule="atLeast"/>
-              <w:cnfStyle w:val="000000000000" w:firstRow="0" w:lastRow="0" w:firstColumn="0" w:lastColumn="0" w:oddVBand="0" w:evenVBand="0" w:oddHBand="0" w:evenHBand="0" w:firstRowFirstColumn="0" w:firstRowLastColumn="0" w:lastRowFirstColumn="0" w:lastRowLastColumn="0"/>
-              <w:rPr>
-                <w:rFonts w:ascii="Courier New" w:eastAsia="Times New Roman" w:hAnsi="Courier New" w:cs="Courier New"/>
-                <w:color w:val="000000"/>
-                <w:sz w:val="18"/>
-                <w:szCs w:val="18"/>
-              </w:rPr>
-            </w:pPr>
-            <w:r>
-              <w:rPr>
-                <w:rFonts w:ascii="Courier New" w:eastAsia="Times New Roman" w:hAnsi="Courier New" w:cs="Courier New"/>
-                <w:color w:val="000000"/>
-                <w:sz w:val="18"/>
-                <w:szCs w:val="18"/>
-              </w:rPr>
-              <w:t>  </w:t>
-            </w:r>
-            <w:r>
-              <w:rPr>
-                <w:rFonts w:ascii="Courier New" w:eastAsia="Times New Roman" w:hAnsi="Courier New" w:cs="Courier New"/>
-                <w:color w:val="A31515"/>
-                <w:sz w:val="18"/>
-                <w:szCs w:val="18"/>
-              </w:rPr>
-              <w:t>"city"</w:t>
-            </w:r>
-            <w:r>
-              <w:rPr>
-                <w:rFonts w:ascii="Courier New" w:eastAsia="Times New Roman" w:hAnsi="Courier New" w:cs="Courier New"/>
-                <w:color w:val="000000"/>
-                <w:sz w:val="18"/>
-                <w:szCs w:val="18"/>
-              </w:rPr>
-              <w:t>: </w:t>
-            </w:r>
-            <w:r>
-              <w:rPr>
-                <w:rFonts w:ascii="Courier New" w:eastAsia="Times New Roman" w:hAnsi="Courier New" w:cs="Courier New"/>
-                <w:color w:val="0451A5"/>
-                <w:sz w:val="18"/>
-                <w:szCs w:val="18"/>
-              </w:rPr>
-              <w:t>"new </w:t>
-            </w:r>
-            <w:proofErr w:type="spellStart"/>
-            <w:r>
-              <w:rPr>
-                <w:rFonts w:ascii="Courier New" w:eastAsia="Times New Roman" w:hAnsi="Courier New" w:cs="Courier New"/>
-                <w:color w:val="0451A5"/>
-                <w:sz w:val="18"/>
-                <w:szCs w:val="18"/>
-              </w:rPr>
-              <w:t>york</w:t>
-            </w:r>
-            <w:proofErr w:type="spellEnd"/>
-            <w:r>
-              <w:rPr>
-                <w:rFonts w:ascii="Courier New" w:eastAsia="Times New Roman" w:hAnsi="Courier New" w:cs="Courier New"/>
-                <w:color w:val="0451A5"/>
-                <w:sz w:val="18"/>
-                <w:szCs w:val="18"/>
-              </w:rPr>
-              <w:t>"</w:t>
-            </w:r>
-            <w:r>
-              <w:rPr>
-                <w:rFonts w:ascii="Courier New" w:eastAsia="Times New Roman" w:hAnsi="Courier New" w:cs="Courier New"/>
-                <w:color w:val="000000"/>
-                <w:sz w:val="18"/>
-                <w:szCs w:val="18"/>
-              </w:rPr>
-              <w:t>,</w:t>
-            </w:r>
-          </w:p>
-          <w:p>
-            <w:pPr>
-              <w:shd w:val="clear" w:color="auto" w:fill="FFFFFE"/>
-              <w:spacing w:line="270" w:lineRule="atLeast"/>
-              <w:cnfStyle w:val="000000000000" w:firstRow="0" w:lastRow="0" w:firstColumn="0" w:lastColumn="0" w:oddVBand="0" w:evenVBand="0" w:oddHBand="0" w:evenHBand="0" w:firstRowFirstColumn="0" w:firstRowLastColumn="0" w:lastRowFirstColumn="0" w:lastRowLastColumn="0"/>
-              <w:rPr>
-                <w:rFonts w:ascii="Courier New" w:eastAsia="Times New Roman" w:hAnsi="Courier New" w:cs="Courier New"/>
-                <w:color w:val="000000"/>
-                <w:sz w:val="18"/>
-                <w:szCs w:val="18"/>
-              </w:rPr>
-            </w:pPr>
-            <w:r>
-              <w:rPr>
-                <w:rFonts w:ascii="Courier New" w:eastAsia="Times New Roman" w:hAnsi="Courier New" w:cs="Courier New"/>
-                <w:color w:val="000000"/>
-                <w:sz w:val="18"/>
-                <w:szCs w:val="18"/>
-              </w:rPr>
-              <w:t>  </w:t>
-            </w:r>
-            <w:r>
-              <w:rPr>
-                <w:rFonts w:ascii="Courier New" w:eastAsia="Times New Roman" w:hAnsi="Courier New" w:cs="Courier New"/>
-                <w:color w:val="A31515"/>
-                <w:sz w:val="18"/>
-                <w:szCs w:val="18"/>
-              </w:rPr>
-              <w:t>"street"</w:t>
-            </w:r>
-            <w:r>
-              <w:rPr>
-                <w:rFonts w:ascii="Courier New" w:eastAsia="Times New Roman" w:hAnsi="Courier New" w:cs="Courier New"/>
-                <w:color w:val="000000"/>
-                <w:sz w:val="18"/>
-                <w:szCs w:val="18"/>
-              </w:rPr>
-              <w:t>: </w:t>
-            </w:r>
-            <w:r>
-              <w:rPr>
-                <w:rFonts w:ascii="Courier New" w:eastAsia="Times New Roman" w:hAnsi="Courier New" w:cs="Courier New"/>
-                <w:color w:val="0451A5"/>
-                <w:sz w:val="18"/>
-                <w:szCs w:val="18"/>
-              </w:rPr>
-              <w:t>"34th street"</w:t>
-            </w:r>
-          </w:p>
-          <w:p>
-            <w:pPr>
-              <w:shd w:val="clear" w:color="auto" w:fill="FFFFFE"/>
-              <w:spacing w:line="270" w:lineRule="atLeast"/>
-              <w:cnfStyle w:val="000000000000" w:firstRow="0" w:lastRow="0" w:firstColumn="0" w:lastColumn="0" w:oddVBand="0" w:evenVBand="0" w:oddHBand="0" w:evenHBand="0" w:firstRowFirstColumn="0" w:firstRowLastColumn="0" w:lastRowFirstColumn="0" w:lastRowLastColumn="0"/>
-              <w:rPr>
-                <w:rFonts w:ascii="Courier New" w:eastAsia="Times New Roman" w:hAnsi="Courier New" w:cs="Courier New"/>
-                <w:color w:val="000000"/>
-                <w:sz w:val="18"/>
-                <w:szCs w:val="18"/>
-              </w:rPr>
-            </w:pPr>
-            <w:r>
-              <w:rPr>
-                <w:rFonts w:ascii="Courier New" w:eastAsia="Times New Roman" w:hAnsi="Courier New" w:cs="Courier New"/>
-                <w:color w:val="000000"/>
-                <w:sz w:val="18"/>
-                <w:szCs w:val="18"/>
-              </w:rPr>
-              <w:t>}</w:t>
-            </w:r>
-          </w:p>
-          <w:p>
-            <w:pPr>
-              <w:shd w:val="clear" w:color="auto" w:fill="FFFFFE"/>
-              <w:spacing w:line="270" w:lineRule="atLeast"/>
-              <w:cnfStyle w:val="000000000000" w:firstRow="0" w:lastRow="0" w:firstColumn="0" w:lastColumn="0" w:oddVBand="0" w:evenVBand="0" w:oddHBand="0" w:evenHBand="0" w:firstRowFirstColumn="0" w:firstRowLastColumn="0" w:lastRowFirstColumn="0" w:lastRowLastColumn="0"/>
-              <w:rPr>
-                <w:rFonts w:ascii="Courier New" w:eastAsia="Times New Roman" w:hAnsi="Courier New" w:cs="Courier New"/>
-                <w:color w:val="000000"/>
-                <w:sz w:val="18"/>
-                <w:szCs w:val="18"/>
-              </w:rPr>
-            </w:pPr>
           </w:p>
         </w:tc>
       </w:tr>
@@ -8891,7 +8372,43 @@
                 <w:sz w:val="18"/>
                 <w:szCs w:val="18"/>
               </w:rPr>
-              <w:t>"user added successfully"</w:t>
+              <w:t>"</w:t>
+            </w:r>
+            <w:r>
+              <w:rPr>
+                <w:rFonts w:ascii="Courier New" w:eastAsia="Times New Roman" w:hAnsi="Courier New" w:cs="Courier New"/>
+                <w:color w:val="0451A5"/>
+                <w:sz w:val="18"/>
+                <w:szCs w:val="18"/>
+              </w:rPr>
+              <w:t xml:space="preserve">product </w:t>
+            </w:r>
+            <w:r>
+              <w:rPr>
+                <w:rFonts w:ascii="Courier New" w:eastAsia="Times New Roman" w:hAnsi="Courier New" w:cs="Courier New"/>
+                <w:color w:val="0451A5"/>
+                <w:sz w:val="18"/>
+                <w:szCs w:val="18"/>
+              </w:rPr>
+              <w:t>added </w:t>
+            </w:r>
+            <w:r>
+              <w:rPr>
+                <w:rFonts w:ascii="Courier New" w:eastAsia="Times New Roman" w:hAnsi="Courier New" w:cs="Courier New"/>
+                <w:color w:val="0451A5"/>
+                <w:sz w:val="18"/>
+                <w:szCs w:val="18"/>
+              </w:rPr>
+              <w:t>to cart</w:t>
+            </w:r>
+            <w:r>
+              <w:rPr>
+                <w:rFonts w:ascii="Courier New" w:eastAsia="Times New Roman" w:hAnsi="Courier New" w:cs="Courier New"/>
+                <w:color w:val="0451A5"/>
+                <w:sz w:val="18"/>
+                <w:szCs w:val="18"/>
+              </w:rPr>
+              <w:t>"</w:t>
             </w:r>
           </w:p>
           <w:p>
@@ -9033,7 +8550,17 @@
                 <w:szCs w:val="18"/>
                 <w:shd w:val="clear" w:color="auto" w:fill="F9F9F9"/>
               </w:rPr>
-              <w:t>/delete/:itemID</w:t>
+              <w:t>/delete/:</w:t>
+            </w:r>
+            <w:r>
+              <w:rPr>
+                <w:rFonts w:ascii="Segoe UI" w:hAnsi="Segoe UI" w:cs="Segoe UI"/>
+                <w:color w:val="212121"/>
+                <w:sz w:val="18"/>
+                <w:szCs w:val="18"/>
+                <w:shd w:val="clear" w:color="auto" w:fill="F9F9F9"/>
+              </w:rPr>
+              <w:t>prodID</w:t>
             </w:r>
           </w:p>
         </w:tc>
@@ -9207,7 +8734,7 @@
                 <w:sz w:val="18"/>
                 <w:szCs w:val="18"/>
               </w:rPr>
-              <w:t>Items Deleted</w:t>
+              <w:t xml:space="preserve"> </w:t>
             </w:r>
             <w:r>
               <w:rPr>
@@ -9216,7 +8743,52 @@
                 <w:sz w:val="18"/>
                 <w:szCs w:val="18"/>
               </w:rPr>
-              <w:t> successfully"</w:t>
+              <w:t>product</w:t>
+            </w:r>
+            <w:r>
+              <w:rPr>
+                <w:rFonts w:ascii="Courier New" w:eastAsia="Times New Roman" w:hAnsi="Courier New" w:cs="Courier New"/>
+                <w:color w:val="0451A5"/>
+                <w:sz w:val="18"/>
+                <w:szCs w:val="18"/>
+              </w:rPr>
+              <w:t xml:space="preserve"> </w:t>
+            </w:r>
+            <w:r>
+              <w:rPr>
+                <w:rFonts w:ascii="Courier New" w:eastAsia="Times New Roman" w:hAnsi="Courier New" w:cs="Courier New"/>
+                <w:color w:val="0451A5"/>
+                <w:sz w:val="18"/>
+                <w:szCs w:val="18"/>
+              </w:rPr>
+              <w:t>Deleted</w:t>
+            </w:r>
+            <w:r>
+              <w:rPr>
+                <w:rFonts w:ascii="Courier New" w:eastAsia="Times New Roman" w:hAnsi="Courier New" w:cs="Courier New"/>
+                <w:color w:val="0451A5"/>
+                <w:sz w:val="18"/>
+                <w:szCs w:val="18"/>
+              </w:rPr>
+              <w:t> </w:t>
+            </w:r>
+            <w:r>
+              <w:rPr>
+                <w:rFonts w:ascii="Courier New" w:eastAsia="Times New Roman" w:hAnsi="Courier New" w:cs="Courier New"/>
+                <w:color w:val="0451A5"/>
+                <w:sz w:val="18"/>
+                <w:szCs w:val="18"/>
+              </w:rPr>
+              <w:t>from cart</w:t>
+            </w:r>
+            <w:r>
+              <w:rPr>
+                <w:rFonts w:ascii="Courier New" w:eastAsia="Times New Roman" w:hAnsi="Courier New" w:cs="Courier New"/>
+                <w:color w:val="0451A5"/>
+                <w:sz w:val="18"/>
+                <w:szCs w:val="18"/>
+              </w:rPr>
+              <w:t>"</w:t>
             </w:r>
           </w:p>
           <w:p>
@@ -10061,6 +9633,59 @@
       <w:shd w:val="clear" w:color="auto" w:fill="E1DFDD"/>
     </w:rPr>
   </w:style>
+  <w:style w:type="paragraph" w:styleId="HTML">
+    <w:name w:val="HTML Preformatted"/>
+    <w:basedOn w:val="a"/>
+    <w:link w:val="HTML0"/>
+    <w:uiPriority w:val="99"/>
+    <w:semiHidden/>
+    <w:unhideWhenUsed/>
+    <w:rsid w:val="00643DD5"/>
+    <w:pPr>
+      <w:tabs>
+        <w:tab w:val="left" w:pos="916"/>
+        <w:tab w:val="left" w:pos="1832"/>
+        <w:tab w:val="left" w:pos="2748"/>
+        <w:tab w:val="left" w:pos="3664"/>
+        <w:tab w:val="left" w:pos="4580"/>
+        <w:tab w:val="left" w:pos="5496"/>
+        <w:tab w:val="left" w:pos="6412"/>
+        <w:tab w:val="left" w:pos="7328"/>
+        <w:tab w:val="left" w:pos="8244"/>
+        <w:tab w:val="left" w:pos="9160"/>
+        <w:tab w:val="left" w:pos="10076"/>
+        <w:tab w:val="left" w:pos="10992"/>
+        <w:tab w:val="left" w:pos="11908"/>
+        <w:tab w:val="left" w:pos="12824"/>
+        <w:tab w:val="left" w:pos="13740"/>
+        <w:tab w:val="left" w:pos="14656"/>
+      </w:tabs>
+      <w:spacing w:after="0" w:line="240" w:lineRule="auto"/>
+    </w:pPr>
+    <w:rPr>
+      <w:rFonts w:ascii="Courier New" w:eastAsia="Times New Roman" w:hAnsi="Courier New" w:cs="Courier New"/>
+      <w:sz w:val="20"/>
+      <w:szCs w:val="20"/>
+    </w:rPr>
+  </w:style>
+  <w:style w:type="character" w:customStyle="1" w:styleId="HTML0">
+    <w:name w:val="HTML מעוצב מראש תו"/>
+    <w:basedOn w:val="a0"/>
+    <w:link w:val="HTML"/>
+    <w:uiPriority w:val="99"/>
+    <w:semiHidden/>
+    <w:rsid w:val="00643DD5"/>
+    <w:rPr>
+      <w:rFonts w:ascii="Courier New" w:eastAsia="Times New Roman" w:hAnsi="Courier New" w:cs="Courier New"/>
+      <w:sz w:val="20"/>
+      <w:szCs w:val="20"/>
+    </w:rPr>
+  </w:style>
+  <w:style w:type="character" w:customStyle="1" w:styleId="y2iqfc">
+    <w:name w:val="y2iqfc"/>
+    <w:basedOn w:val="a0"/>
+    <w:rsid w:val="00643DD5"/>
+  </w:style>
 </w:styles>
 </file>
 

</xml_diff>